<commit_message>
Added some files to IS
</commit_message>
<xml_diff>
--- a/isManagement/assignment-1/IS3S661_CW1P1M_Mark17076749.docx
+++ b/isManagement/assignment-1/IS3S661_CW1P1M_Mark17076749.docx
@@ -11,24 +11,198 @@
       </w:r>
     </w:p>
     <w:p>
-      <w:r>
-        <w:t xml:space="preserve">Spotify is a music streaming company who has been around since </w:t>
-      </w:r>
-      <w:proofErr w:type="spellStart"/>
-      <w:r>
-        <w:t>xxxx</w:t>
-      </w:r>
-      <w:proofErr w:type="spellEnd"/>
-      <w:r>
-        <w:t>.</w:t>
-      </w:r>
-    </w:p>
-    <w:p>
+      <w:pPr>
+        <w:pStyle w:val="Heading2"/>
+      </w:pPr>
       <w:r>
         <w:t>Spotify</w:t>
+      </w:r>
+    </w:p>
+    <w:p>
+      <w:r>
+        <w:t>With the growing size of streaming platform</w:t>
       </w:r>
       <w:bookmarkStart w:id="0" w:name="_GoBack"/>
       <w:bookmarkEnd w:id="0"/>
+      <w:r>
+        <w:t xml:space="preserve">s vs physical, there is only one company that comes to mind, Spotify. </w:t>
+      </w:r>
+      <w:r>
+        <w:t xml:space="preserve">Spotify is a music streaming </w:t>
+      </w:r>
+      <w:r>
+        <w:t xml:space="preserve">platform </w:t>
+      </w:r>
+      <w:r>
+        <w:t xml:space="preserve">who has been around since </w:t>
+      </w:r>
+      <w:r>
+        <w:t>2006 and</w:t>
+      </w:r>
+      <w:r>
+        <w:t xml:space="preserve"> is the most popular music streaming service</w:t>
+      </w:r>
+      <w:r>
+        <w:t>. Figure 1 shows the increase in streaming subscriptions vs physical formats</w:t>
+      </w:r>
+      <w:r>
+        <w:t>,</w:t>
+      </w:r>
+      <w:r>
+        <w:t xml:space="preserve"> which is why companies like </w:t>
+      </w:r>
+      <w:r>
+        <w:t>HMV has suffered due to this shift from traditional sales to streaming services</w:t>
+      </w:r>
+      <w:r>
+        <w:t xml:space="preserve">. </w:t>
+      </w:r>
+    </w:p>
+    <w:p>
+      <w:pPr>
+        <w:jc w:val="center"/>
+      </w:pPr>
+      <w:r>
+        <w:rPr>
+          <w:noProof/>
+        </w:rPr>
+        <w:drawing>
+          <wp:inline distT="0" distB="0" distL="0" distR="0" wp14:anchorId="1F4740B6" wp14:editId="1512670F">
+            <wp:extent cx="4680000" cy="3126331"/>
+            <wp:effectExtent l="19050" t="19050" r="25400" b="17145"/>
+            <wp:docPr id="3" name="Picture 3"/>
+            <wp:cNvGraphicFramePr>
+              <a:graphicFrameLocks xmlns:a="http://schemas.openxmlformats.org/drawingml/2006/main" noChangeAspect="1"/>
+            </wp:cNvGraphicFramePr>
+            <a:graphic xmlns:a="http://schemas.openxmlformats.org/drawingml/2006/main">
+              <a:graphicData uri="http://schemas.openxmlformats.org/drawingml/2006/picture">
+                <pic:pic xmlns:pic="http://schemas.openxmlformats.org/drawingml/2006/picture">
+                  <pic:nvPicPr>
+                    <pic:cNvPr id="1" name=""/>
+                    <pic:cNvPicPr/>
+                  </pic:nvPicPr>
+                  <pic:blipFill rotWithShape="1">
+                    <a:blip r:embed="rId6"/>
+                    <a:srcRect t="6264"/>
+                    <a:stretch/>
+                  </pic:blipFill>
+                  <pic:spPr bwMode="auto">
+                    <a:xfrm>
+                      <a:off x="0" y="0"/>
+                      <a:ext cx="4680000" cy="3126331"/>
+                    </a:xfrm>
+                    <a:prstGeom prst="rect">
+                      <a:avLst/>
+                    </a:prstGeom>
+                    <a:ln w="12700" cap="flat" cmpd="sng" algn="ctr">
+                      <a:solidFill>
+                        <a:sysClr val="windowText" lastClr="000000"/>
+                      </a:solidFill>
+                      <a:prstDash val="solid"/>
+                      <a:round/>
+                      <a:headEnd type="none" w="med" len="med"/>
+                      <a:tailEnd type="none" w="med" len="med"/>
+                    </a:ln>
+                    <a:extLst>
+                      <a:ext uri="{53640926-AAD7-44D8-BBD7-CCE9431645EC}">
+                        <a14:shadowObscured xmlns:a14="http://schemas.microsoft.com/office/drawing/2010/main"/>
+                      </a:ext>
+                    </a:extLst>
+                  </pic:spPr>
+                </pic:pic>
+              </a:graphicData>
+            </a:graphic>
+          </wp:inline>
+        </w:drawing>
+      </w:r>
+    </w:p>
+    <w:p>
+      <w:pPr>
+        <w:jc w:val="center"/>
+      </w:pPr>
+      <w:r>
+        <w:t>(Figure 1)</w:t>
+      </w:r>
+    </w:p>
+    <w:p>
+      <w:r>
+        <w:br w:type="page"/>
+      </w:r>
+    </w:p>
+    <w:p/>
+    <w:p>
+      <w:pPr>
+        <w:jc w:val="center"/>
+      </w:pPr>
+      <w:r>
+        <w:rPr>
+          <w:noProof/>
+        </w:rPr>
+        <w:drawing>
+          <wp:inline distT="0" distB="0" distL="0" distR="0" wp14:anchorId="4C133811" wp14:editId="185AD2C6">
+            <wp:extent cx="4680000" cy="2724533"/>
+            <wp:effectExtent l="19050" t="19050" r="25400" b="19050"/>
+            <wp:docPr id="2" name="Picture 2"/>
+            <wp:cNvGraphicFramePr>
+              <a:graphicFrameLocks xmlns:a="http://schemas.openxmlformats.org/drawingml/2006/main" noChangeAspect="1"/>
+            </wp:cNvGraphicFramePr>
+            <a:graphic xmlns:a="http://schemas.openxmlformats.org/drawingml/2006/main">
+              <a:graphicData uri="http://schemas.openxmlformats.org/drawingml/2006/picture">
+                <pic:pic xmlns:pic="http://schemas.openxmlformats.org/drawingml/2006/picture">
+                  <pic:nvPicPr>
+                    <pic:cNvPr id="1" name=""/>
+                    <pic:cNvPicPr/>
+                  </pic:nvPicPr>
+                  <pic:blipFill rotWithShape="1">
+                    <a:blip r:embed="rId7"/>
+                    <a:srcRect t="8296"/>
+                    <a:stretch/>
+                  </pic:blipFill>
+                  <pic:spPr bwMode="auto">
+                    <a:xfrm>
+                      <a:off x="0" y="0"/>
+                      <a:ext cx="4680000" cy="2724533"/>
+                    </a:xfrm>
+                    <a:prstGeom prst="rect">
+                      <a:avLst/>
+                    </a:prstGeom>
+                    <a:ln w="12700" cap="flat" cmpd="sng" algn="ctr">
+                      <a:solidFill>
+                        <a:sysClr val="windowText" lastClr="000000"/>
+                      </a:solidFill>
+                      <a:prstDash val="solid"/>
+                      <a:round/>
+                      <a:headEnd type="none" w="med" len="med"/>
+                      <a:tailEnd type="none" w="med" len="med"/>
+                    </a:ln>
+                    <a:extLst>
+                      <a:ext uri="{53640926-AAD7-44D8-BBD7-CCE9431645EC}">
+                        <a14:shadowObscured xmlns:a14="http://schemas.microsoft.com/office/drawing/2010/main"/>
+                      </a:ext>
+                    </a:extLst>
+                  </pic:spPr>
+                </pic:pic>
+              </a:graphicData>
+            </a:graphic>
+          </wp:inline>
+        </w:drawing>
+      </w:r>
+    </w:p>
+    <w:p>
+      <w:pPr>
+        <w:jc w:val="center"/>
+      </w:pPr>
+      <w:r>
+        <w:t>(Figure 2)</w:t>
+      </w:r>
+    </w:p>
+    <w:p>
+      <w:r>
+        <w:t>Spotify</w:t>
+      </w:r>
+      <w:r>
+        <w:t xml:space="preserve"> has over 217 million users.</w:t>
+      </w:r>
     </w:p>
     <w:p>
       <w:pPr>
@@ -51,6 +225,74 @@
       </w:r>
     </w:p>
     <w:p>
+      <w:r>
+        <w:t>Spotify’s mission statement is as follows</w:t>
+      </w:r>
+      <w:r>
+        <w:t>:</w:t>
+      </w:r>
+    </w:p>
+    <w:p>
+      <w:pPr>
+        <w:rPr>
+          <w:i/>
+        </w:rPr>
+      </w:pPr>
+      <w:r>
+        <w:tab/>
+      </w:r>
+      <w:r>
+        <w:rPr>
+          <w:i/>
+        </w:rPr>
+        <w:t>“To unlock the potential of human creativity by giving a million creative artists the opportunity to live off their art and billions of fans the opportunity to enjoy and be inspired by these creators”</w:t>
+      </w:r>
+    </w:p>
+    <w:p/>
+    <w:p>
+      <w:r>
+        <w:t>Spotify’s vision statement is as follows</w:t>
+      </w:r>
+      <w:r>
+        <w:t>:</w:t>
+      </w:r>
+    </w:p>
+    <w:p>
+      <w:pPr>
+        <w:rPr>
+          <w:i/>
+        </w:rPr>
+      </w:pPr>
+      <w:r>
+        <w:tab/>
+        <w:t>“</w:t>
+      </w:r>
+      <w:r>
+        <w:rPr>
+          <w:i/>
+        </w:rPr>
+        <w:t>We envision a cultural platform where professional creators can break free of their medium’s constraints and where everyone can enjoy an immersive artistic experience that enables us to empathize with each other and to feel part of a greater whole.”</w:t>
+      </w:r>
+    </w:p>
+    <w:p/>
+    <w:p>
+      <w:r>
+        <w:t>HMV’s mission statement is as follows:</w:t>
+      </w:r>
+    </w:p>
+    <w:p>
+      <w:r>
+        <w:t xml:space="preserve">HMV’s </w:t>
+      </w:r>
+      <w:r>
+        <w:t>vision</w:t>
+      </w:r>
+      <w:r>
+        <w:t xml:space="preserve"> statement is as follows:</w:t>
+      </w:r>
+    </w:p>
+    <w:p/>
+    <w:p>
       <w:pPr>
         <w:pStyle w:val="Heading2"/>
       </w:pPr>
@@ -78,10 +320,17 @@
       </w:r>
     </w:p>
     <w:p>
+      <w:r>
+        <w:t>Ports Five Forces</w:t>
+      </w:r>
+    </w:p>
+    <w:p/>
+    <w:p>
       <w:pPr>
         <w:pStyle w:val="Heading1"/>
       </w:pPr>
       <w:r>
+        <w:lastRenderedPageBreak/>
         <w:t xml:space="preserve">3 - Conclusion </w:t>
       </w:r>
       <w:r>
@@ -97,22 +346,164 @@
     </w:p>
     <w:p>
       <w:pPr>
+        <w:rPr>
+          <w:rFonts w:asciiTheme="majorHAnsi" w:eastAsiaTheme="majorEastAsia" w:hAnsiTheme="majorHAnsi" w:cstheme="majorBidi"/>
+          <w:color w:val="2F5496" w:themeColor="accent1" w:themeShade="BF"/>
+          <w:sz w:val="32"/>
+          <w:szCs w:val="32"/>
+        </w:rPr>
+      </w:pPr>
+      <w:r>
+        <w:br w:type="page"/>
+      </w:r>
+    </w:p>
+    <w:p>
+      <w:pPr>
         <w:pStyle w:val="Heading1"/>
       </w:pPr>
       <w:r>
+        <w:lastRenderedPageBreak/>
         <w:t>4 – References</w:t>
       </w:r>
     </w:p>
     <w:p>
+      <w:r>
+        <w:t xml:space="preserve">Mission Statement Academy (2019) </w:t>
+      </w:r>
+      <w:r>
+        <w:rPr>
+          <w:i/>
+        </w:rPr>
+        <w:t>Spotify Mission and Vision Statement Analysis</w:t>
+      </w:r>
+      <w:r>
+        <w:t xml:space="preserve">. </w:t>
+      </w:r>
+      <w:r>
+        <w:t xml:space="preserve">Available at: </w:t>
+      </w:r>
+      <w:hyperlink r:id="rId8" w:history="1">
+        <w:r>
+          <w:rPr>
+            <w:rStyle w:val="Hyperlink"/>
+          </w:rPr>
+          <w:t>http://mission-statement.com/spotify/</w:t>
+        </w:r>
+      </w:hyperlink>
+      <w:r>
+        <w:t xml:space="preserve"> (Accessed 23/10/2019)</w:t>
+      </w:r>
+    </w:p>
+    <w:p>
+      <w:r>
+        <w:t xml:space="preserve">BBC News (2018) </w:t>
+      </w:r>
+      <w:r>
+        <w:rPr>
+          <w:i/>
+        </w:rPr>
+        <w:t>HMV: Did streaming cause retailer to fail?.</w:t>
+      </w:r>
+      <w:r>
+        <w:t xml:space="preserve"> Available at: </w:t>
+      </w:r>
+      <w:hyperlink r:id="rId9" w:history="1">
+        <w:r>
+          <w:rPr>
+            <w:rStyle w:val="Hyperlink"/>
+          </w:rPr>
+          <w:t>https://www.bbc.co.uk/news/technology-46703208</w:t>
+        </w:r>
+      </w:hyperlink>
+      <w:r>
+        <w:t xml:space="preserve"> (Date accessed 23/10/19)</w:t>
+      </w:r>
+    </w:p>
+    <w:p>
+      <w:pPr>
+        <w:rPr>
+          <w:rFonts w:asciiTheme="majorHAnsi" w:eastAsiaTheme="majorEastAsia" w:hAnsiTheme="majorHAnsi" w:cstheme="majorBidi"/>
+          <w:color w:val="2F5496" w:themeColor="accent1" w:themeShade="BF"/>
+          <w:sz w:val="32"/>
+          <w:szCs w:val="32"/>
+        </w:rPr>
+      </w:pPr>
+      <w:r>
+        <w:br w:type="page"/>
+      </w:r>
+    </w:p>
+    <w:p>
       <w:pPr>
         <w:pStyle w:val="Heading1"/>
       </w:pPr>
       <w:r>
+        <w:lastRenderedPageBreak/>
         <w:t xml:space="preserve">5 – Appendix </w:t>
       </w:r>
     </w:p>
+    <w:p>
+      <w:pPr>
+        <w:pStyle w:val="Heading2"/>
+      </w:pPr>
+      <w:bookmarkStart w:id="1" w:name="_5.1_–_Appendix"/>
+      <w:bookmarkEnd w:id="1"/>
+      <w:r>
+        <w:t>5.1 – Appendix 1</w:t>
+      </w:r>
+    </w:p>
+    <w:p>
+      <w:r>
+        <w:rPr>
+          <w:noProof/>
+        </w:rPr>
+        <w:drawing>
+          <wp:inline distT="0" distB="0" distL="0" distR="0" wp14:anchorId="6D26A37F" wp14:editId="469B148F">
+            <wp:extent cx="5731510" cy="3638550"/>
+            <wp:effectExtent l="0" t="0" r="2540" b="0"/>
+            <wp:docPr id="1" name="Picture 1"/>
+            <wp:cNvGraphicFramePr>
+              <a:graphicFrameLocks xmlns:a="http://schemas.openxmlformats.org/drawingml/2006/main" noChangeAspect="1"/>
+            </wp:cNvGraphicFramePr>
+            <a:graphic xmlns:a="http://schemas.openxmlformats.org/drawingml/2006/main">
+              <a:graphicData uri="http://schemas.openxmlformats.org/drawingml/2006/picture">
+                <pic:pic xmlns:pic="http://schemas.openxmlformats.org/drawingml/2006/picture">
+                  <pic:nvPicPr>
+                    <pic:cNvPr id="1" name=""/>
+                    <pic:cNvPicPr/>
+                  </pic:nvPicPr>
+                  <pic:blipFill>
+                    <a:blip r:embed="rId7"/>
+                    <a:stretch>
+                      <a:fillRect/>
+                    </a:stretch>
+                  </pic:blipFill>
+                  <pic:spPr>
+                    <a:xfrm>
+                      <a:off x="0" y="0"/>
+                      <a:ext cx="5731510" cy="3638550"/>
+                    </a:xfrm>
+                    <a:prstGeom prst="rect">
+                      <a:avLst/>
+                    </a:prstGeom>
+                  </pic:spPr>
+                </pic:pic>
+              </a:graphicData>
+            </a:graphic>
+          </wp:inline>
+        </w:drawing>
+      </w:r>
+    </w:p>
+    <w:p/>
+    <w:p>
+      <w:pPr>
+        <w:pStyle w:val="Heading2"/>
+      </w:pPr>
+      <w:r>
+        <w:t>5.2 – Appendix 2</w:t>
+      </w:r>
+    </w:p>
     <w:sectPr>
-      <w:headerReference w:type="default" r:id="rId6"/>
+      <w:headerReference w:type="default" r:id="rId10"/>
       <w:pgSz w:w="11906" w:h="16838"/>
       <w:pgMar w:top="1440" w:right="1440" w:bottom="1440" w:left="1440" w:header="708" w:footer="708" w:gutter="0"/>
       <w:cols w:space="708"/>
@@ -731,6 +1122,59 @@
     <w:uiPriority w:val="99"/>
     <w:rsid w:val="00963E17"/>
   </w:style>
+  <w:style w:type="character" w:styleId="Hyperlink">
+    <w:name w:val="Hyperlink"/>
+    <w:basedOn w:val="DefaultParagraphFont"/>
+    <w:uiPriority w:val="99"/>
+    <w:unhideWhenUsed/>
+    <w:rsid w:val="00B6489A"/>
+    <w:rPr>
+      <w:color w:val="0563C1" w:themeColor="hyperlink"/>
+      <w:u w:val="single"/>
+    </w:rPr>
+  </w:style>
+  <w:style w:type="character" w:styleId="UnresolvedMention">
+    <w:name w:val="Unresolved Mention"/>
+    <w:basedOn w:val="DefaultParagraphFont"/>
+    <w:uiPriority w:val="99"/>
+    <w:semiHidden/>
+    <w:unhideWhenUsed/>
+    <w:rsid w:val="00B6489A"/>
+    <w:rPr>
+      <w:color w:val="605E5C"/>
+      <w:shd w:val="clear" w:color="auto" w:fill="E1DFDD"/>
+    </w:rPr>
+  </w:style>
+  <w:style w:type="paragraph" w:styleId="BalloonText">
+    <w:name w:val="Balloon Text"/>
+    <w:basedOn w:val="Normal"/>
+    <w:link w:val="BalloonTextChar"/>
+    <w:uiPriority w:val="99"/>
+    <w:semiHidden/>
+    <w:unhideWhenUsed/>
+    <w:rsid w:val="00722123"/>
+    <w:pPr>
+      <w:spacing w:after="0" w:line="240" w:lineRule="auto"/>
+    </w:pPr>
+    <w:rPr>
+      <w:rFonts w:ascii="Segoe UI" w:hAnsi="Segoe UI" w:cs="Segoe UI"/>
+      <w:sz w:val="18"/>
+      <w:szCs w:val="18"/>
+    </w:rPr>
+  </w:style>
+  <w:style w:type="character" w:customStyle="1" w:styleId="BalloonTextChar">
+    <w:name w:val="Balloon Text Char"/>
+    <w:basedOn w:val="DefaultParagraphFont"/>
+    <w:link w:val="BalloonText"/>
+    <w:uiPriority w:val="99"/>
+    <w:semiHidden/>
+    <w:rsid w:val="00722123"/>
+    <w:rPr>
+      <w:rFonts w:ascii="Segoe UI" w:hAnsi="Segoe UI" w:cs="Segoe UI"/>
+      <w:sz w:val="18"/>
+      <w:szCs w:val="18"/>
+    </w:rPr>
+  </w:style>
 </w:styles>
 </file>
 

</xml_diff>

<commit_message>
Added to my IS report
</commit_message>
<xml_diff>
--- a/isManagement/assignment-1/IS3S661_CW1P1M_Mark17076749.docx
+++ b/isManagement/assignment-1/IS3S661_CW1P1M_Mark17076749.docx
@@ -16,8 +16,8 @@
             <w:spacing w:before="240" w:after="0"/>
             <w:rPr/>
           </w:pPr>
-          <w:bookmarkStart w:id="0" w:name="_Toc23683398"/>
-          <w:bookmarkStart w:id="1" w:name="_Toc23406321"/>
+          <w:bookmarkStart w:id="0" w:name="_Toc23406321"/>
+          <w:bookmarkStart w:id="1" w:name="_Toc23683398"/>
           <w:r>
             <w:rPr/>
             <w:t>Table of Contents</w:t>
@@ -734,10 +734,10 @@
         <w:pStyle w:val="Heading1"/>
         <w:rPr/>
       </w:pPr>
-      <w:bookmarkStart w:id="2" w:name="_Toc23683399"/>
-      <w:bookmarkStart w:id="3" w:name="_Toc22971099"/>
-      <w:bookmarkStart w:id="4" w:name="_Toc22724592"/>
-      <w:bookmarkStart w:id="5" w:name="_Toc23405949"/>
+      <w:bookmarkStart w:id="2" w:name="_Toc23405949"/>
+      <w:bookmarkStart w:id="3" w:name="_Toc22724592"/>
+      <w:bookmarkStart w:id="4" w:name="_Toc22971099"/>
+      <w:bookmarkStart w:id="5" w:name="_Toc23683399"/>
       <w:r>
         <w:rPr/>
         <w:t xml:space="preserve">1 - Introduction - description </w:t>
@@ -772,10 +772,10 @@
         <w:pStyle w:val="Heading1"/>
         <w:rPr/>
       </w:pPr>
-      <w:bookmarkStart w:id="6" w:name="_Toc23405951"/>
-      <w:bookmarkStart w:id="7" w:name="_Toc22724595"/>
-      <w:bookmarkStart w:id="8" w:name="_Toc22971101"/>
-      <w:bookmarkStart w:id="9" w:name="_Toc23683400"/>
+      <w:bookmarkStart w:id="6" w:name="_Toc23683400"/>
+      <w:bookmarkStart w:id="7" w:name="_Toc22971101"/>
+      <w:bookmarkStart w:id="8" w:name="_Toc22724595"/>
+      <w:bookmarkStart w:id="9" w:name="_Toc23405951"/>
       <w:r>
         <w:rPr/>
         <w:t>2 - Evaluation of Organisations</w:t>
@@ -786,11 +786,7 @@
       <w:bookmarkEnd w:id="9"/>
       <w:r>
         <w:rPr/>
-        <w:t xml:space="preserve"> </w:t>
-      </w:r>
-      <w:r>
-        <w:rPr/>
-        <w:t>(168)</w:t>
+        <w:t xml:space="preserve"> (168)</w:t>
       </w:r>
     </w:p>
     <w:p>
@@ -800,10 +796,10 @@
           <w:rFonts w:cs="Times New Roman"/>
         </w:rPr>
       </w:pPr>
-      <w:bookmarkStart w:id="10" w:name="_Toc23683401"/>
-      <w:bookmarkStart w:id="11" w:name="_Toc23405952"/>
-      <w:bookmarkStart w:id="12" w:name="_Toc22971102"/>
-      <w:bookmarkStart w:id="13" w:name="_Toc22724593"/>
+      <w:bookmarkStart w:id="10" w:name="_Toc22724593"/>
+      <w:bookmarkStart w:id="11" w:name="_Toc22971102"/>
+      <w:bookmarkStart w:id="12" w:name="_Toc23405952"/>
+      <w:bookmarkStart w:id="13" w:name="_Toc23683401"/>
       <w:r>
         <w:rPr>
           <w:rFonts w:cs="Times New Roman"/>
@@ -824,13 +820,7 @@
         <w:rPr>
           <w:rFonts w:cs="Times New Roman" w:ascii="Times New Roman" w:hAnsi="Times New Roman"/>
         </w:rPr>
-        <w:t xml:space="preserve">With the growing size of streaming platforms vs physical, there is only one company that comes to mind, Spotify. Spotify is a music streaming platform who has been around since 2008 Spotify (2019) and is the most popular music streaming service. Figure 1 shows the increase in streaming subscriptions vs physical formats, which is why companies like HMV has suffered due to this shift from traditional sales to streaming services. </w:t>
-      </w:r>
-      <w:r>
-        <w:rPr>
-          <w:rFonts w:cs="Times New Roman" w:ascii="Times New Roman" w:hAnsi="Times New Roman"/>
-        </w:rPr>
-        <w:t xml:space="preserve">With this shift from physical to digital, it would appear to the younger generation who are more tech savvy and want an on demand streaming platform. </w:t>
+        <w:t xml:space="preserve">With the growing size of streaming platforms vs physical, there is only one company that comes to mind, Spotify. Spotify is a music streaming platform who has been around since 2008 Spotify (2019) and is the most popular music streaming service. Figure 1 shows the increase in streaming subscriptions vs physical formats, which is why companies like HMV has suffered due to this shift from traditional sales to streaming services. With this shift from physical to digital, it would appear to the younger generation who are more tech savvy and want an on demand streaming platform. </w:t>
       </w:r>
     </w:p>
     <w:p>
@@ -994,8 +984,8 @@
           <w:rFonts w:cs="Times New Roman"/>
         </w:rPr>
       </w:pPr>
-      <w:bookmarkStart w:id="14" w:name="_Toc23405953"/>
-      <w:bookmarkStart w:id="15" w:name="_Toc23683402"/>
+      <w:bookmarkStart w:id="14" w:name="_Toc23683402"/>
+      <w:bookmarkStart w:id="15" w:name="_Toc23405953"/>
       <w:r>
         <w:rPr>
           <w:rFonts w:cs="Times New Roman"/>
@@ -1014,13 +1004,7 @@
         <w:rPr>
           <w:rFonts w:cs="Times New Roman" w:ascii="Times New Roman" w:hAnsi="Times New Roman"/>
         </w:rPr>
-        <w:t xml:space="preserve">HMV is a British retail company who specialises in selling music, film, games and technology products, with over 120 stores around the UK. Started in 1921 in London offering goods from sheet music, gramophones and all the way up to digital downloads. HMV had a rise in sales when the video format DVD was launched, boosting their growth and expanding to “200 UK stores in 2004” HMV (2019).  Their main USP back in 1998 was the launch of their websites where they hoped to use their “Strong brand as a web USP” as stated by Lord (1997).  Whilst being at the forefront of physical music sales they weren't without their faults, going into liquidation in 2013 and having a second case of liquidation the following year 2014 (Companies House 2019). </w:t>
-      </w:r>
-      <w:r>
-        <w:rPr>
-          <w:rFonts w:cs="Times New Roman" w:ascii="Times New Roman" w:hAnsi="Times New Roman"/>
-        </w:rPr>
-        <w:t xml:space="preserve">Seeing as they’re still selling physical, it would appear more to an older generation of customers or people who aren't in a rush to move everything to digital. </w:t>
+        <w:t xml:space="preserve">HMV is a British retail company who specialises in selling music, film, games and technology products, with over 120 stores around the UK. Started in 1921 in London offering goods from sheet music, gramophones and all the way up to digital downloads. HMV had a rise in sales when the video format DVD was launched, boosting their growth and expanding to “200 UK stores in 2004” HMV (2019).  Their main USP back in 1998 was the launch of their websites where they hoped to use their “Strong brand as a web USP” as stated by Lord (1997).  Whilst being at the forefront of physical music sales they weren't without their faults, going into liquidation in 2013 and having a second case of liquidation the following year 2014 (Companies House 2019). Seeing as they’re still selling physical, it would appear more to an older generation of customers or people who aren't in a rush to move everything to digital. </w:t>
       </w:r>
       <w:r>
         <w:br w:type="page"/>
@@ -1033,11 +1017,7 @@
       </w:pPr>
       <w:r>
         <w:rPr/>
-        <w:t xml:space="preserve">2.2.3 – Mission &amp; Vision Statements </w:t>
-      </w:r>
-      <w:r>
-        <w:rPr/>
-        <w:t>(60)</w:t>
+        <w:t>2.2.3 – Mission &amp; Vision Statements (60)</w:t>
       </w:r>
     </w:p>
     <w:tbl>
@@ -1056,8 +1036,8 @@
       </w:tblPr>
       <w:tblGrid>
         <w:gridCol w:w="1979"/>
-        <w:gridCol w:w="3823"/>
-        <w:gridCol w:w="3407"/>
+        <w:gridCol w:w="3822"/>
+        <w:gridCol w:w="3408"/>
       </w:tblGrid>
       <w:tr>
         <w:trPr/>
@@ -1086,7 +1066,7 @@
         </w:tc>
         <w:tc>
           <w:tcPr>
-            <w:tcW w:w="3823" w:type="dxa"/>
+            <w:tcW w:w="3822" w:type="dxa"/>
             <w:tcBorders/>
             <w:shd w:color="auto" w:fill="auto" w:val="clear"/>
           </w:tcPr>
@@ -1109,7 +1089,7 @@
         </w:tc>
         <w:tc>
           <w:tcPr>
-            <w:tcW w:w="3407" w:type="dxa"/>
+            <w:tcW w:w="3408" w:type="dxa"/>
             <w:tcBorders/>
             <w:shd w:color="auto" w:fill="auto" w:val="clear"/>
           </w:tcPr>
@@ -1158,7 +1138,7 @@
         </w:tc>
         <w:tc>
           <w:tcPr>
-            <w:tcW w:w="3823" w:type="dxa"/>
+            <w:tcW w:w="3822" w:type="dxa"/>
             <w:tcBorders/>
             <w:shd w:color="auto" w:fill="auto" w:val="clear"/>
           </w:tcPr>
@@ -1189,7 +1169,7 @@
         </w:tc>
         <w:tc>
           <w:tcPr>
-            <w:tcW w:w="3407" w:type="dxa"/>
+            <w:tcW w:w="3408" w:type="dxa"/>
             <w:tcBorders/>
             <w:shd w:color="auto" w:fill="auto" w:val="clear"/>
           </w:tcPr>
@@ -1274,7 +1254,7 @@
         </w:tc>
         <w:tc>
           <w:tcPr>
-            <w:tcW w:w="3823" w:type="dxa"/>
+            <w:tcW w:w="3822" w:type="dxa"/>
             <w:tcBorders/>
             <w:shd w:color="auto" w:fill="auto" w:val="clear"/>
           </w:tcPr>
@@ -1318,7 +1298,7 @@
         </w:tc>
         <w:tc>
           <w:tcPr>
-            <w:tcW w:w="3407" w:type="dxa"/>
+            <w:tcW w:w="3408" w:type="dxa"/>
             <w:tcBorders/>
             <w:shd w:color="auto" w:fill="auto" w:val="clear"/>
           </w:tcPr>
@@ -1380,7 +1360,7 @@
         </w:tc>
         <w:tc>
           <w:tcPr>
-            <w:tcW w:w="3823" w:type="dxa"/>
+            <w:tcW w:w="3822" w:type="dxa"/>
             <w:tcBorders/>
             <w:shd w:color="auto" w:fill="auto" w:val="clear"/>
           </w:tcPr>
@@ -1403,7 +1383,7 @@
         </w:tc>
         <w:tc>
           <w:tcPr>
-            <w:tcW w:w="3407" w:type="dxa"/>
+            <w:tcW w:w="3408" w:type="dxa"/>
             <w:tcBorders/>
             <w:shd w:color="auto" w:fill="auto" w:val="clear"/>
           </w:tcPr>
@@ -1463,8 +1443,8 @@
         <w:pStyle w:val="Heading1"/>
         <w:rPr/>
       </w:pPr>
-      <w:bookmarkStart w:id="16" w:name="_Toc23405954"/>
-      <w:bookmarkStart w:id="17" w:name="_Toc23683403"/>
+      <w:bookmarkStart w:id="16" w:name="_Toc23683403"/>
+      <w:bookmarkStart w:id="17" w:name="_Toc23405954"/>
       <w:r>
         <w:rPr/>
         <w:t>3 - Porters Five Forces</w:t>
@@ -1473,11 +1453,7 @@
       <w:bookmarkEnd w:id="17"/>
       <w:r>
         <w:rPr/>
-        <w:t xml:space="preserve"> </w:t>
-      </w:r>
-      <w:r>
-        <w:rPr/>
-        <w:t>(413)</w:t>
+        <w:t xml:space="preserve"> (413)</w:t>
       </w:r>
     </w:p>
     <w:p>
@@ -1489,25 +1465,7 @@
         <w:rPr>
           <w:rFonts w:cs="Times New Roman" w:ascii="Times New Roman" w:hAnsi="Times New Roman"/>
         </w:rPr>
-        <w:t xml:space="preserve">Whilst there are different methods to analyse a company, such as PESTLE &amp; SWOT. PESTLE focuses on looking at the Political, Economic, Social, Technological, Legal and Environmental.  Whilst PESTLE is a good method, this report will focus on using the Porters Five Forces method. Porters Five Forces was first introduced in 1979 and is a model which focuses on analysing the industry </w:t>
-      </w:r>
-      <w:r>
-        <w:rPr>
-          <w:rFonts w:cs="Times New Roman" w:ascii="Times New Roman" w:hAnsi="Times New Roman"/>
-        </w:rPr>
-        <w:t>(</w:t>
-      </w:r>
-      <w:r>
-        <w:rPr>
-          <w:rFonts w:cs="Times New Roman" w:ascii="Times New Roman" w:hAnsi="Times New Roman"/>
-        </w:rPr>
-        <w:t xml:space="preserve">Riesewijk 2017), </w:t>
-      </w:r>
-      <w:r>
-        <w:rPr>
-          <w:rFonts w:cs="Times New Roman" w:ascii="Times New Roman" w:hAnsi="Times New Roman"/>
-        </w:rPr>
-        <w:t xml:space="preserve">which will help give the company a competitive advantage over their rivals which was stated by Turban </w:t>
+        <w:t xml:space="preserve">Whilst there are different methods to analyse a company, such as PESTLE &amp; SWOT. PESTLE focuses on looking at the Political, Economic, Social, Technological, Legal and Environmental.  Whilst PESTLE is a good method, this report will focus on using the Porters Five Forces method. Porters Five Forces was first introduced in 1979 and is a model which focuses on analysing the industry (Riesewijk 2017), which will help give the company a competitive advantage over their rivals which was stated by Turban </w:t>
       </w:r>
       <w:r>
         <w:rPr>
@@ -1737,19 +1695,7 @@
         <w:rPr>
           <w:rFonts w:cs="Times New Roman" w:ascii="Times New Roman" w:hAnsi="Times New Roman"/>
         </w:rPr>
-        <w:t xml:space="preserve">5 – The rivalry among existing firms can be one of the most difficult analysis for a company to do, as every company would want to have a competitive edge over their rivals giving them a unique selling point (USP), </w:t>
-      </w:r>
-      <w:r>
-        <w:rPr>
-          <w:rFonts w:cs="Times New Roman" w:ascii="Times New Roman" w:hAnsi="Times New Roman"/>
-        </w:rPr>
-        <w:t xml:space="preserve">which </w:t>
-      </w:r>
-      <w:r>
-        <w:rPr>
-          <w:rFonts w:cs="Times New Roman" w:ascii="Times New Roman" w:hAnsi="Times New Roman"/>
-        </w:rPr>
-        <w:t xml:space="preserve">was also pointed out by Masterson </w:t>
+        <w:t xml:space="preserve">5 – The rivalry among existing firms can be one of the most difficult analysis for a company to do, as every company would want to have a competitive edge over their rivals giving them a unique selling point (USP), which was also pointed out by Masterson </w:t>
       </w:r>
       <w:r>
         <w:rPr>
@@ -1775,8 +1721,8 @@
       </w:tblPr>
       <w:tblGrid>
         <w:gridCol w:w="3008"/>
-        <w:gridCol w:w="3007"/>
-        <w:gridCol w:w="3011"/>
+        <w:gridCol w:w="3006"/>
+        <w:gridCol w:w="3012"/>
       </w:tblGrid>
       <w:tr>
         <w:trPr/>
@@ -1815,7 +1761,7 @@
         </w:tc>
         <w:tc>
           <w:tcPr>
-            <w:tcW w:w="3007" w:type="dxa"/>
+            <w:tcW w:w="3006" w:type="dxa"/>
             <w:tcBorders>
               <w:top w:val="single" w:sz="4" w:space="0" w:color="000000"/>
               <w:left w:val="single" w:sz="4" w:space="0" w:color="000000"/>
@@ -1848,7 +1794,7 @@
         </w:tc>
         <w:tc>
           <w:tcPr>
-            <w:tcW w:w="3011" w:type="dxa"/>
+            <w:tcW w:w="3012" w:type="dxa"/>
             <w:tcBorders>
               <w:top w:val="single" w:sz="4" w:space="0" w:color="000000"/>
               <w:left w:val="single" w:sz="4" w:space="0" w:color="000000"/>
@@ -1917,7 +1863,7 @@
         </w:tc>
         <w:tc>
           <w:tcPr>
-            <w:tcW w:w="3007" w:type="dxa"/>
+            <w:tcW w:w="3006" w:type="dxa"/>
             <w:tcBorders>
               <w:left w:val="single" w:sz="4" w:space="0" w:color="000000"/>
               <w:bottom w:val="single" w:sz="4" w:space="0" w:color="000000"/>
@@ -1951,7 +1897,7 @@
         </w:tc>
         <w:tc>
           <w:tcPr>
-            <w:tcW w:w="3011" w:type="dxa"/>
+            <w:tcW w:w="3012" w:type="dxa"/>
             <w:tcBorders>
               <w:left w:val="single" w:sz="4" w:space="0" w:color="000000"/>
               <w:bottom w:val="single" w:sz="4" w:space="0" w:color="000000"/>
@@ -2023,7 +1969,7 @@
         </w:tc>
         <w:tc>
           <w:tcPr>
-            <w:tcW w:w="3007" w:type="dxa"/>
+            <w:tcW w:w="3006" w:type="dxa"/>
             <w:tcBorders>
               <w:left w:val="single" w:sz="4" w:space="0" w:color="000000"/>
               <w:bottom w:val="single" w:sz="4" w:space="0" w:color="000000"/>
@@ -2067,7 +2013,7 @@
         </w:tc>
         <w:tc>
           <w:tcPr>
-            <w:tcW w:w="3011" w:type="dxa"/>
+            <w:tcW w:w="3012" w:type="dxa"/>
             <w:tcBorders>
               <w:left w:val="single" w:sz="4" w:space="0" w:color="000000"/>
               <w:bottom w:val="single" w:sz="4" w:space="0" w:color="000000"/>
@@ -2139,7 +2085,7 @@
         </w:tc>
         <w:tc>
           <w:tcPr>
-            <w:tcW w:w="3007" w:type="dxa"/>
+            <w:tcW w:w="3006" w:type="dxa"/>
             <w:tcBorders>
               <w:left w:val="single" w:sz="4" w:space="0" w:color="000000"/>
               <w:bottom w:val="single" w:sz="4" w:space="0" w:color="000000"/>
@@ -2173,7 +2119,7 @@
         </w:tc>
         <w:tc>
           <w:tcPr>
-            <w:tcW w:w="3011" w:type="dxa"/>
+            <w:tcW w:w="3012" w:type="dxa"/>
             <w:tcBorders>
               <w:left w:val="single" w:sz="4" w:space="0" w:color="000000"/>
               <w:bottom w:val="single" w:sz="4" w:space="0" w:color="000000"/>
@@ -2245,7 +2191,7 @@
         </w:tc>
         <w:tc>
           <w:tcPr>
-            <w:tcW w:w="3007" w:type="dxa"/>
+            <w:tcW w:w="3006" w:type="dxa"/>
             <w:tcBorders>
               <w:left w:val="single" w:sz="4" w:space="0" w:color="000000"/>
               <w:bottom w:val="single" w:sz="4" w:space="0" w:color="000000"/>
@@ -2279,7 +2225,7 @@
         </w:tc>
         <w:tc>
           <w:tcPr>
-            <w:tcW w:w="3011" w:type="dxa"/>
+            <w:tcW w:w="3012" w:type="dxa"/>
             <w:tcBorders>
               <w:left w:val="single" w:sz="4" w:space="0" w:color="000000"/>
               <w:bottom w:val="single" w:sz="4" w:space="0" w:color="000000"/>
@@ -2351,7 +2297,7 @@
         </w:tc>
         <w:tc>
           <w:tcPr>
-            <w:tcW w:w="3007" w:type="dxa"/>
+            <w:tcW w:w="3006" w:type="dxa"/>
             <w:tcBorders>
               <w:left w:val="single" w:sz="4" w:space="0" w:color="000000"/>
               <w:bottom w:val="single" w:sz="4" w:space="0" w:color="000000"/>
@@ -2383,7 +2329,7 @@
         </w:tc>
         <w:tc>
           <w:tcPr>
-            <w:tcW w:w="3011" w:type="dxa"/>
+            <w:tcW w:w="3012" w:type="dxa"/>
             <w:tcBorders>
               <w:left w:val="single" w:sz="4" w:space="0" w:color="000000"/>
               <w:bottom w:val="single" w:sz="4" w:space="0" w:color="000000"/>
@@ -2449,9 +2395,9 @@
         <w:rPr/>
       </w:pPr>
       <w:bookmarkStart w:id="18" w:name="_Toc23683404"/>
-      <w:bookmarkStart w:id="19" w:name="_Toc23405955"/>
+      <w:bookmarkStart w:id="19" w:name="_Toc22971103"/>
       <w:bookmarkStart w:id="20" w:name="_Toc22724596"/>
-      <w:bookmarkStart w:id="21" w:name="_Toc22971103"/>
+      <w:bookmarkStart w:id="21" w:name="_Toc23405955"/>
       <w:r>
         <w:rPr/>
         <w:t xml:space="preserve">4 – </w:t>
@@ -2466,7 +2412,7 @@
       <w:bookmarkEnd w:id="18"/>
       <w:r>
         <w:rPr/>
-        <w:t>N/O ()</w:t>
+        <w:t>O</w:t>
       </w:r>
     </w:p>
     <w:p>
@@ -2478,155 +2424,7 @@
         <w:rPr>
           <w:rFonts w:ascii="Times New Roman" w:hAnsi="Times New Roman"/>
         </w:rPr>
-        <w:t>There are two resource analysis frameworks which look at the business internally, these are VRI</w:t>
-      </w:r>
-      <w:r>
-        <w:rPr>
-          <w:rFonts w:ascii="Times New Roman" w:hAnsi="Times New Roman"/>
-        </w:rPr>
-        <w:t>N</w:t>
-      </w:r>
-      <w:r>
-        <w:rPr>
-          <w:rFonts w:ascii="Times New Roman" w:hAnsi="Times New Roman"/>
-        </w:rPr>
-        <w:t xml:space="preserve"> and VRI</w:t>
-      </w:r>
-      <w:r>
-        <w:rPr>
-          <w:rFonts w:ascii="Times New Roman" w:hAnsi="Times New Roman"/>
-        </w:rPr>
-        <w:t>O</w:t>
-      </w:r>
-      <w:r>
-        <w:rPr>
-          <w:rFonts w:ascii="Times New Roman" w:hAnsi="Times New Roman"/>
-        </w:rPr>
-        <w:t>. The VRI</w:t>
-      </w:r>
-      <w:r>
-        <w:rPr>
-          <w:rFonts w:ascii="Times New Roman" w:hAnsi="Times New Roman"/>
-        </w:rPr>
-        <w:t>O</w:t>
-      </w:r>
-      <w:r>
-        <w:rPr>
-          <w:rFonts w:ascii="Times New Roman" w:hAnsi="Times New Roman"/>
-        </w:rPr>
-        <w:t xml:space="preserve"> model was introduced back in 1991 and was </w:t>
-      </w:r>
-      <w:r>
-        <w:rPr>
-          <w:rFonts w:ascii="Times New Roman" w:hAnsi="Times New Roman"/>
-        </w:rPr>
-        <w:t xml:space="preserve">developed </w:t>
-      </w:r>
-      <w:r>
-        <w:rPr>
-          <w:rFonts w:ascii="Times New Roman" w:hAnsi="Times New Roman"/>
-        </w:rPr>
-        <w:t xml:space="preserve">by a man called Jay Barney  </w:t>
-      </w:r>
-      <w:r>
-        <w:rPr>
-          <w:rFonts w:ascii="Times New Roman" w:hAnsi="Times New Roman"/>
-        </w:rPr>
-        <w:t xml:space="preserve">who stated VRIO is a mechanisms that is made up of two existing theoretical frameworks to get a better understanding of internal analysis (Barney 2008). Barney also </w:t>
-      </w:r>
-      <w:r>
-        <w:rPr>
-          <w:rFonts w:ascii="Times New Roman" w:hAnsi="Times New Roman"/>
-        </w:rPr>
-        <w:t>state</w:t>
-      </w:r>
-      <w:r>
-        <w:rPr>
-          <w:rFonts w:ascii="Times New Roman" w:hAnsi="Times New Roman"/>
-        </w:rPr>
-        <w:t xml:space="preserve">s </w:t>
-      </w:r>
-      <w:r>
-        <w:rPr>
-          <w:rFonts w:ascii="Times New Roman" w:hAnsi="Times New Roman"/>
-        </w:rPr>
-        <w:t xml:space="preserve">that the core competencies </w:t>
-      </w:r>
-      <w:r>
-        <w:rPr>
-          <w:rFonts w:ascii="Times New Roman" w:hAnsi="Times New Roman"/>
-        </w:rPr>
-        <w:t>for a business are:</w:t>
-      </w:r>
-    </w:p>
-    <w:p>
-      <w:pPr>
-        <w:pStyle w:val="Normal"/>
-        <w:numPr>
-          <w:ilvl w:val="0"/>
-          <w:numId w:val="2"/>
-        </w:numPr>
-        <w:rPr>
-          <w:rFonts w:ascii="Times New Roman" w:hAnsi="Times New Roman"/>
-        </w:rPr>
-      </w:pPr>
-      <w:r>
-        <w:rPr>
-          <w:rFonts w:ascii="Times New Roman" w:hAnsi="Times New Roman"/>
-        </w:rPr>
-        <w:t>Value - Does the company offer any value for their customers?</w:t>
-      </w:r>
-    </w:p>
-    <w:p>
-      <w:pPr>
-        <w:pStyle w:val="Normal"/>
-        <w:numPr>
-          <w:ilvl w:val="0"/>
-          <w:numId w:val="2"/>
-        </w:numPr>
-        <w:rPr>
-          <w:rFonts w:ascii="Times New Roman" w:hAnsi="Times New Roman"/>
-        </w:rPr>
-      </w:pPr>
-      <w:r>
-        <w:rPr>
-          <w:rFonts w:ascii="Times New Roman" w:hAnsi="Times New Roman"/>
-        </w:rPr>
-        <w:t>Rarity - Does the company own something that is hard to find but in demand?</w:t>
-      </w:r>
-    </w:p>
-    <w:p>
-      <w:pPr>
-        <w:pStyle w:val="Normal"/>
-        <w:numPr>
-          <w:ilvl w:val="0"/>
-          <w:numId w:val="2"/>
-        </w:numPr>
-        <w:rPr/>
-      </w:pPr>
-      <w:r>
-        <w:rPr>
-          <w:rFonts w:ascii="Times New Roman" w:hAnsi="Times New Roman"/>
-        </w:rPr>
-        <w:t>Inimitability – Does the company offer a product/service which is difficult to duplicate?</w:t>
-      </w:r>
-      <w:bookmarkStart w:id="22" w:name="_GoBack"/>
-      <w:bookmarkEnd w:id="22"/>
-    </w:p>
-    <w:p>
-      <w:pPr>
-        <w:pStyle w:val="Normal"/>
-        <w:numPr>
-          <w:ilvl w:val="0"/>
-          <w:numId w:val="2"/>
-        </w:numPr>
-        <w:rPr/>
-      </w:pPr>
-      <w:r>
-        <w:rPr>
-          <w:rFonts w:ascii="Times New Roman" w:hAnsi="Times New Roman"/>
-        </w:rPr>
-        <w:t>Organisation - Does the company have organised management systems to help capitalise in the market?</w:t>
+        <w:t>There are two resource analysis frameworks which look at the business internally, these are VRIN and VRIO. The VRIO model was introduced back in 1991 and was developed by a man called Jay Barney  who stated VRIO is a mechanisms that is made up of two existing theoretical frameworks to get a better understanding of internal analysis (Barney 2008). Barney also states that the core competencies for a business are:</w:t>
       </w:r>
     </w:p>
     <w:p>
@@ -2638,23 +2436,7 @@
         <w:rPr>
           <w:rFonts w:ascii="Times New Roman" w:hAnsi="Times New Roman"/>
         </w:rPr>
-        <w:t>And for VRIN it is the same but replaced the Organisation with:</w:t>
-      </w:r>
-    </w:p>
-    <w:p>
-      <w:pPr>
-        <w:pStyle w:val="Normal"/>
-        <w:numPr>
-          <w:ilvl w:val="0"/>
-          <w:numId w:val="3"/>
-        </w:numPr>
-        <w:rPr/>
-      </w:pPr>
-      <w:r>
-        <w:rPr>
-          <w:rFonts w:ascii="Times New Roman" w:hAnsi="Times New Roman"/>
-        </w:rPr>
-        <w:t>Non-Substitutability – Does the company have little to no substitutions in the same industry/market?</w:t>
+        <w:t>Value – If the company has something a unique resource, could they use these resources themselves to get a better advantage over another company. A good example of this can be found in Barneys book (Strategic Management and Competitive Advantage). Sony who specialised in creating small electronic components and exported them to other companies, realised they could use their unique speciality to exploit an area themselves (Barney 2008) which was electronic goods.</w:t>
       </w:r>
     </w:p>
     <w:p>
@@ -2666,73 +2448,7 @@
         <w:rPr>
           <w:rFonts w:ascii="Times New Roman" w:hAnsi="Times New Roman"/>
         </w:rPr>
-        <w:t xml:space="preserve">Value – If the company has something </w:t>
-      </w:r>
-      <w:r>
-        <w:rPr>
-          <w:rFonts w:ascii="Times New Roman" w:hAnsi="Times New Roman"/>
-        </w:rPr>
-        <w:t xml:space="preserve">a </w:t>
-      </w:r>
-      <w:r>
-        <w:rPr>
-          <w:rFonts w:ascii="Times New Roman" w:hAnsi="Times New Roman"/>
-        </w:rPr>
-        <w:t xml:space="preserve">unique </w:t>
-      </w:r>
-      <w:r>
-        <w:rPr>
-          <w:rFonts w:ascii="Times New Roman" w:hAnsi="Times New Roman"/>
-        </w:rPr>
-        <w:t>resource,</w:t>
-      </w:r>
-      <w:r>
-        <w:rPr>
-          <w:rFonts w:ascii="Times New Roman" w:hAnsi="Times New Roman"/>
-        </w:rPr>
-        <w:t xml:space="preserve"> could they use these resources themselves to get a better advantage over another company. A good example of this can be found in Barneys book (Strategic Management and Competitive Advantage). Sony who </w:t>
-      </w:r>
-      <w:r>
-        <w:rPr>
-          <w:rFonts w:ascii="Times New Roman" w:hAnsi="Times New Roman"/>
-        </w:rPr>
-        <w:t>specialised</w:t>
-      </w:r>
-      <w:r>
-        <w:rPr>
-          <w:rFonts w:ascii="Times New Roman" w:hAnsi="Times New Roman"/>
-        </w:rPr>
-        <w:t xml:space="preserve"> in creating small electronic components </w:t>
-      </w:r>
-      <w:r>
-        <w:rPr>
-          <w:rFonts w:ascii="Times New Roman" w:hAnsi="Times New Roman"/>
-        </w:rPr>
-        <w:t xml:space="preserve">and exported them to other companies, realised they could use their </w:t>
-      </w:r>
-      <w:r>
-        <w:rPr>
-          <w:rFonts w:ascii="Times New Roman" w:hAnsi="Times New Roman"/>
-        </w:rPr>
-        <w:t xml:space="preserve">unique </w:t>
-      </w:r>
-      <w:r>
-        <w:rPr>
-          <w:rFonts w:ascii="Times New Roman" w:hAnsi="Times New Roman"/>
-        </w:rPr>
-        <w:t>speciality</w:t>
-      </w:r>
-      <w:r>
-        <w:rPr>
-          <w:rFonts w:ascii="Times New Roman" w:hAnsi="Times New Roman"/>
-        </w:rPr>
-        <w:t xml:space="preserve"> </w:t>
-      </w:r>
-      <w:r>
-        <w:rPr>
-          <w:rFonts w:ascii="Times New Roman" w:hAnsi="Times New Roman"/>
-        </w:rPr>
-        <w:t>to exploit an area themselves (Barney 2008) which was electronic goods.</w:t>
+        <w:t>Rarity – If the company has good value which should already be defined, how rare is their resources. This all depends on the number of competitors with the same resources or value vs the number of firms which require that particular resource or value (Barney 2008).</w:t>
       </w:r>
     </w:p>
     <w:p>
@@ -2744,13 +2460,7 @@
         <w:rPr>
           <w:rFonts w:ascii="Times New Roman" w:hAnsi="Times New Roman"/>
         </w:rPr>
-        <w:t xml:space="preserve">Rarity – </w:t>
-      </w:r>
-      <w:r>
-        <w:rPr>
-          <w:rFonts w:ascii="Times New Roman" w:hAnsi="Times New Roman"/>
-        </w:rPr>
-        <w:t>If the company has good value which should already be defined, how rare is their resources. This all depends on the number of competitors with the same resources or value vs the number of firms which require that particular resource or value (Barney 2008).</w:t>
+        <w:t>Imitability – If the company has good value and rarity they would have an advantage over other companies, but having an advantage could make the company open to imitators. If someone noticed an exploit in the market and creates an alternative product which gives them a competitive advantage, the other competitors will be curious as to what has happened and how they can do the same. However, if the cost of developing this new product is too costly with R&amp;D teams, that would mean they had a sustained competitive advantage.</w:t>
       </w:r>
     </w:p>
     <w:p>
@@ -2762,36 +2472,35 @@
         <w:rPr>
           <w:rFonts w:ascii="Times New Roman" w:hAnsi="Times New Roman"/>
         </w:rPr>
-        <w:t>Imitability – If the company has good value and rarity they would have an advantage over other companies, but having an advantage could make the company open to imitators. If someone noticed an exploit in the market and creates an alternative product which gives them a competitive advantage, the other competitors will be curious as to what has happened and how they can do the same. However, if the cost of developing this new product is too costly with R&amp;D teams, that would mean they had a sustained competitive advantage.</w:t>
-      </w:r>
-    </w:p>
-    <w:p>
-      <w:pPr>
-        <w:pStyle w:val="Normal"/>
-        <w:rPr/>
-      </w:pPr>
+        <w:t xml:space="preserve">Organisation – </w:t>
+      </w:r>
       <w:r>
         <w:rPr>
           <w:rFonts w:ascii="Times New Roman" w:hAnsi="Times New Roman"/>
         </w:rPr>
-        <w:t>O</w:t>
-      </w:r>
-      <w:r>
-        <w:rPr>
-          <w:rFonts w:ascii="Times New Roman" w:hAnsi="Times New Roman"/>
-        </w:rPr>
-        <w:t xml:space="preserve">rganisation - </w:t>
-      </w:r>
-    </w:p>
-    <w:p>
-      <w:pPr>
-        <w:pStyle w:val="Normal"/>
-        <w:rPr>
-          <w:rFonts w:ascii="Times New Roman" w:hAnsi="Times New Roman"/>
-        </w:rPr>
-      </w:pPr>
-      <w:r>
-        <w:rPr/>
+        <w:t xml:space="preserve">If the company has </w:t>
+      </w:r>
+      <w:r>
+        <w:rPr>
+          <w:rFonts w:eastAsia="Calibri" w:cs="" w:ascii="Times New Roman" w:hAnsi="Times New Roman" w:cstheme="minorBidi" w:eastAsiaTheme="minorHAnsi"/>
+          <w:color w:val="auto"/>
+          <w:kern w:val="0"/>
+          <w:sz w:val="22"/>
+          <w:szCs w:val="22"/>
+          <w:lang w:val="en-GB" w:eastAsia="en-US" w:bidi="ar-SA"/>
+        </w:rPr>
+        <w:t>b</w:t>
+      </w:r>
+      <w:r>
+        <w:rPr>
+          <w:rFonts w:eastAsia="Calibri" w:cs="" w:ascii="Times New Roman" w:hAnsi="Times New Roman" w:cstheme="minorBidi" w:eastAsiaTheme="minorHAnsi"/>
+          <w:color w:val="auto"/>
+          <w:kern w:val="0"/>
+          <w:sz w:val="22"/>
+          <w:szCs w:val="22"/>
+          <w:lang w:val="en-GB" w:eastAsia="en-US" w:bidi="ar-SA"/>
+        </w:rPr>
+        <w:t xml:space="preserve">een built up with good organisational factors in mind, they’re able to exploit the value, rarity and imitability quickly and effectively. This can also be seen as playing to your strengths (Free Management Books 2019), which will help the company grow and get a sustained competitive advantage. </w:t>
       </w:r>
     </w:p>
     <w:p>
@@ -2821,15 +2530,15 @@
         <w:tblLook w:noVBand="1" w:val="04a0" w:noHBand="0" w:lastColumn="0" w:firstColumn="1" w:lastRow="0" w:firstRow="1"/>
       </w:tblPr>
       <w:tblGrid>
-        <w:gridCol w:w="3001"/>
+        <w:gridCol w:w="3000"/>
         <w:gridCol w:w="3003"/>
-        <w:gridCol w:w="3011"/>
+        <w:gridCol w:w="3012"/>
       </w:tblGrid>
       <w:tr>
         <w:trPr/>
         <w:tc>
           <w:tcPr>
-            <w:tcW w:w="3001" w:type="dxa"/>
+            <w:tcW w:w="3000" w:type="dxa"/>
             <w:tcBorders/>
             <w:shd w:color="auto" w:fill="auto" w:val="clear"/>
           </w:tcPr>
@@ -2879,7 +2588,7 @@
         </w:tc>
         <w:tc>
           <w:tcPr>
-            <w:tcW w:w="3011" w:type="dxa"/>
+            <w:tcW w:w="3012" w:type="dxa"/>
             <w:tcBorders/>
             <w:shd w:color="auto" w:fill="auto" w:val="clear"/>
           </w:tcPr>
@@ -2907,7 +2616,7 @@
         <w:trPr/>
         <w:tc>
           <w:tcPr>
-            <w:tcW w:w="3001" w:type="dxa"/>
+            <w:tcW w:w="3000" w:type="dxa"/>
             <w:tcBorders/>
             <w:shd w:color="auto" w:fill="auto" w:val="clear"/>
           </w:tcPr>
@@ -2957,7 +2666,7 @@
         </w:tc>
         <w:tc>
           <w:tcPr>
-            <w:tcW w:w="3011" w:type="dxa"/>
+            <w:tcW w:w="3012" w:type="dxa"/>
             <w:tcBorders/>
             <w:shd w:color="auto" w:fill="auto" w:val="clear"/>
           </w:tcPr>
@@ -2985,7 +2694,7 @@
         <w:trPr/>
         <w:tc>
           <w:tcPr>
-            <w:tcW w:w="3001" w:type="dxa"/>
+            <w:tcW w:w="3000" w:type="dxa"/>
             <w:tcBorders/>
             <w:shd w:color="auto" w:fill="auto" w:val="clear"/>
           </w:tcPr>
@@ -3035,7 +2744,7 @@
         </w:tc>
         <w:tc>
           <w:tcPr>
-            <w:tcW w:w="3011" w:type="dxa"/>
+            <w:tcW w:w="3012" w:type="dxa"/>
             <w:tcBorders/>
             <w:shd w:color="auto" w:fill="auto" w:val="clear"/>
           </w:tcPr>
@@ -3063,7 +2772,7 @@
         <w:trPr/>
         <w:tc>
           <w:tcPr>
-            <w:tcW w:w="3001" w:type="dxa"/>
+            <w:tcW w:w="3000" w:type="dxa"/>
             <w:tcBorders/>
             <w:shd w:color="auto" w:fill="auto" w:val="clear"/>
           </w:tcPr>
@@ -3113,7 +2822,7 @@
         </w:tc>
         <w:tc>
           <w:tcPr>
-            <w:tcW w:w="3011" w:type="dxa"/>
+            <w:tcW w:w="3012" w:type="dxa"/>
             <w:tcBorders/>
             <w:shd w:color="auto" w:fill="auto" w:val="clear"/>
           </w:tcPr>
@@ -3141,7 +2850,7 @@
         <w:trPr/>
         <w:tc>
           <w:tcPr>
-            <w:tcW w:w="3001" w:type="dxa"/>
+            <w:tcW w:w="3000" w:type="dxa"/>
             <w:tcBorders/>
             <w:shd w:color="auto" w:fill="auto" w:val="clear"/>
           </w:tcPr>
@@ -3183,13 +2892,24 @@
               <w:rPr>
                 <w:rFonts w:cs="Times New Roman" w:ascii="Times New Roman" w:hAnsi="Times New Roman"/>
               </w:rPr>
-              <w:t>Has over 3500 employees with 1800 people being just engineering and R&amp;D, which enables Spotify to have global reach and a big enough team to keep on top of ever changing changes in the future. **</w:t>
+              <w:t xml:space="preserve">By having an online streaming platform, </w:t>
+            </w:r>
+            <w:r>
+              <w:rPr>
+                <w:rFonts w:eastAsia="Calibri" w:cs="Times New Roman" w:ascii="Times New Roman" w:hAnsi="Times New Roman" w:eastAsiaTheme="minorHAnsi"/>
+                <w:color w:val="auto"/>
+                <w:kern w:val="0"/>
+                <w:sz w:val="22"/>
+                <w:szCs w:val="22"/>
+                <w:lang w:val="en-GB" w:eastAsia="en-US" w:bidi="ar-SA"/>
+              </w:rPr>
+              <w:t>Spotify have the ability to easily scale up or down depending on how many monthly listeners they have. This is a good advantage to have and can be seen as good organisational structure which has allowed the business to do what it does best.</w:t>
             </w:r>
           </w:p>
         </w:tc>
         <w:tc>
           <w:tcPr>
-            <w:tcW w:w="3011" w:type="dxa"/>
+            <w:tcW w:w="3012" w:type="dxa"/>
             <w:tcBorders/>
             <w:shd w:color="auto" w:fill="auto" w:val="clear"/>
           </w:tcPr>
@@ -3200,15 +2920,24 @@
               <w:bidi w:val="0"/>
               <w:spacing w:lineRule="auto" w:line="259" w:before="0" w:after="160"/>
               <w:jc w:val="left"/>
-              <w:rPr>
-                <w:rFonts w:ascii="Times New Roman" w:hAnsi="Times New Roman" w:cs="Times New Roman"/>
-              </w:rPr>
+              <w:rPr/>
             </w:pPr>
             <w:r>
               <w:rPr>
                 <w:rFonts w:cs="Times New Roman" w:ascii="Times New Roman" w:hAnsi="Times New Roman"/>
               </w:rPr>
-              <w:t>None. **</w:t>
+              <w:t xml:space="preserve">Whilst HMV used to have a lot of stores around the UK this has declined and they </w:t>
+            </w:r>
+            <w:r>
+              <w:rPr>
+                <w:rFonts w:eastAsia="Calibri" w:cs="Times New Roman" w:ascii="Times New Roman" w:hAnsi="Times New Roman" w:eastAsiaTheme="minorHAnsi"/>
+                <w:color w:val="auto"/>
+                <w:kern w:val="0"/>
+                <w:sz w:val="22"/>
+                <w:szCs w:val="22"/>
+                <w:lang w:val="en-GB" w:eastAsia="en-US" w:bidi="ar-SA"/>
+              </w:rPr>
+              <w:t xml:space="preserve">were slow to adopt to the growing online market, which shows they weren’t very organised when setting up their business. </w:t>
             </w:r>
           </w:p>
         </w:tc>
@@ -3217,7 +2946,7 @@
         <w:trPr/>
         <w:tc>
           <w:tcPr>
-            <w:tcW w:w="3001" w:type="dxa"/>
+            <w:tcW w:w="3000" w:type="dxa"/>
             <w:tcBorders>
               <w:top w:val="nil"/>
             </w:tcBorders>
@@ -3271,7 +3000,7 @@
         </w:tc>
         <w:tc>
           <w:tcPr>
-            <w:tcW w:w="3011" w:type="dxa"/>
+            <w:tcW w:w="3012" w:type="dxa"/>
             <w:tcBorders>
               <w:top w:val="nil"/>
             </w:tcBorders>
@@ -3325,70 +3054,34 @@
     <w:p>
       <w:pPr>
         <w:pStyle w:val="Normal"/>
-        <w:rPr>
-          <w:rFonts w:ascii="Times New Roman" w:hAnsi="Times New Roman" w:cs="Times New Roman"/>
-        </w:rPr>
-      </w:pPr>
-      <w:r>
-        <w:rPr>
-          <w:rFonts w:cs="Times New Roman" w:ascii="Times New Roman" w:hAnsi="Times New Roman"/>
-        </w:rPr>
+        <w:spacing w:lineRule="auto" w:line="240" w:before="0" w:after="0"/>
+        <w:rPr/>
+      </w:pPr>
+      <w:r>
+        <w:rPr>
+          <w:rFonts w:cs="Times New Roman" w:ascii="Times New Roman" w:hAnsi="Times New Roman"/>
+        </w:rPr>
+        <w:t xml:space="preserve">An analysis of spotify’s website makes it very easy to identify their mission and vision, however this information is much more difficult to obtain from HMV’s corporate website and may suggest that HMV themselves, who have been </w:t>
+      </w:r>
+      <w:r>
+        <w:rPr>
+          <w:rFonts w:cs="Times New Roman" w:ascii="Times New Roman" w:hAnsi="Times New Roman"/>
+          <w:b w:val="false"/>
+          <w:bCs w:val="false"/>
+        </w:rPr>
+        <w:t>struggling</w:t>
+      </w:r>
+      <w:r>
+        <w:rPr>
+          <w:rFonts w:cs="Times New Roman" w:ascii="Times New Roman" w:hAnsi="Times New Roman"/>
+        </w:rPr>
+        <w:t xml:space="preserve"> in the market may not full understanding themselves.</w:t>
       </w:r>
     </w:p>
     <w:p>
       <w:pPr>
         <w:pStyle w:val="Normal"/>
         <w:spacing w:lineRule="auto" w:line="240" w:before="0" w:after="0"/>
-        <w:rPr>
-          <w:rFonts w:ascii="Times New Roman" w:hAnsi="Times New Roman" w:cs="Times New Roman"/>
-        </w:rPr>
-      </w:pPr>
-      <w:bookmarkStart w:id="23" w:name="_Toc23683405"/>
-      <w:bookmarkStart w:id="24" w:name="_Toc22971104"/>
-      <w:bookmarkStart w:id="25" w:name="_Toc23405956"/>
-      <w:bookmarkStart w:id="26" w:name="_Toc22724597"/>
-      <w:bookmarkEnd w:id="23"/>
-      <w:bookmarkEnd w:id="24"/>
-      <w:bookmarkEnd w:id="25"/>
-      <w:bookmarkEnd w:id="26"/>
-      <w:r>
-        <w:rPr>
-          <w:rFonts w:cs="Times New Roman" w:ascii="Times New Roman" w:hAnsi="Times New Roman"/>
-        </w:rPr>
-        <w:t xml:space="preserve">An analysis of spotify’s website makes it very easy to identify their mission and vision, however this information is much more difficult to obtain from HMV’s corporate website and may suggest that HMV themselves, who have been </w:t>
-      </w:r>
-      <w:r>
-        <w:rPr>
-          <w:rFonts w:cs="Times New Roman" w:ascii="Times New Roman" w:hAnsi="Times New Roman"/>
-          <w:b/>
-          <w:bCs/>
-        </w:rPr>
-        <w:t>struggling</w:t>
-      </w:r>
-      <w:r>
-        <w:rPr>
-          <w:rFonts w:cs="Times New Roman" w:ascii="Times New Roman" w:hAnsi="Times New Roman"/>
-        </w:rPr>
-        <w:t xml:space="preserve"> in the market may not full understanding themselves.</w:t>
-      </w:r>
-    </w:p>
-    <w:p>
-      <w:pPr>
-        <w:pStyle w:val="Normal"/>
-        <w:spacing w:lineRule="auto" w:line="240" w:before="0" w:after="0"/>
-        <w:rPr>
-          <w:rFonts w:ascii="Times New Roman" w:hAnsi="Times New Roman" w:cs="Times New Roman"/>
-        </w:rPr>
-      </w:pPr>
-      <w:r>
-        <w:rPr>
-          <w:rFonts w:cs="Times New Roman" w:ascii="Times New Roman" w:hAnsi="Times New Roman"/>
-        </w:rPr>
-      </w:r>
-    </w:p>
-    <w:p>
-      <w:pPr>
-        <w:pStyle w:val="Normal"/>
         <w:rPr>
           <w:rFonts w:ascii="Times New Roman" w:hAnsi="Times New Roman" w:eastAsia="" w:cs="Times New Roman" w:eastAsiaTheme="majorEastAsia"/>
           <w:color w:val="2F5496" w:themeColor="accent1" w:themeShade="bf"/>
@@ -3413,61 +3106,168 @@
         <w:pStyle w:val="Heading1"/>
         <w:rPr/>
       </w:pPr>
-      <w:bookmarkStart w:id="27" w:name="_Toc23405957"/>
-      <w:bookmarkStart w:id="28" w:name="_Toc22724598"/>
-      <w:bookmarkStart w:id="29" w:name="_Toc22971105"/>
-      <w:bookmarkStart w:id="30" w:name="_Toc23683406"/>
+      <w:bookmarkStart w:id="22" w:name="_Toc23683406"/>
+      <w:bookmarkStart w:id="23" w:name="_Toc22971105"/>
+      <w:bookmarkStart w:id="24" w:name="_Toc22724598"/>
+      <w:bookmarkStart w:id="25" w:name="_Toc23405957"/>
       <w:r>
         <w:rPr/>
         <w:t>5 – Conclusion</w:t>
       </w:r>
+      <w:bookmarkEnd w:id="22"/>
+      <w:bookmarkEnd w:id="23"/>
+      <w:bookmarkEnd w:id="24"/>
+      <w:bookmarkEnd w:id="25"/>
+    </w:p>
+    <w:p>
+      <w:pPr>
+        <w:pStyle w:val="Normal"/>
+        <w:rPr/>
+      </w:pPr>
+      <w:r>
+        <w:rPr>
+          <w:rFonts w:ascii="Times New Roman" w:hAnsi="Times New Roman"/>
+        </w:rPr>
+        <w:t>With the rest of the report</w:t>
+      </w:r>
+      <w:r>
+        <w:rPr>
+          <w:rFonts w:ascii="Times New Roman" w:hAnsi="Times New Roman"/>
+        </w:rPr>
+        <w:t>s findings</w:t>
+      </w:r>
+      <w:r>
+        <w:rPr>
+          <w:rFonts w:ascii="Times New Roman" w:hAnsi="Times New Roman"/>
+        </w:rPr>
+        <w:t xml:space="preserve">, </w:t>
+      </w:r>
+      <w:r>
+        <w:rPr>
+          <w:rFonts w:ascii="Times New Roman" w:hAnsi="Times New Roman"/>
+        </w:rPr>
+        <w:t xml:space="preserve">it would appear that </w:t>
+      </w:r>
+      <w:r>
+        <w:rPr>
+          <w:rFonts w:ascii="Times New Roman" w:hAnsi="Times New Roman"/>
+        </w:rPr>
+        <w:t xml:space="preserve">digital streaming platforms such as Spotify could be the death of physical </w:t>
+      </w:r>
+      <w:r>
+        <w:rPr>
+          <w:rFonts w:ascii="Times New Roman" w:hAnsi="Times New Roman"/>
+        </w:rPr>
+        <w:t>sales within the music industry.</w:t>
+      </w:r>
+      <w:r>
+        <w:rPr>
+          <w:rFonts w:ascii="Times New Roman" w:hAnsi="Times New Roman"/>
+        </w:rPr>
+        <w:t xml:space="preserve"> With how accessible </w:t>
+      </w:r>
+      <w:r>
+        <w:rPr>
+          <w:rFonts w:ascii="Times New Roman" w:hAnsi="Times New Roman"/>
+        </w:rPr>
+        <w:t>Spotify</w:t>
+      </w:r>
+      <w:r>
+        <w:rPr>
+          <w:rFonts w:ascii="Times New Roman" w:hAnsi="Times New Roman"/>
+        </w:rPr>
+        <w:t xml:space="preserve"> is to any person with a smart phone, table or computer and a base entry costing nothing (£0) and a premium feature costing £9.99 a month, </w:t>
+      </w:r>
+      <w:r>
+        <w:rPr>
+          <w:rFonts w:ascii="Times New Roman" w:hAnsi="Times New Roman"/>
+        </w:rPr>
+        <w:t xml:space="preserve">it </w:t>
+      </w:r>
+      <w:r>
+        <w:rPr>
+          <w:rFonts w:eastAsia="Calibri" w:cs="" w:ascii="Times New Roman" w:hAnsi="Times New Roman" w:cstheme="minorBidi" w:eastAsiaTheme="minorHAnsi"/>
+          <w:color w:val="auto"/>
+          <w:kern w:val="0"/>
+          <w:sz w:val="22"/>
+          <w:szCs w:val="22"/>
+          <w:lang w:val="en-GB" w:eastAsia="en-US" w:bidi="ar-SA"/>
+        </w:rPr>
+        <w:t>would</w:t>
+      </w:r>
+      <w:r>
+        <w:rPr>
+          <w:rFonts w:ascii="Times New Roman" w:hAnsi="Times New Roman"/>
+        </w:rPr>
+        <w:t xml:space="preserve"> be really hard to not at least try </w:t>
+      </w:r>
+      <w:r>
+        <w:rPr>
+          <w:rFonts w:eastAsia="Calibri" w:cs="" w:ascii="Times New Roman" w:hAnsi="Times New Roman" w:cstheme="minorBidi" w:eastAsiaTheme="minorHAnsi"/>
+          <w:color w:val="auto"/>
+          <w:kern w:val="0"/>
+          <w:sz w:val="22"/>
+          <w:szCs w:val="22"/>
+          <w:lang w:val="en-GB" w:eastAsia="en-US" w:bidi="ar-SA"/>
+        </w:rPr>
+        <w:t>Spotify and see the endless hours of music and variety in music selection. As for HMV they could benefit from sitting down going over the VRIO analysis to help them see what areas in the market they can populate.</w:t>
+      </w:r>
+    </w:p>
+    <w:p>
+      <w:pPr>
+        <w:pStyle w:val="Normal"/>
+        <w:rPr/>
+      </w:pPr>
+      <w:r>
+        <w:rPr>
+          <w:rFonts w:eastAsia="Calibri" w:cs="" w:ascii="Times New Roman" w:hAnsi="Times New Roman" w:cstheme="minorBidi" w:eastAsiaTheme="minorHAnsi"/>
+          <w:color w:val="auto"/>
+          <w:kern w:val="0"/>
+          <w:sz w:val="22"/>
+          <w:szCs w:val="22"/>
+          <w:lang w:val="en-GB" w:eastAsia="en-US" w:bidi="ar-SA"/>
+        </w:rPr>
+        <w:t>(As a side note, I’ve always had a massive CD collection which I would sync digitally, but with trying to keep it up to date and backed up even I have just resorted to using Spotify and not owning as many physical CD’s.)</w:t>
+      </w:r>
+    </w:p>
+    <w:p>
+      <w:pPr>
+        <w:pStyle w:val="Normal"/>
+        <w:rPr/>
+      </w:pPr>
+      <w:r>
+        <w:rPr/>
+      </w:r>
+    </w:p>
+    <w:p>
+      <w:pPr>
+        <w:pStyle w:val="Normal"/>
+        <w:rPr/>
+      </w:pPr>
+      <w:r>
+        <w:rPr/>
+      </w:r>
+      <w:r>
+        <w:br w:type="page"/>
+      </w:r>
+    </w:p>
+    <w:p>
+      <w:pPr>
+        <w:pStyle w:val="Heading1"/>
+        <w:rPr/>
+      </w:pPr>
+      <w:bookmarkStart w:id="26" w:name="_Toc23405958"/>
+      <w:bookmarkStart w:id="27" w:name="_Toc22724599"/>
+      <w:bookmarkStart w:id="28" w:name="_Toc22971106"/>
+      <w:bookmarkStart w:id="29" w:name="_Toc23683407"/>
+      <w:r>
+        <w:rPr/>
+        <w:t>7 – References</w:t>
+      </w:r>
+      <w:bookmarkEnd w:id="26"/>
       <w:bookmarkEnd w:id="27"/>
       <w:bookmarkEnd w:id="28"/>
       <w:bookmarkEnd w:id="29"/>
-      <w:bookmarkEnd w:id="30"/>
-      <w:r>
-        <w:rPr/>
-        <w:t xml:space="preserve"> </w:t>
-      </w:r>
-      <w:r>
-        <w:rPr/>
-        <w:t>(48)</w:t>
-      </w:r>
-    </w:p>
-    <w:p>
-      <w:pPr>
-        <w:pStyle w:val="Normal"/>
-        <w:rPr>
-          <w:rFonts w:ascii="Times New Roman" w:hAnsi="Times New Roman"/>
-        </w:rPr>
-      </w:pPr>
-      <w:r>
-        <w:rPr>
-          <w:rFonts w:ascii="Times New Roman" w:hAnsi="Times New Roman"/>
-        </w:rPr>
-        <w:t>With the rest of the report, digital streaming platforms such as Spotify could be the death of physical. With how accessible it is to any person with a smart phone, table or computer and a base entry costing nothing (£0) and a premium feature costing £9.99 a month.</w:t>
-      </w:r>
-      <w:r>
-        <w:br w:type="page"/>
-      </w:r>
-    </w:p>
-    <w:p>
-      <w:pPr>
-        <w:pStyle w:val="Heading1"/>
-        <w:rPr/>
-      </w:pPr>
-      <w:bookmarkStart w:id="31" w:name="_Toc23683407"/>
-      <w:bookmarkStart w:id="32" w:name="_Toc22971106"/>
-      <w:bookmarkStart w:id="33" w:name="_Toc22724599"/>
-      <w:bookmarkStart w:id="34" w:name="_Toc23405958"/>
-      <w:r>
-        <w:rPr/>
-        <w:t>7 – References</w:t>
-      </w:r>
-      <w:bookmarkEnd w:id="31"/>
-      <w:bookmarkEnd w:id="32"/>
-      <w:bookmarkEnd w:id="33"/>
-      <w:bookmarkEnd w:id="34"/>
     </w:p>
     <w:p>
       <w:pPr>
@@ -3531,14 +3331,14 @@
           <w:rFonts w:ascii="Times New Roman" w:hAnsi="Times New Roman" w:cs="Times New Roman"/>
         </w:rPr>
       </w:pPr>
-      <w:bookmarkStart w:id="35" w:name="__DdeLink__250_1599935201"/>
+      <w:bookmarkStart w:id="30" w:name="__DdeLink__250_1599935201"/>
       <w:r>
         <w:rPr>
           <w:rFonts w:cs="Times New Roman" w:ascii="Times New Roman" w:hAnsi="Times New Roman"/>
         </w:rPr>
         <w:t>BBC News (2015)</w:t>
       </w:r>
-      <w:bookmarkEnd w:id="35"/>
+      <w:bookmarkEnd w:id="30"/>
       <w:r>
         <w:rPr>
           <w:rFonts w:cs="Times New Roman" w:ascii="Times New Roman" w:hAnsi="Times New Roman"/>
@@ -4032,15 +3832,7 @@
           <w:i w:val="false"/>
           <w:iCs w:val="false"/>
         </w:rPr>
-        <w:t xml:space="preserve"> edn. </w:t>
-      </w:r>
-      <w:r>
-        <w:rPr>
-          <w:rFonts w:cs="Times New Roman" w:ascii="Times New Roman" w:hAnsi="Times New Roman"/>
-          <w:i w:val="false"/>
-          <w:iCs w:val="false"/>
-        </w:rPr>
-        <w:t>New Jersey: Pearson.</w:t>
+        <w:t xml:space="preserve"> edn. New Jersey: Pearson.</w:t>
       </w:r>
     </w:p>
     <w:p>
@@ -4101,7 +3893,49 @@
         <w:rPr>
           <w:rFonts w:cs="Times New Roman" w:ascii="Times New Roman" w:hAnsi="Times New Roman"/>
         </w:rPr>
-      </w:r>
+        <w:t xml:space="preserve">Free Management Books (2019) </w:t>
+      </w:r>
+      <w:r>
+        <w:rPr>
+          <w:rFonts w:cs="Times New Roman" w:ascii="Times New Roman" w:hAnsi="Times New Roman"/>
+          <w:i/>
+          <w:iCs/>
+        </w:rPr>
+        <w:t>VRIO Analysis.</w:t>
+      </w:r>
+      <w:r>
+        <w:rPr>
+          <w:rFonts w:cs="Times New Roman" w:ascii="Times New Roman" w:hAnsi="Times New Roman"/>
+          <w:i w:val="false"/>
+          <w:iCs w:val="false"/>
+        </w:rPr>
+        <w:t xml:space="preserve"> Available at </w:t>
+      </w:r>
+      <w:hyperlink r:id="rId14">
+        <w:r>
+          <w:rPr>
+            <w:rStyle w:val="InternetLink"/>
+            <w:rFonts w:cs="Times New Roman" w:ascii="Times New Roman" w:hAnsi="Times New Roman"/>
+            <w:b w:val="false"/>
+            <w:bCs w:val="false"/>
+            <w:i w:val="false"/>
+            <w:iCs w:val="false"/>
+          </w:rPr>
+          <w:t>http://www.free-management-ebooks.com/news/vrio-analysis/</w:t>
+        </w:r>
+      </w:hyperlink>
+      <w:hyperlink r:id="rId15">
+        <w:r>
+          <w:rPr>
+            <w:rFonts w:cs="Times New Roman" w:ascii="Times New Roman" w:hAnsi="Times New Roman"/>
+            <w:b w:val="false"/>
+            <w:bCs w:val="false"/>
+            <w:i w:val="false"/>
+            <w:iCs w:val="false"/>
+          </w:rPr>
+          <w:t xml:space="preserve"> (Accessed 07/11/19).</w:t>
+        </w:r>
+      </w:hyperlink>
     </w:p>
     <w:p>
       <w:pPr>
@@ -4156,46 +3990,46 @@
         <w:pStyle w:val="Heading1"/>
         <w:rPr/>
       </w:pPr>
-      <w:bookmarkStart w:id="36" w:name="_Toc23405959"/>
-      <w:bookmarkStart w:id="37" w:name="_Toc22724600"/>
-      <w:bookmarkStart w:id="38" w:name="_Toc22971107"/>
-      <w:bookmarkStart w:id="39" w:name="_Toc23683408"/>
+      <w:bookmarkStart w:id="31" w:name="_Toc23683408"/>
+      <w:bookmarkStart w:id="32" w:name="_Toc22971107"/>
+      <w:bookmarkStart w:id="33" w:name="_Toc22724600"/>
+      <w:bookmarkStart w:id="34" w:name="_Toc23405959"/>
       <w:r>
         <w:rPr/>
         <w:t>7 – Appendix</w:t>
       </w:r>
+      <w:bookmarkEnd w:id="31"/>
+      <w:bookmarkEnd w:id="32"/>
+      <w:bookmarkEnd w:id="33"/>
+      <w:bookmarkEnd w:id="34"/>
+      <w:r>
+        <w:rPr/>
+        <w:t xml:space="preserve"> </w:t>
+      </w:r>
+    </w:p>
+    <w:p>
+      <w:pPr>
+        <w:pStyle w:val="Heading2"/>
+        <w:rPr>
+          <w:rFonts w:cs="Times New Roman"/>
+        </w:rPr>
+      </w:pPr>
+      <w:bookmarkStart w:id="35" w:name="_Toc23683409"/>
+      <w:bookmarkStart w:id="36" w:name="_Toc22971108"/>
+      <w:bookmarkStart w:id="37" w:name="_Toc22724601"/>
+      <w:bookmarkStart w:id="38" w:name="_Toc23405960"/>
+      <w:bookmarkStart w:id="39" w:name="_5.1_–_Appendix"/>
+      <w:bookmarkEnd w:id="39"/>
+      <w:r>
+        <w:rPr>
+          <w:rFonts w:cs="Times New Roman"/>
+        </w:rPr>
+        <w:t>7.1 – Appendix 1</w:t>
+      </w:r>
+      <w:bookmarkEnd w:id="35"/>
       <w:bookmarkEnd w:id="36"/>
       <w:bookmarkEnd w:id="37"/>
       <w:bookmarkEnd w:id="38"/>
-      <w:bookmarkEnd w:id="39"/>
-      <w:r>
-        <w:rPr/>
-        <w:t xml:space="preserve"> </w:t>
-      </w:r>
-    </w:p>
-    <w:p>
-      <w:pPr>
-        <w:pStyle w:val="Heading2"/>
-        <w:rPr>
-          <w:rFonts w:cs="Times New Roman"/>
-        </w:rPr>
-      </w:pPr>
-      <w:bookmarkStart w:id="40" w:name="_Toc23405960"/>
-      <w:bookmarkStart w:id="41" w:name="_Toc22724601"/>
-      <w:bookmarkStart w:id="42" w:name="_Toc22971108"/>
-      <w:bookmarkStart w:id="43" w:name="_Toc23683409"/>
-      <w:bookmarkStart w:id="44" w:name="_5.1_–_Appendix"/>
-      <w:bookmarkEnd w:id="44"/>
-      <w:r>
-        <w:rPr>
-          <w:rFonts w:cs="Times New Roman"/>
-        </w:rPr>
-        <w:t>7.1 – Appendix 1</w:t>
-      </w:r>
-      <w:bookmarkEnd w:id="40"/>
-      <w:bookmarkEnd w:id="41"/>
-      <w:bookmarkEnd w:id="42"/>
-      <w:bookmarkEnd w:id="43"/>
     </w:p>
     <w:p>
       <w:pPr>
@@ -4238,7 +4072,7 @@
                     </pic:cNvPicPr>
                   </pic:nvPicPr>
                   <pic:blipFill>
-                    <a:blip r:embed="rId14"/>
+                    <a:blip r:embed="rId16"/>
                     <a:stretch>
                       <a:fillRect/>
                     </a:stretch>
@@ -4277,7 +4111,7 @@
         </w:rPr>
         <w:t>(</w:t>
       </w:r>
-      <w:hyperlink r:id="rId15">
+      <w:hyperlink r:id="rId17">
         <w:r>
           <w:rPr>
             <w:rStyle w:val="InternetLink"/>
@@ -4426,298 +4260,6 @@
   <w:abstractNum w:abstractNumId="2">
     <w:lvl w:ilvl="0">
       <w:start w:val="1"/>
-      <w:numFmt w:val="bullet"/>
-      <w:lvlText w:val=""/>
-      <w:lvlJc w:val="left"/>
-      <w:pPr>
-        <w:tabs>
-          <w:tab w:val="num" w:pos="720"/>
-        </w:tabs>
-        <w:ind w:left="720" w:hanging="360"/>
-      </w:pPr>
-      <w:rPr>
-        <w:rFonts w:ascii="Symbol" w:hAnsi="Symbol" w:cs="Symbol" w:hint="default"/>
-        <w:rFonts w:cs="OpenSymbol"/>
-      </w:rPr>
-    </w:lvl>
-    <w:lvl w:ilvl="1">
-      <w:start w:val="1"/>
-      <w:numFmt w:val="bullet"/>
-      <w:lvlText w:val="◦"/>
-      <w:lvlJc w:val="left"/>
-      <w:pPr>
-        <w:tabs>
-          <w:tab w:val="num" w:pos="1080"/>
-        </w:tabs>
-        <w:ind w:left="1080" w:hanging="360"/>
-      </w:pPr>
-      <w:rPr>
-        <w:rFonts w:ascii="OpenSymbol" w:hAnsi="OpenSymbol" w:cs="OpenSymbol" w:hint="default"/>
-        <w:rFonts w:cs="OpenSymbol"/>
-      </w:rPr>
-    </w:lvl>
-    <w:lvl w:ilvl="2">
-      <w:start w:val="1"/>
-      <w:numFmt w:val="bullet"/>
-      <w:lvlText w:val="▪"/>
-      <w:lvlJc w:val="left"/>
-      <w:pPr>
-        <w:tabs>
-          <w:tab w:val="num" w:pos="1440"/>
-        </w:tabs>
-        <w:ind w:left="1440" w:hanging="360"/>
-      </w:pPr>
-      <w:rPr>
-        <w:rFonts w:ascii="OpenSymbol" w:hAnsi="OpenSymbol" w:cs="OpenSymbol" w:hint="default"/>
-        <w:rFonts w:cs="OpenSymbol"/>
-      </w:rPr>
-    </w:lvl>
-    <w:lvl w:ilvl="3">
-      <w:start w:val="1"/>
-      <w:numFmt w:val="bullet"/>
-      <w:lvlText w:val=""/>
-      <w:lvlJc w:val="left"/>
-      <w:pPr>
-        <w:tabs>
-          <w:tab w:val="num" w:pos="1800"/>
-        </w:tabs>
-        <w:ind w:left="1800" w:hanging="360"/>
-      </w:pPr>
-      <w:rPr>
-        <w:rFonts w:ascii="Symbol" w:hAnsi="Symbol" w:cs="Symbol" w:hint="default"/>
-        <w:rFonts w:cs="OpenSymbol"/>
-      </w:rPr>
-    </w:lvl>
-    <w:lvl w:ilvl="4">
-      <w:start w:val="1"/>
-      <w:numFmt w:val="bullet"/>
-      <w:lvlText w:val="◦"/>
-      <w:lvlJc w:val="left"/>
-      <w:pPr>
-        <w:tabs>
-          <w:tab w:val="num" w:pos="2160"/>
-        </w:tabs>
-        <w:ind w:left="2160" w:hanging="360"/>
-      </w:pPr>
-      <w:rPr>
-        <w:rFonts w:ascii="OpenSymbol" w:hAnsi="OpenSymbol" w:cs="OpenSymbol" w:hint="default"/>
-        <w:rFonts w:cs="OpenSymbol"/>
-      </w:rPr>
-    </w:lvl>
-    <w:lvl w:ilvl="5">
-      <w:start w:val="1"/>
-      <w:numFmt w:val="bullet"/>
-      <w:lvlText w:val="▪"/>
-      <w:lvlJc w:val="left"/>
-      <w:pPr>
-        <w:tabs>
-          <w:tab w:val="num" w:pos="2520"/>
-        </w:tabs>
-        <w:ind w:left="2520" w:hanging="360"/>
-      </w:pPr>
-      <w:rPr>
-        <w:rFonts w:ascii="OpenSymbol" w:hAnsi="OpenSymbol" w:cs="OpenSymbol" w:hint="default"/>
-        <w:rFonts w:cs="OpenSymbol"/>
-      </w:rPr>
-    </w:lvl>
-    <w:lvl w:ilvl="6">
-      <w:start w:val="1"/>
-      <w:numFmt w:val="bullet"/>
-      <w:lvlText w:val=""/>
-      <w:lvlJc w:val="left"/>
-      <w:pPr>
-        <w:tabs>
-          <w:tab w:val="num" w:pos="2880"/>
-        </w:tabs>
-        <w:ind w:left="2880" w:hanging="360"/>
-      </w:pPr>
-      <w:rPr>
-        <w:rFonts w:ascii="Symbol" w:hAnsi="Symbol" w:cs="Symbol" w:hint="default"/>
-        <w:rFonts w:cs="OpenSymbol"/>
-      </w:rPr>
-    </w:lvl>
-    <w:lvl w:ilvl="7">
-      <w:start w:val="1"/>
-      <w:numFmt w:val="bullet"/>
-      <w:lvlText w:val="◦"/>
-      <w:lvlJc w:val="left"/>
-      <w:pPr>
-        <w:tabs>
-          <w:tab w:val="num" w:pos="3240"/>
-        </w:tabs>
-        <w:ind w:left="3240" w:hanging="360"/>
-      </w:pPr>
-      <w:rPr>
-        <w:rFonts w:ascii="OpenSymbol" w:hAnsi="OpenSymbol" w:cs="OpenSymbol" w:hint="default"/>
-        <w:rFonts w:cs="OpenSymbol"/>
-      </w:rPr>
-    </w:lvl>
-    <w:lvl w:ilvl="8">
-      <w:start w:val="1"/>
-      <w:numFmt w:val="bullet"/>
-      <w:lvlText w:val="▪"/>
-      <w:lvlJc w:val="left"/>
-      <w:pPr>
-        <w:tabs>
-          <w:tab w:val="num" w:pos="3600"/>
-        </w:tabs>
-        <w:ind w:left="3600" w:hanging="360"/>
-      </w:pPr>
-      <w:rPr>
-        <w:rFonts w:ascii="OpenSymbol" w:hAnsi="OpenSymbol" w:cs="OpenSymbol" w:hint="default"/>
-        <w:rFonts w:cs="OpenSymbol"/>
-      </w:rPr>
-    </w:lvl>
-  </w:abstractNum>
-  <w:abstractNum w:abstractNumId="3">
-    <w:lvl w:ilvl="0">
-      <w:start w:val="1"/>
-      <w:numFmt w:val="bullet"/>
-      <w:lvlText w:val=""/>
-      <w:lvlJc w:val="left"/>
-      <w:pPr>
-        <w:tabs>
-          <w:tab w:val="num" w:pos="720"/>
-        </w:tabs>
-        <w:ind w:left="720" w:hanging="360"/>
-      </w:pPr>
-      <w:rPr>
-        <w:rFonts w:ascii="Symbol" w:hAnsi="Symbol" w:cs="Symbol" w:hint="default"/>
-        <w:rFonts w:cs="OpenSymbol"/>
-      </w:rPr>
-    </w:lvl>
-    <w:lvl w:ilvl="1">
-      <w:start w:val="1"/>
-      <w:numFmt w:val="bullet"/>
-      <w:lvlText w:val="◦"/>
-      <w:lvlJc w:val="left"/>
-      <w:pPr>
-        <w:tabs>
-          <w:tab w:val="num" w:pos="1080"/>
-        </w:tabs>
-        <w:ind w:left="1080" w:hanging="360"/>
-      </w:pPr>
-      <w:rPr>
-        <w:rFonts w:ascii="OpenSymbol" w:hAnsi="OpenSymbol" w:cs="OpenSymbol" w:hint="default"/>
-        <w:rFonts w:cs="OpenSymbol"/>
-      </w:rPr>
-    </w:lvl>
-    <w:lvl w:ilvl="2">
-      <w:start w:val="1"/>
-      <w:numFmt w:val="bullet"/>
-      <w:lvlText w:val="▪"/>
-      <w:lvlJc w:val="left"/>
-      <w:pPr>
-        <w:tabs>
-          <w:tab w:val="num" w:pos="1440"/>
-        </w:tabs>
-        <w:ind w:left="1440" w:hanging="360"/>
-      </w:pPr>
-      <w:rPr>
-        <w:rFonts w:ascii="OpenSymbol" w:hAnsi="OpenSymbol" w:cs="OpenSymbol" w:hint="default"/>
-        <w:rFonts w:cs="OpenSymbol"/>
-      </w:rPr>
-    </w:lvl>
-    <w:lvl w:ilvl="3">
-      <w:start w:val="1"/>
-      <w:numFmt w:val="bullet"/>
-      <w:lvlText w:val=""/>
-      <w:lvlJc w:val="left"/>
-      <w:pPr>
-        <w:tabs>
-          <w:tab w:val="num" w:pos="1800"/>
-        </w:tabs>
-        <w:ind w:left="1800" w:hanging="360"/>
-      </w:pPr>
-      <w:rPr>
-        <w:rFonts w:ascii="Symbol" w:hAnsi="Symbol" w:cs="Symbol" w:hint="default"/>
-        <w:rFonts w:cs="OpenSymbol"/>
-      </w:rPr>
-    </w:lvl>
-    <w:lvl w:ilvl="4">
-      <w:start w:val="1"/>
-      <w:numFmt w:val="bullet"/>
-      <w:lvlText w:val="◦"/>
-      <w:lvlJc w:val="left"/>
-      <w:pPr>
-        <w:tabs>
-          <w:tab w:val="num" w:pos="2160"/>
-        </w:tabs>
-        <w:ind w:left="2160" w:hanging="360"/>
-      </w:pPr>
-      <w:rPr>
-        <w:rFonts w:ascii="OpenSymbol" w:hAnsi="OpenSymbol" w:cs="OpenSymbol" w:hint="default"/>
-        <w:rFonts w:cs="OpenSymbol"/>
-      </w:rPr>
-    </w:lvl>
-    <w:lvl w:ilvl="5">
-      <w:start w:val="1"/>
-      <w:numFmt w:val="bullet"/>
-      <w:lvlText w:val="▪"/>
-      <w:lvlJc w:val="left"/>
-      <w:pPr>
-        <w:tabs>
-          <w:tab w:val="num" w:pos="2520"/>
-        </w:tabs>
-        <w:ind w:left="2520" w:hanging="360"/>
-      </w:pPr>
-      <w:rPr>
-        <w:rFonts w:ascii="OpenSymbol" w:hAnsi="OpenSymbol" w:cs="OpenSymbol" w:hint="default"/>
-        <w:rFonts w:cs="OpenSymbol"/>
-      </w:rPr>
-    </w:lvl>
-    <w:lvl w:ilvl="6">
-      <w:start w:val="1"/>
-      <w:numFmt w:val="bullet"/>
-      <w:lvlText w:val=""/>
-      <w:lvlJc w:val="left"/>
-      <w:pPr>
-        <w:tabs>
-          <w:tab w:val="num" w:pos="2880"/>
-        </w:tabs>
-        <w:ind w:left="2880" w:hanging="360"/>
-      </w:pPr>
-      <w:rPr>
-        <w:rFonts w:ascii="Symbol" w:hAnsi="Symbol" w:cs="Symbol" w:hint="default"/>
-        <w:rFonts w:cs="OpenSymbol"/>
-      </w:rPr>
-    </w:lvl>
-    <w:lvl w:ilvl="7">
-      <w:start w:val="1"/>
-      <w:numFmt w:val="bullet"/>
-      <w:lvlText w:val="◦"/>
-      <w:lvlJc w:val="left"/>
-      <w:pPr>
-        <w:tabs>
-          <w:tab w:val="num" w:pos="3240"/>
-        </w:tabs>
-        <w:ind w:left="3240" w:hanging="360"/>
-      </w:pPr>
-      <w:rPr>
-        <w:rFonts w:ascii="OpenSymbol" w:hAnsi="OpenSymbol" w:cs="OpenSymbol" w:hint="default"/>
-        <w:rFonts w:cs="OpenSymbol"/>
-      </w:rPr>
-    </w:lvl>
-    <w:lvl w:ilvl="8">
-      <w:start w:val="1"/>
-      <w:numFmt w:val="bullet"/>
-      <w:lvlText w:val="▪"/>
-      <w:lvlJc w:val="left"/>
-      <w:pPr>
-        <w:tabs>
-          <w:tab w:val="num" w:pos="3600"/>
-        </w:tabs>
-        <w:ind w:left="3600" w:hanging="360"/>
-      </w:pPr>
-      <w:rPr>
-        <w:rFonts w:ascii="OpenSymbol" w:hAnsi="OpenSymbol" w:cs="OpenSymbol" w:hint="default"/>
-        <w:rFonts w:cs="OpenSymbol"/>
-      </w:rPr>
-    </w:lvl>
-  </w:abstractNum>
-  <w:abstractNum w:abstractNumId="4">
-    <w:lvl w:ilvl="0">
-      <w:start w:val="1"/>
       <w:numFmt w:val="none"/>
       <w:suff w:val="nothing"/>
       <w:lvlText w:val=""/>
@@ -4812,12 +4354,6 @@
   </w:num>
   <w:num w:numId="2">
     <w:abstractNumId w:val="2"/>
-  </w:num>
-  <w:num w:numId="3">
-    <w:abstractNumId w:val="3"/>
-  </w:num>
-  <w:num w:numId="4">
-    <w:abstractNumId w:val="4"/>
   </w:num>
 </w:numbering>
 </file>
@@ -4828,7 +4364,6 @@
     <w:rPrDefault>
       <w:rPr>
         <w:rFonts w:ascii="Calibri" w:hAnsi="Calibri" w:eastAsia="Calibri" w:cs="" w:asciiTheme="minorHAnsi" w:cstheme="minorBidi" w:eastAsiaTheme="minorHAnsi" w:hAnsiTheme="minorHAnsi"/>
-        <w:sz w:val="22"/>
         <w:szCs w:val="22"/>
         <w:lang w:val="en-GB" w:eastAsia="en-US" w:bidi="ar-SA"/>
       </w:rPr>
@@ -5672,7 +5207,7 @@
       <w:jc w:val="left"/>
     </w:pPr>
     <w:rPr>
-      <w:rFonts w:ascii="Calibri" w:hAnsi="Calibri" w:eastAsia="" w:eastAsiaTheme="minorEastAsia" w:cs=""/>
+      <w:rFonts w:ascii="Calibri" w:hAnsi="Calibri" w:eastAsia="" w:cs="" w:eastAsiaTheme="minorEastAsia"/>
       <w:color w:val="auto"/>
       <w:kern w:val="0"/>
       <w:sz w:val="22"/>

</xml_diff>

<commit_message>
updated my is work
</commit_message>
<xml_diff>
--- a/isManagement/assignment-1/IS3S661_CW1P1M_Mark17076749.docx
+++ b/isManagement/assignment-1/IS3S661_CW1P1M_Mark17076749.docx
@@ -5,40 +5,20 @@
     <w:sdt>
       <w:sdtPr>
         <w:docPartObj>
-          <w:docPartGallery w:val="Cover Pages"/>
+          <w:docPartGallery w:val="Table of Contents"/>
           <w:docPartUnique w:val="true"/>
         </w:docPartObj>
-        <w:id w:val="1425233188"/>
+        <w:id w:val="1592037037"/>
       </w:sdtPr>
       <w:sdtContent>
         <w:p>
           <w:pPr>
-            <w:pStyle w:val="NoSpacing"/>
+            <w:pStyle w:val="TOCHeading"/>
+            <w:spacing w:before="240" w:after="0"/>
             <w:rPr/>
           </w:pPr>
           <w:r>
             <w:rPr/>
-          </w:r>
-          <w:bookmarkStart w:id="0" w:name="_Toc24018273"/>
-          <w:bookmarkStart w:id="1" w:name="_Toc22971099"/>
-          <w:bookmarkStart w:id="2" w:name="_Toc22724592"/>
-          <w:bookmarkStart w:id="3" w:name="_Toc23405949"/>
-          <w:bookmarkStart w:id="4" w:name="_Toc24018273"/>
-          <w:bookmarkStart w:id="5" w:name="_Toc22971099"/>
-          <w:bookmarkStart w:id="6" w:name="_Toc22724592"/>
-          <w:bookmarkStart w:id="7" w:name="_Toc23405949"/>
-        </w:p>
-        <w:p>
-          <w:pPr>
-            <w:pStyle w:val="Normal"/>
-            <w:rPr>
-              <w:rFonts w:ascii="Times New Roman" w:hAnsi="Times New Roman" w:cs="Times New Roman"/>
-            </w:rPr>
-          </w:pPr>
-          <w:r>
-            <w:rPr>
-              <w:rFonts w:cs="Times New Roman" w:ascii="Times New Roman" w:hAnsi="Times New Roman"/>
-            </w:rPr>
             <mc:AlternateContent>
               <mc:Choice Requires="wps">
                 <w:drawing>
@@ -96,29 +76,22 @@
                                     <w:szCs w:val="36"/>
                                   </w:rPr>
                                 </w:pPr>
-                                <w:sdt>
-                                  <w:sdtPr>
-                                    <w:alias w:val="School"/>
-                                  </w:sdtPr>
-                                  <w:sdtContent>
-                                    <w:r>
-                                      <w:rPr>
-                                        <w:rFonts w:cs="Times New Roman" w:ascii="Times New Roman" w:hAnsi="Times New Roman"/>
-                                        <w:color w:val="4472C4" w:themeColor="accent1"/>
-                                        <w:sz w:val="36"/>
-                                        <w:szCs w:val="36"/>
-                                      </w:rPr>
-                                      <w:t>University of South Wales</w:t>
-                                    </w:r>
-                                  </w:sdtContent>
-                                </w:sdt>
+                                <w:r>
+                                  <w:rPr>
+                                    <w:rFonts w:cs="Times New Roman" w:ascii="Times New Roman" w:hAnsi="Times New Roman"/>
+                                    <w:color w:val="4472C4" w:themeColor="accent1"/>
+                                    <w:sz w:val="36"/>
+                                    <w:szCs w:val="36"/>
+                                  </w:rPr>
+                                  <w:t>University of South Wales</w:t>
+                                </w:r>
                               </w:p>
                               <w:sdt>
                                 <w:sdtPr>
                                   <w:text/>
-                                  <w:id w:val="1752188172"/>
+                                  <w:id w:val="972230984"/>
                                   <w:dataBinding w:prefixMappings="xmlns:ns0='http://purl.org/dc/elements/1.1/' xmlns:ns1='http://schemas.openxmlformats.org/package/2006/metadata/core-properties' " w:xpath="/ns1:coreProperties[1]/ns1:category[1]" w:storeItemID="{6C3C8BC8-F283-45AE-878A-BAB7291924A1}"/>
-                                  <w:alias w:val="Course"/>
+                                  <w:alias w:val="School"/>
                                 </w:sdtPr>
                                 <w:sdtContent>
                                   <w:p>
@@ -173,31 +146,22 @@
                               <w:szCs w:val="36"/>
                             </w:rPr>
                           </w:pPr>
-                          <w:sdt>
-                            <w:sdtPr>
-                              <w:text/>
-                              <w:dataBinding w:prefixMappings="xmlns:ns0='http://schemas.openxmlformats.org/officeDocument/2006/extended-properties' " w:xpath="/ns0:Properties[1]/ns0:Company[1]" w:storeItemID="{6668398D-A668-4E3E-A5EB-62B293D839F1}"/>
-                              <w:alias w:val="School"/>
-                            </w:sdtPr>
-                            <w:sdtContent>
-                              <w:r>
-                                <w:rPr>
-                                  <w:rFonts w:cs="Times New Roman" w:ascii="Times New Roman" w:hAnsi="Times New Roman"/>
-                                  <w:color w:val="4472C4" w:themeColor="accent1"/>
-                                  <w:sz w:val="36"/>
-                                  <w:szCs w:val="36"/>
-                                </w:rPr>
-                                <w:t>University of South Wales</w:t>
-                              </w:r>
-                            </w:sdtContent>
-                          </w:sdt>
+                          <w:r>
+                            <w:rPr>
+                              <w:rFonts w:cs="Times New Roman" w:ascii="Times New Roman" w:hAnsi="Times New Roman"/>
+                              <w:color w:val="4472C4" w:themeColor="accent1"/>
+                              <w:sz w:val="36"/>
+                              <w:szCs w:val="36"/>
+                            </w:rPr>
+                            <w:t>University of South Wales</w:t>
+                          </w:r>
                         </w:p>
                         <w:sdt>
                           <w:sdtPr>
                             <w:text/>
-                            <w:id w:val="1675053302"/>
+                            <w:id w:val="1418609433"/>
                             <w:dataBinding w:prefixMappings="xmlns:ns0='http://purl.org/dc/elements/1.1/' xmlns:ns1='http://schemas.openxmlformats.org/package/2006/metadata/core-properties' " w:xpath="/ns1:coreProperties[1]/ns1:category[1]" w:storeItemID="{6C3C8BC8-F283-45AE-878A-BAB7291924A1}"/>
-                            <w:alias w:val="Course"/>
+                            <w:alias w:val="School"/>
                           </w:sdtPr>
                           <w:sdtContent>
                             <w:p>
@@ -235,7 +199,7 @@
                     <wp:positionV relativeFrom="page">
                       <wp:posOffset>3207385</wp:posOffset>
                     </wp:positionV>
-                    <wp:extent cx="5494655" cy="5697220"/>
+                    <wp:extent cx="5495290" cy="5697855"/>
                     <wp:effectExtent l="0" t="0" r="0" b="3175"/>
                     <wp:wrapNone/>
                     <wp:docPr id="3" name="Group 2"/>
@@ -246,14 +210,14 @@
                           <wpg:grpSpPr>
                             <a:xfrm>
                               <a:off x="0" y="0"/>
-                              <a:ext cx="5493960" cy="5696640"/>
+                              <a:ext cx="5494680" cy="5697360"/>
                             </a:xfrm>
                           </wpg:grpSpPr>
                           <wps:wsp>
                             <wps:cNvSpPr/>
                             <wps:spPr>
                               <a:xfrm>
-                                <a:off x="1906200" y="0"/>
+                                <a:off x="1906920" y="0"/>
                                 <a:ext cx="3587760" cy="3596760"/>
                               </a:xfrm>
                               <a:custGeom>
@@ -305,7 +269,7 @@
                             <wps:spPr>
                               <a:xfrm>
                                 <a:off x="993240" y="287640"/>
-                                <a:ext cx="4500360" cy="4498200"/>
+                                <a:ext cx="4500720" cy="4498920"/>
                               </a:xfrm>
                               <a:custGeom>
                                 <a:avLst/>
@@ -356,7 +320,7 @@
                             <wps:spPr>
                               <a:xfrm>
                                 <a:off x="1068120" y="138960"/>
-                                <a:ext cx="4425840" cy="4424040"/>
+                                <a:ext cx="4426560" cy="4424760"/>
                               </a:xfrm>
                               <a:custGeom>
                                 <a:avLst/>
@@ -406,8 +370,8 @@
                             <wps:cNvSpPr/>
                             <wps:spPr>
                               <a:xfrm>
-                                <a:off x="1543680" y="632520"/>
-                                <a:ext cx="3950280" cy="3958560"/>
+                                <a:off x="1544400" y="632520"/>
+                                <a:ext cx="3950280" cy="3959280"/>
                               </a:xfrm>
                               <a:custGeom>
                                 <a:avLst/>
@@ -458,7 +422,7 @@
                             <wps:spPr>
                               <a:xfrm>
                                 <a:off x="0" y="195120"/>
-                                <a:ext cx="5493960" cy="5501520"/>
+                                <a:ext cx="5494680" cy="5502240"/>
                               </a:xfrm>
                               <a:custGeom>
                                 <a:avLst/>
@@ -518,7 +482,7 @@
               </mc:Choice>
               <mc:Fallback>
                 <w:pict>
-                  <v:group id="shape_0" alt="Group 2" style="position:absolute;margin-left:130.95pt;margin-top:252.55pt;width:432.65pt;height:448.6pt" coordorigin="2619,5051" coordsize="8653,8972"/>
+                  <v:group id="shape_0" alt="Group 2" style="position:absolute;margin-left:130.95pt;margin-top:252.55pt;width:432.7pt;height:448.6pt" coordorigin="2619,5051" coordsize="8654,8972"/>
                 </w:pict>
               </mc:Fallback>
             </mc:AlternateContent>
@@ -702,788 +666,56 @@
               </mc:Fallback>
             </mc:AlternateContent>
           </w:r>
+          <w:bookmarkStart w:id="0" w:name="_Toc24461294"/>
+          <w:bookmarkStart w:id="1" w:name="_Toc24461294"/>
+          <w:bookmarkEnd w:id="1"/>
+          <w:r>
+            <w:br w:type="page"/>
+          </w:r>
         </w:p>
-      </w:sdtContent>
-    </w:sdt>
-    <w:p>
-      <w:pPr>
-        <w:pStyle w:val="Normal"/>
-        <w:spacing w:lineRule="auto" w:line="240" w:before="0" w:after="0"/>
-        <w:rPr>
-          <w:rFonts w:ascii="Times New Roman" w:hAnsi="Times New Roman" w:cs="Times New Roman"/>
-        </w:rPr>
-      </w:pPr>
-      <w:r>
-        <w:rPr>
-          <w:rFonts w:cs="Times New Roman" w:ascii="Times New Roman" w:hAnsi="Times New Roman"/>
-        </w:rPr>
-      </w:r>
-    </w:p>
-    <w:sdt>
-      <w:sdtPr>
-        <w:docPartObj>
-          <w:docPartGallery w:val="Table of Contents"/>
-          <w:docPartUnique w:val="true"/>
-        </w:docPartObj>
-      </w:sdtPr>
-      <w:sdtContent>
         <w:p>
           <w:pPr>
             <w:pStyle w:val="TOCHeading"/>
             <w:rPr/>
           </w:pPr>
-          <w:bookmarkStart w:id="8" w:name="_Toc24461294"/>
+          <w:bookmarkStart w:id="2" w:name="_Toc24461295"/>
+          <w:bookmarkStart w:id="3" w:name="_Toc24018273"/>
+          <w:bookmarkStart w:id="4" w:name="_Toc22971099"/>
+          <w:bookmarkStart w:id="5" w:name="_Toc23405949"/>
+          <w:bookmarkStart w:id="6" w:name="_Toc22724592"/>
           <w:r>
             <w:rPr/>
-            <w:t>Table of Contents</w:t>
+            <w:t>1 - Introduction</w:t>
           </w:r>
-          <w:bookmarkEnd w:id="8"/>
-        </w:p>
-        <w:p>
-          <w:pPr>
-            <w:pStyle w:val="Contents1"/>
-            <w:tabs>
-              <w:tab w:val="clear" w:pos="720"/>
-              <w:tab w:val="right" w:pos="9016" w:leader="dot"/>
-            </w:tabs>
-            <w:rPr>
-              <w:rFonts w:ascii="Times New Roman" w:hAnsi="Times New Roman" w:eastAsia="" w:cs="Times New Roman" w:eastAsiaTheme="minorEastAsia"/>
-              <w:lang w:eastAsia="en-GB"/>
-            </w:rPr>
-          </w:pPr>
-          <w:r>
-            <w:fldChar w:fldCharType="begin"/>
-          </w:r>
-          <w:r>
-            <w:rPr>
-              <w:webHidden/>
-              <w:rStyle w:val="IndexLink"/>
-              <w:rFonts w:cs="Times New Roman" w:ascii="Times New Roman" w:hAnsi="Times New Roman"/>
-            </w:rPr>
-            <w:instrText> TOC \z \o "1-3" \u \h</w:instrText>
-          </w:r>
-          <w:r>
-            <w:rPr>
-              <w:webHidden/>
-              <w:rStyle w:val="IndexLink"/>
-              <w:rFonts w:cs="Times New Roman" w:ascii="Times New Roman" w:hAnsi="Times New Roman"/>
-            </w:rPr>
-            <w:fldChar w:fldCharType="separate"/>
-          </w:r>
-          <w:hyperlink w:anchor="_Toc24461294">
-            <w:r>
-              <w:rPr>
-                <w:webHidden/>
-                <w:rStyle w:val="IndexLink"/>
-                <w:rFonts w:cs="Times New Roman" w:ascii="Times New Roman" w:hAnsi="Times New Roman"/>
-              </w:rPr>
-              <w:t>Table of Contents</w:t>
-            </w:r>
-            <w:r>
-              <w:rPr>
-                <w:webHidden/>
-              </w:rPr>
-              <w:fldChar w:fldCharType="begin"/>
-            </w:r>
-            <w:r>
-              <w:rPr>
-                <w:webHidden/>
-              </w:rPr>
-              <w:instrText>PAGEREF _Toc24461294 \h</w:instrText>
-            </w:r>
-            <w:r>
-              <w:rPr>
-                <w:webHidden/>
-              </w:rPr>
-              <w:fldChar w:fldCharType="separate"/>
-            </w:r>
-            <w:r>
-              <w:rPr>
-                <w:rStyle w:val="IndexLink"/>
-                <w:rFonts w:cs="Times New Roman" w:ascii="Times New Roman" w:hAnsi="Times New Roman"/>
-                <w:vanish w:val="false"/>
-              </w:rPr>
-              <w:tab/>
-              <w:t>1</w:t>
-            </w:r>
-            <w:r>
-              <w:rPr>
-                <w:webHidden/>
-              </w:rPr>
-              <w:fldChar w:fldCharType="end"/>
-            </w:r>
-          </w:hyperlink>
-        </w:p>
-        <w:p>
-          <w:pPr>
-            <w:pStyle w:val="Contents1"/>
-            <w:tabs>
-              <w:tab w:val="clear" w:pos="720"/>
-              <w:tab w:val="right" w:pos="9016" w:leader="dot"/>
-            </w:tabs>
-            <w:rPr>
-              <w:rFonts w:ascii="Times New Roman" w:hAnsi="Times New Roman" w:eastAsia="" w:cs="Times New Roman" w:eastAsiaTheme="minorEastAsia"/>
-              <w:lang w:eastAsia="en-GB"/>
-            </w:rPr>
-          </w:pPr>
-          <w:hyperlink w:anchor="_Toc24461295">
-            <w:r>
-              <w:rPr>
-                <w:webHidden/>
-                <w:rStyle w:val="IndexLink"/>
-                <w:rFonts w:cs="Times New Roman" w:ascii="Times New Roman" w:hAnsi="Times New Roman"/>
-              </w:rPr>
-              <w:t>1 - Introduction</w:t>
-            </w:r>
-            <w:r>
-              <w:rPr>
-                <w:webHidden/>
-              </w:rPr>
-              <w:fldChar w:fldCharType="begin"/>
-            </w:r>
-            <w:r>
-              <w:rPr>
-                <w:webHidden/>
-              </w:rPr>
-              <w:instrText>PAGEREF _Toc24461295 \h</w:instrText>
-            </w:r>
-            <w:r>
-              <w:rPr>
-                <w:webHidden/>
-              </w:rPr>
-              <w:fldChar w:fldCharType="separate"/>
-            </w:r>
-            <w:r>
-              <w:rPr>
-                <w:rStyle w:val="IndexLink"/>
-                <w:rFonts w:cs="Times New Roman" w:ascii="Times New Roman" w:hAnsi="Times New Roman"/>
-                <w:vanish w:val="false"/>
-              </w:rPr>
-              <w:tab/>
-              <w:t>2</w:t>
-            </w:r>
-            <w:r>
-              <w:rPr>
-                <w:webHidden/>
-              </w:rPr>
-              <w:fldChar w:fldCharType="end"/>
-            </w:r>
-          </w:hyperlink>
-        </w:p>
-        <w:p>
-          <w:pPr>
-            <w:pStyle w:val="Contents1"/>
-            <w:tabs>
-              <w:tab w:val="clear" w:pos="720"/>
-              <w:tab w:val="right" w:pos="9016" w:leader="dot"/>
-            </w:tabs>
-            <w:rPr>
-              <w:rFonts w:ascii="Times New Roman" w:hAnsi="Times New Roman" w:eastAsia="" w:cs="Times New Roman" w:eastAsiaTheme="minorEastAsia"/>
-              <w:lang w:eastAsia="en-GB"/>
-            </w:rPr>
-          </w:pPr>
-          <w:hyperlink w:anchor="_Toc24461296">
-            <w:r>
-              <w:rPr>
-                <w:webHidden/>
-                <w:rStyle w:val="IndexLink"/>
-                <w:rFonts w:cs="Times New Roman" w:ascii="Times New Roman" w:hAnsi="Times New Roman"/>
-              </w:rPr>
-              <w:t>2 - Evaluation of Organisations</w:t>
-            </w:r>
-            <w:r>
-              <w:rPr>
-                <w:webHidden/>
-              </w:rPr>
-              <w:fldChar w:fldCharType="begin"/>
-            </w:r>
-            <w:r>
-              <w:rPr>
-                <w:webHidden/>
-              </w:rPr>
-              <w:instrText>PAGEREF _Toc24461296 \h</w:instrText>
-            </w:r>
-            <w:r>
-              <w:rPr>
-                <w:webHidden/>
-              </w:rPr>
-              <w:fldChar w:fldCharType="separate"/>
-            </w:r>
-            <w:r>
-              <w:rPr>
-                <w:rStyle w:val="IndexLink"/>
-                <w:rFonts w:cs="Times New Roman" w:ascii="Times New Roman" w:hAnsi="Times New Roman"/>
-                <w:vanish w:val="false"/>
-              </w:rPr>
-              <w:tab/>
-              <w:t>2</w:t>
-            </w:r>
-            <w:r>
-              <w:rPr>
-                <w:webHidden/>
-              </w:rPr>
-              <w:fldChar w:fldCharType="end"/>
-            </w:r>
-          </w:hyperlink>
-        </w:p>
-        <w:p>
-          <w:pPr>
-            <w:pStyle w:val="Contents2"/>
-            <w:tabs>
-              <w:tab w:val="clear" w:pos="720"/>
-              <w:tab w:val="right" w:pos="9016" w:leader="dot"/>
-            </w:tabs>
-            <w:rPr>
-              <w:rFonts w:ascii="Times New Roman" w:hAnsi="Times New Roman" w:eastAsia="" w:cs="Times New Roman" w:eastAsiaTheme="minorEastAsia"/>
-              <w:lang w:eastAsia="en-GB"/>
-            </w:rPr>
-          </w:pPr>
-          <w:hyperlink w:anchor="_Toc24461297">
-            <w:r>
-              <w:rPr>
-                <w:webHidden/>
-                <w:rStyle w:val="IndexLink"/>
-                <w:rFonts w:cs="Times New Roman" w:ascii="Times New Roman" w:hAnsi="Times New Roman"/>
-              </w:rPr>
-              <w:t>2.1.1 - Spotify</w:t>
-            </w:r>
-            <w:r>
-              <w:rPr>
-                <w:webHidden/>
-              </w:rPr>
-              <w:fldChar w:fldCharType="begin"/>
-            </w:r>
-            <w:r>
-              <w:rPr>
-                <w:webHidden/>
-              </w:rPr>
-              <w:instrText>PAGEREF _Toc24461297 \h</w:instrText>
-            </w:r>
-            <w:r>
-              <w:rPr>
-                <w:webHidden/>
-              </w:rPr>
-              <w:fldChar w:fldCharType="separate"/>
-            </w:r>
-            <w:r>
-              <w:rPr>
-                <w:rStyle w:val="IndexLink"/>
-                <w:rFonts w:cs="Times New Roman" w:ascii="Times New Roman" w:hAnsi="Times New Roman"/>
-                <w:vanish w:val="false"/>
-              </w:rPr>
-              <w:tab/>
-              <w:t>2</w:t>
-            </w:r>
-            <w:r>
-              <w:rPr>
-                <w:webHidden/>
-              </w:rPr>
-              <w:fldChar w:fldCharType="end"/>
-            </w:r>
-          </w:hyperlink>
-        </w:p>
-        <w:p>
-          <w:pPr>
-            <w:pStyle w:val="Contents2"/>
-            <w:tabs>
-              <w:tab w:val="clear" w:pos="720"/>
-              <w:tab w:val="right" w:pos="9016" w:leader="dot"/>
-            </w:tabs>
-            <w:rPr>
-              <w:rFonts w:ascii="Times New Roman" w:hAnsi="Times New Roman" w:eastAsia="" w:cs="Times New Roman" w:eastAsiaTheme="minorEastAsia"/>
-              <w:lang w:eastAsia="en-GB"/>
-            </w:rPr>
-          </w:pPr>
-          <w:hyperlink w:anchor="_Toc24461298">
-            <w:r>
-              <w:rPr>
-                <w:webHidden/>
-                <w:rStyle w:val="IndexLink"/>
-                <w:rFonts w:cs="Times New Roman" w:ascii="Times New Roman" w:hAnsi="Times New Roman"/>
-              </w:rPr>
-              <w:t>2.2.2 - HMV</w:t>
-            </w:r>
-            <w:r>
-              <w:rPr>
-                <w:webHidden/>
-              </w:rPr>
-              <w:fldChar w:fldCharType="begin"/>
-            </w:r>
-            <w:r>
-              <w:rPr>
-                <w:webHidden/>
-              </w:rPr>
-              <w:instrText>PAGEREF _Toc24461298 \h</w:instrText>
-            </w:r>
-            <w:r>
-              <w:rPr>
-                <w:webHidden/>
-              </w:rPr>
-              <w:fldChar w:fldCharType="separate"/>
-            </w:r>
-            <w:r>
-              <w:rPr>
-                <w:rStyle w:val="IndexLink"/>
-                <w:rFonts w:cs="Times New Roman" w:ascii="Times New Roman" w:hAnsi="Times New Roman"/>
-                <w:vanish w:val="false"/>
-              </w:rPr>
-              <w:tab/>
-              <w:t>3</w:t>
-            </w:r>
-            <w:r>
-              <w:rPr>
-                <w:webHidden/>
-              </w:rPr>
-              <w:fldChar w:fldCharType="end"/>
-            </w:r>
-          </w:hyperlink>
-        </w:p>
-        <w:p>
-          <w:pPr>
-            <w:pStyle w:val="Contents2"/>
-            <w:tabs>
-              <w:tab w:val="clear" w:pos="720"/>
-              <w:tab w:val="right" w:pos="9016" w:leader="dot"/>
-            </w:tabs>
-            <w:rPr>
-              <w:rFonts w:ascii="Times New Roman" w:hAnsi="Times New Roman" w:eastAsia="" w:cs="Times New Roman" w:eastAsiaTheme="minorEastAsia"/>
-              <w:lang w:eastAsia="en-GB"/>
-            </w:rPr>
-          </w:pPr>
-          <w:hyperlink w:anchor="_Toc24461299">
-            <w:r>
-              <w:rPr>
-                <w:webHidden/>
-                <w:rStyle w:val="IndexLink"/>
-                <w:rFonts w:cs="Times New Roman" w:ascii="Times New Roman" w:hAnsi="Times New Roman"/>
-              </w:rPr>
-              <w:t>2.2.3 – Mission &amp; Vision Statements</w:t>
-            </w:r>
-            <w:r>
-              <w:rPr>
-                <w:webHidden/>
-              </w:rPr>
-              <w:fldChar w:fldCharType="begin"/>
-            </w:r>
-            <w:r>
-              <w:rPr>
-                <w:webHidden/>
-              </w:rPr>
-              <w:instrText>PAGEREF _Toc24461299 \h</w:instrText>
-            </w:r>
-            <w:r>
-              <w:rPr>
-                <w:webHidden/>
-              </w:rPr>
-              <w:fldChar w:fldCharType="separate"/>
-            </w:r>
-            <w:r>
-              <w:rPr>
-                <w:rStyle w:val="IndexLink"/>
-                <w:rFonts w:cs="Times New Roman" w:ascii="Times New Roman" w:hAnsi="Times New Roman"/>
-                <w:vanish w:val="false"/>
-              </w:rPr>
-              <w:tab/>
-              <w:t>4</w:t>
-            </w:r>
-            <w:r>
-              <w:rPr>
-                <w:webHidden/>
-              </w:rPr>
-              <w:fldChar w:fldCharType="end"/>
-            </w:r>
-          </w:hyperlink>
-        </w:p>
-        <w:p>
-          <w:pPr>
-            <w:pStyle w:val="Contents1"/>
-            <w:tabs>
-              <w:tab w:val="clear" w:pos="720"/>
-              <w:tab w:val="right" w:pos="9016" w:leader="dot"/>
-            </w:tabs>
-            <w:rPr>
-              <w:rFonts w:ascii="Times New Roman" w:hAnsi="Times New Roman" w:eastAsia="" w:cs="Times New Roman" w:eastAsiaTheme="minorEastAsia"/>
-              <w:lang w:eastAsia="en-GB"/>
-            </w:rPr>
-          </w:pPr>
-          <w:hyperlink w:anchor="_Toc24461300">
-            <w:r>
-              <w:rPr>
-                <w:webHidden/>
-                <w:rStyle w:val="IndexLink"/>
-                <w:rFonts w:cs="Times New Roman" w:ascii="Times New Roman" w:hAnsi="Times New Roman"/>
-              </w:rPr>
-              <w:t>3 - Porters Five Forces</w:t>
-            </w:r>
-            <w:r>
-              <w:rPr>
-                <w:webHidden/>
-              </w:rPr>
-              <w:fldChar w:fldCharType="begin"/>
-            </w:r>
-            <w:r>
-              <w:rPr>
-                <w:webHidden/>
-              </w:rPr>
-              <w:instrText>PAGEREF _Toc24461300 \h</w:instrText>
-            </w:r>
-            <w:r>
-              <w:rPr>
-                <w:webHidden/>
-              </w:rPr>
-              <w:fldChar w:fldCharType="separate"/>
-            </w:r>
-            <w:r>
-              <w:rPr>
-                <w:rStyle w:val="IndexLink"/>
-                <w:rFonts w:cs="Times New Roman" w:ascii="Times New Roman" w:hAnsi="Times New Roman"/>
-                <w:vanish w:val="false"/>
-              </w:rPr>
-              <w:tab/>
-              <w:t>5</w:t>
-            </w:r>
-            <w:r>
-              <w:rPr>
-                <w:webHidden/>
-              </w:rPr>
-              <w:fldChar w:fldCharType="end"/>
-            </w:r>
-          </w:hyperlink>
-        </w:p>
-        <w:p>
-          <w:pPr>
-            <w:pStyle w:val="Contents1"/>
-            <w:tabs>
-              <w:tab w:val="clear" w:pos="720"/>
-              <w:tab w:val="right" w:pos="9016" w:leader="dot"/>
-            </w:tabs>
-            <w:rPr>
-              <w:rFonts w:ascii="Times New Roman" w:hAnsi="Times New Roman" w:eastAsia="" w:cs="Times New Roman" w:eastAsiaTheme="minorEastAsia"/>
-              <w:lang w:eastAsia="en-GB"/>
-            </w:rPr>
-          </w:pPr>
-          <w:hyperlink w:anchor="_Toc24461301">
-            <w:r>
-              <w:rPr>
-                <w:webHidden/>
-                <w:rStyle w:val="IndexLink"/>
-                <w:rFonts w:cs="Times New Roman" w:ascii="Times New Roman" w:hAnsi="Times New Roman"/>
-              </w:rPr>
-              <w:t>4 – VRIO</w:t>
-            </w:r>
-            <w:r>
-              <w:rPr>
-                <w:webHidden/>
-              </w:rPr>
-              <w:fldChar w:fldCharType="begin"/>
-            </w:r>
-            <w:r>
-              <w:rPr>
-                <w:webHidden/>
-              </w:rPr>
-              <w:instrText>PAGEREF _Toc24461301 \h</w:instrText>
-            </w:r>
-            <w:r>
-              <w:rPr>
-                <w:webHidden/>
-              </w:rPr>
-              <w:fldChar w:fldCharType="separate"/>
-            </w:r>
-            <w:r>
-              <w:rPr>
-                <w:rStyle w:val="IndexLink"/>
-                <w:rFonts w:cs="Times New Roman" w:ascii="Times New Roman" w:hAnsi="Times New Roman"/>
-                <w:vanish w:val="false"/>
-              </w:rPr>
-              <w:tab/>
-              <w:t>8</w:t>
-            </w:r>
-            <w:r>
-              <w:rPr>
-                <w:webHidden/>
-              </w:rPr>
-              <w:fldChar w:fldCharType="end"/>
-            </w:r>
-          </w:hyperlink>
-        </w:p>
-        <w:p>
-          <w:pPr>
-            <w:pStyle w:val="Contents1"/>
-            <w:tabs>
-              <w:tab w:val="clear" w:pos="720"/>
-              <w:tab w:val="right" w:pos="9016" w:leader="dot"/>
-            </w:tabs>
-            <w:rPr>
-              <w:rFonts w:ascii="Times New Roman" w:hAnsi="Times New Roman" w:eastAsia="" w:cs="Times New Roman" w:eastAsiaTheme="minorEastAsia"/>
-              <w:lang w:eastAsia="en-GB"/>
-            </w:rPr>
-          </w:pPr>
-          <w:hyperlink w:anchor="_Toc24461302">
-            <w:r>
-              <w:rPr>
-                <w:webHidden/>
-                <w:rStyle w:val="IndexLink"/>
-                <w:rFonts w:cs="Times New Roman" w:ascii="Times New Roman" w:hAnsi="Times New Roman"/>
-              </w:rPr>
-              <w:t>5 – Conclusion</w:t>
-            </w:r>
-            <w:r>
-              <w:rPr>
-                <w:webHidden/>
-              </w:rPr>
-              <w:fldChar w:fldCharType="begin"/>
-            </w:r>
-            <w:r>
-              <w:rPr>
-                <w:webHidden/>
-              </w:rPr>
-              <w:instrText>PAGEREF _Toc24461302 \h</w:instrText>
-            </w:r>
-            <w:r>
-              <w:rPr>
-                <w:webHidden/>
-              </w:rPr>
-              <w:fldChar w:fldCharType="separate"/>
-            </w:r>
-            <w:r>
-              <w:rPr>
-                <w:rStyle w:val="IndexLink"/>
-                <w:rFonts w:cs="Times New Roman" w:ascii="Times New Roman" w:hAnsi="Times New Roman"/>
-                <w:vanish w:val="false"/>
-              </w:rPr>
-              <w:tab/>
-              <w:t>10</w:t>
-            </w:r>
-            <w:r>
-              <w:rPr>
-                <w:webHidden/>
-              </w:rPr>
-              <w:fldChar w:fldCharType="end"/>
-            </w:r>
-          </w:hyperlink>
-        </w:p>
-        <w:p>
-          <w:pPr>
-            <w:pStyle w:val="Contents1"/>
-            <w:tabs>
-              <w:tab w:val="clear" w:pos="720"/>
-              <w:tab w:val="right" w:pos="9016" w:leader="dot"/>
-            </w:tabs>
-            <w:rPr>
-              <w:rFonts w:ascii="Times New Roman" w:hAnsi="Times New Roman" w:eastAsia="" w:cs="Times New Roman" w:eastAsiaTheme="minorEastAsia"/>
-              <w:lang w:eastAsia="en-GB"/>
-            </w:rPr>
-          </w:pPr>
-          <w:hyperlink w:anchor="_Toc24461303">
-            <w:r>
-              <w:rPr>
-                <w:webHidden/>
-                <w:rStyle w:val="IndexLink"/>
-                <w:rFonts w:cs="Times New Roman" w:ascii="Times New Roman" w:hAnsi="Times New Roman"/>
-              </w:rPr>
-              <w:t>7 – References</w:t>
-            </w:r>
-            <w:r>
-              <w:rPr>
-                <w:webHidden/>
-              </w:rPr>
-              <w:fldChar w:fldCharType="begin"/>
-            </w:r>
-            <w:r>
-              <w:rPr>
-                <w:webHidden/>
-              </w:rPr>
-              <w:instrText>PAGEREF _Toc24461303 \h</w:instrText>
-            </w:r>
-            <w:r>
-              <w:rPr>
-                <w:webHidden/>
-              </w:rPr>
-              <w:fldChar w:fldCharType="separate"/>
-            </w:r>
-            <w:r>
-              <w:rPr>
-                <w:rStyle w:val="IndexLink"/>
-                <w:rFonts w:cs="Times New Roman" w:ascii="Times New Roman" w:hAnsi="Times New Roman"/>
-                <w:vanish w:val="false"/>
-              </w:rPr>
-              <w:tab/>
-              <w:t>11</w:t>
-            </w:r>
-            <w:r>
-              <w:rPr>
-                <w:webHidden/>
-              </w:rPr>
-              <w:fldChar w:fldCharType="end"/>
-            </w:r>
-          </w:hyperlink>
-        </w:p>
-        <w:p>
-          <w:pPr>
-            <w:pStyle w:val="Contents1"/>
-            <w:tabs>
-              <w:tab w:val="clear" w:pos="720"/>
-              <w:tab w:val="right" w:pos="9016" w:leader="dot"/>
-            </w:tabs>
-            <w:rPr>
-              <w:rFonts w:ascii="Times New Roman" w:hAnsi="Times New Roman" w:eastAsia="" w:cs="Times New Roman" w:eastAsiaTheme="minorEastAsia"/>
-              <w:lang w:eastAsia="en-GB"/>
-            </w:rPr>
-          </w:pPr>
-          <w:hyperlink w:anchor="_Toc24461304">
-            <w:r>
-              <w:rPr>
-                <w:webHidden/>
-                <w:rStyle w:val="IndexLink"/>
-                <w:rFonts w:cs="Times New Roman" w:ascii="Times New Roman" w:hAnsi="Times New Roman"/>
-              </w:rPr>
-              <w:t>7 – Appendix</w:t>
-            </w:r>
-            <w:r>
-              <w:rPr>
-                <w:webHidden/>
-              </w:rPr>
-              <w:fldChar w:fldCharType="begin"/>
-            </w:r>
-            <w:r>
-              <w:rPr>
-                <w:webHidden/>
-              </w:rPr>
-              <w:instrText>PAGEREF _Toc24461304 \h</w:instrText>
-            </w:r>
-            <w:r>
-              <w:rPr>
-                <w:webHidden/>
-              </w:rPr>
-              <w:fldChar w:fldCharType="separate"/>
-            </w:r>
-            <w:r>
-              <w:rPr>
-                <w:rStyle w:val="IndexLink"/>
-                <w:rFonts w:cs="Times New Roman" w:ascii="Times New Roman" w:hAnsi="Times New Roman"/>
-                <w:vanish w:val="false"/>
-              </w:rPr>
-              <w:tab/>
-              <w:t>12</w:t>
-            </w:r>
-            <w:r>
-              <w:rPr>
-                <w:webHidden/>
-              </w:rPr>
-              <w:fldChar w:fldCharType="end"/>
-            </w:r>
-          </w:hyperlink>
-        </w:p>
-        <w:p>
-          <w:pPr>
-            <w:pStyle w:val="Contents2"/>
-            <w:tabs>
-              <w:tab w:val="clear" w:pos="720"/>
-              <w:tab w:val="right" w:pos="9016" w:leader="dot"/>
-            </w:tabs>
-            <w:rPr>
-              <w:rFonts w:ascii="Times New Roman" w:hAnsi="Times New Roman" w:eastAsia="" w:cs="Times New Roman" w:eastAsiaTheme="minorEastAsia"/>
-              <w:lang w:eastAsia="en-GB"/>
-            </w:rPr>
-          </w:pPr>
-          <w:hyperlink w:anchor="_Toc24461305">
-            <w:r>
-              <w:rPr>
-                <w:webHidden/>
-                <w:rStyle w:val="IndexLink"/>
-                <w:rFonts w:cs="Times New Roman" w:ascii="Times New Roman" w:hAnsi="Times New Roman"/>
-              </w:rPr>
-              <w:t>7.1 – Appendix 1</w:t>
-            </w:r>
-            <w:r>
-              <w:rPr>
-                <w:webHidden/>
-              </w:rPr>
-              <w:fldChar w:fldCharType="begin"/>
-            </w:r>
-            <w:r>
-              <w:rPr>
-                <w:webHidden/>
-              </w:rPr>
-              <w:instrText>PAGEREF _Toc24461305 \h</w:instrText>
-            </w:r>
-            <w:r>
-              <w:rPr>
-                <w:webHidden/>
-              </w:rPr>
-              <w:fldChar w:fldCharType="separate"/>
-            </w:r>
-            <w:r>
-              <w:rPr>
-                <w:rStyle w:val="IndexLink"/>
-                <w:rFonts w:cs="Times New Roman" w:ascii="Times New Roman" w:hAnsi="Times New Roman"/>
-                <w:vanish w:val="false"/>
-              </w:rPr>
-              <w:tab/>
-              <w:t>12</w:t>
-            </w:r>
-            <w:r>
-              <w:rPr>
-                <w:webHidden/>
-              </w:rPr>
-              <w:fldChar w:fldCharType="end"/>
-            </w:r>
-          </w:hyperlink>
-        </w:p>
-        <w:p>
-          <w:pPr>
-            <w:pStyle w:val="Normal"/>
-            <w:rPr>
-              <w:rFonts w:ascii="Times New Roman" w:hAnsi="Times New Roman" w:cs="Times New Roman"/>
-            </w:rPr>
-          </w:pPr>
-          <w:r>
-            <w:rPr>
-              <w:rFonts w:cs="Times New Roman" w:ascii="Times New Roman" w:hAnsi="Times New Roman"/>
-            </w:rPr>
-          </w:r>
-          <w:r>
-            <w:rPr>
-              <w:rFonts w:cs="Times New Roman" w:ascii="Times New Roman" w:hAnsi="Times New Roman"/>
-            </w:rPr>
-            <w:fldChar w:fldCharType="end"/>
-          </w:r>
+          <w:bookmarkEnd w:id="2"/>
+          <w:bookmarkEnd w:id="3"/>
+          <w:bookmarkEnd w:id="4"/>
+          <w:bookmarkEnd w:id="5"/>
+          <w:bookmarkEnd w:id="6"/>
         </w:p>
       </w:sdtContent>
     </w:sdt>
     <w:p>
       <w:pPr>
-        <w:pStyle w:val="Title"/>
+        <w:pStyle w:val="Normal"/>
+        <w:widowControl/>
+        <w:bidi w:val="0"/>
+        <w:spacing w:lineRule="auto" w:line="259" w:before="0" w:after="160"/>
+        <w:jc w:val="left"/>
         <w:rPr>
           <w:rFonts w:ascii="Times New Roman" w:hAnsi="Times New Roman" w:cs="Times New Roman"/>
         </w:rPr>
       </w:pPr>
       <w:r>
         <w:rPr>
-          <w:rFonts w:cs="Times New Roman" w:ascii="Times New Roman" w:hAnsi="Times New Roman"/>
-        </w:rPr>
-      </w:r>
-    </w:p>
-    <w:p>
-      <w:pPr>
-        <w:pStyle w:val="Title"/>
-        <w:rPr>
-          <w:rFonts w:ascii="Times New Roman" w:hAnsi="Times New Roman" w:cs="Times New Roman"/>
-          <w:color w:val="2F5496" w:themeColor="accent1" w:themeShade="bf"/>
-          <w:sz w:val="32"/>
-          <w:szCs w:val="32"/>
-        </w:rPr>
-      </w:pPr>
-      <w:r>
-        <w:rPr>
-          <w:rFonts w:cs="Times New Roman" w:ascii="Times New Roman" w:hAnsi="Times New Roman"/>
-          <w:color w:val="2F5496" w:themeColor="accent1" w:themeShade="bf"/>
-          <w:sz w:val="32"/>
-          <w:szCs w:val="32"/>
-        </w:rPr>
-      </w:r>
-      <w:r>
-        <w:br w:type="page"/>
+          <w:rFonts w:eastAsia="Calibri" w:cs="Times New Roman" w:eastAsiaTheme="minorHAnsi" w:ascii="Times New Roman" w:hAnsi="Times New Roman"/>
+          <w:color w:val="auto"/>
+          <w:kern w:val="0"/>
+          <w:sz w:val="24"/>
+          <w:szCs w:val="24"/>
+          <w:lang w:val="en-GB" w:eastAsia="en-US" w:bidi="ar-SA"/>
+        </w:rPr>
+        <w:t>This report evaluates the e-commerce strategies of two organisations in the business to consumer music industry. The music industry has several business models which include streaming, digital downloads and buying physical copies. Streaming services like Spotify which will be explored in this report are online only, whereas stores such as HMV which is also explored in this report have both digital downloads and physical copies through their stores.</w:t>
       </w:r>
     </w:p>
     <w:p>
@@ -1491,80 +723,44 @@
         <w:pStyle w:val="Heading1"/>
         <w:rPr/>
       </w:pPr>
-      <w:bookmarkStart w:id="9" w:name="_Toc24018273"/>
-      <w:bookmarkStart w:id="10" w:name="_Toc22971099"/>
-      <w:bookmarkStart w:id="11" w:name="_Toc22724592"/>
-      <w:bookmarkStart w:id="12" w:name="_Toc23405949"/>
-      <w:bookmarkStart w:id="13" w:name="_Toc24461295"/>
+      <w:bookmarkStart w:id="7" w:name="_Toc22971101"/>
+      <w:bookmarkStart w:id="8" w:name="_Toc22724595"/>
+      <w:bookmarkStart w:id="9" w:name="_Toc23405951"/>
+      <w:bookmarkStart w:id="10" w:name="_Toc24018274"/>
+      <w:bookmarkStart w:id="11" w:name="_Toc24461296"/>
       <w:r>
         <w:rPr/>
-        <w:t>1 - Introduction</w:t>
-      </w:r>
+        <w:t>2 – Description of Organisations</w:t>
+      </w:r>
+      <w:bookmarkEnd w:id="7"/>
+      <w:bookmarkEnd w:id="8"/>
       <w:bookmarkEnd w:id="9"/>
       <w:bookmarkEnd w:id="10"/>
       <w:bookmarkEnd w:id="11"/>
+    </w:p>
+    <w:p>
+      <w:pPr>
+        <w:pStyle w:val="Heading2"/>
+        <w:rPr>
+          <w:rFonts w:cs="Times New Roman"/>
+        </w:rPr>
+      </w:pPr>
+      <w:bookmarkStart w:id="12" w:name="_Toc22724593"/>
+      <w:bookmarkStart w:id="13" w:name="_Toc22971102"/>
+      <w:bookmarkStart w:id="14" w:name="_Toc23405952"/>
+      <w:bookmarkStart w:id="15" w:name="_Toc24018275"/>
+      <w:bookmarkStart w:id="16" w:name="_Toc24461297"/>
+      <w:r>
+        <w:rPr>
+          <w:rFonts w:cs="Times New Roman"/>
+        </w:rPr>
+        <w:t>2.1.1 - Spotify</w:t>
+      </w:r>
       <w:bookmarkEnd w:id="12"/>
       <w:bookmarkEnd w:id="13"/>
-    </w:p>
-    <w:p>
-      <w:pPr>
-        <w:pStyle w:val="Normal"/>
-        <w:rPr>
-          <w:rFonts w:ascii="Times New Roman" w:hAnsi="Times New Roman" w:cs="Times New Roman"/>
-        </w:rPr>
-      </w:pPr>
-      <w:r>
-        <w:rPr>
-          <w:rFonts w:cs="Times New Roman" w:ascii="Times New Roman" w:hAnsi="Times New Roman"/>
-          <w:sz w:val="24"/>
-          <w:szCs w:val="24"/>
-        </w:rPr>
-        <w:t>This report evaluates the e-commerce strategies of two organisations in the business to consumer music industry. The music industry has several business models which include streaming, digital downloads and buying physical copies. Streaming services like Spotify which will be explored in this report are online only, whereas stores such as HMV which is also explored in this report have both digital downloads and physical copies through their stores.</w:t>
-      </w:r>
-    </w:p>
-    <w:p>
-      <w:pPr>
-        <w:pStyle w:val="Heading1"/>
-        <w:rPr/>
-      </w:pPr>
-      <w:bookmarkStart w:id="14" w:name="_Toc24461296"/>
-      <w:bookmarkStart w:id="15" w:name="_Toc24018274"/>
-      <w:bookmarkStart w:id="16" w:name="_Toc23405951"/>
-      <w:bookmarkStart w:id="17" w:name="_Toc22724595"/>
-      <w:bookmarkStart w:id="18" w:name="_Toc22971101"/>
-      <w:r>
-        <w:rPr/>
-        <w:t>2 – Description of Organisations</w:t>
-      </w:r>
       <w:bookmarkEnd w:id="14"/>
       <w:bookmarkEnd w:id="15"/>
       <w:bookmarkEnd w:id="16"/>
-      <w:bookmarkEnd w:id="17"/>
-      <w:bookmarkEnd w:id="18"/>
-    </w:p>
-    <w:p>
-      <w:pPr>
-        <w:pStyle w:val="Heading2"/>
-        <w:rPr>
-          <w:rFonts w:cs="Times New Roman"/>
-        </w:rPr>
-      </w:pPr>
-      <w:bookmarkStart w:id="19" w:name="_Toc24461297"/>
-      <w:bookmarkStart w:id="20" w:name="_Toc24018275"/>
-      <w:bookmarkStart w:id="21" w:name="_Toc23405952"/>
-      <w:bookmarkStart w:id="22" w:name="_Toc22971102"/>
-      <w:bookmarkStart w:id="23" w:name="_Toc22724593"/>
-      <w:r>
-        <w:rPr>
-          <w:rFonts w:cs="Times New Roman"/>
-        </w:rPr>
-        <w:t>2.1.1 - Spotify</w:t>
-      </w:r>
-      <w:bookmarkEnd w:id="19"/>
-      <w:bookmarkEnd w:id="20"/>
-      <w:bookmarkEnd w:id="21"/>
-      <w:bookmarkEnd w:id="22"/>
-      <w:bookmarkEnd w:id="23"/>
     </w:p>
     <w:p>
       <w:pPr>
@@ -1741,18 +937,18 @@
           <w:rFonts w:cs="Times New Roman"/>
         </w:rPr>
       </w:pPr>
-      <w:bookmarkStart w:id="24" w:name="_Toc24461298"/>
-      <w:bookmarkStart w:id="25" w:name="_Toc24018276"/>
-      <w:bookmarkStart w:id="26" w:name="_Toc23405953"/>
+      <w:bookmarkStart w:id="17" w:name="_Toc24018276"/>
+      <w:bookmarkStart w:id="18" w:name="_Toc24461298"/>
+      <w:bookmarkStart w:id="19" w:name="_Toc23405953"/>
       <w:r>
         <w:rPr>
           <w:rFonts w:cs="Times New Roman"/>
         </w:rPr>
         <w:t>2.2.2 - HMV</w:t>
       </w:r>
-      <w:bookmarkEnd w:id="24"/>
-      <w:bookmarkEnd w:id="25"/>
-      <w:bookmarkEnd w:id="26"/>
+      <w:bookmarkEnd w:id="17"/>
+      <w:bookmarkEnd w:id="18"/>
+      <w:bookmarkEnd w:id="19"/>
     </w:p>
     <w:p>
       <w:pPr>
@@ -1778,16 +974,16 @@
           <w:rFonts w:cs="Times New Roman"/>
         </w:rPr>
       </w:pPr>
-      <w:bookmarkStart w:id="27" w:name="_Toc24461299"/>
-      <w:bookmarkStart w:id="28" w:name="_Toc24018277"/>
+      <w:bookmarkStart w:id="20" w:name="_Toc24018277"/>
+      <w:bookmarkStart w:id="21" w:name="_Toc24461299"/>
       <w:r>
         <w:rPr>
           <w:rFonts w:cs="Times New Roman"/>
         </w:rPr>
         <w:t>2.2.3 – Mission &amp; Vision Statements</w:t>
       </w:r>
-      <w:bookmarkEnd w:id="27"/>
-      <w:bookmarkEnd w:id="28"/>
+      <w:bookmarkEnd w:id="20"/>
+      <w:bookmarkEnd w:id="21"/>
     </w:p>
     <w:tbl>
       <w:tblPr>
@@ -1805,8 +1001,8 @@
       </w:tblPr>
       <w:tblGrid>
         <w:gridCol w:w="1979"/>
-        <w:gridCol w:w="3821"/>
-        <w:gridCol w:w="3409"/>
+        <w:gridCol w:w="3820"/>
+        <w:gridCol w:w="3410"/>
       </w:tblGrid>
       <w:tr>
         <w:trPr/>
@@ -1835,7 +1031,7 @@
         </w:tc>
         <w:tc>
           <w:tcPr>
-            <w:tcW w:w="3821" w:type="dxa"/>
+            <w:tcW w:w="3820" w:type="dxa"/>
             <w:tcBorders/>
             <w:shd w:color="auto" w:fill="auto" w:val="clear"/>
           </w:tcPr>
@@ -1858,7 +1054,7 @@
         </w:tc>
         <w:tc>
           <w:tcPr>
-            <w:tcW w:w="3409" w:type="dxa"/>
+            <w:tcW w:w="3410" w:type="dxa"/>
             <w:tcBorders/>
             <w:shd w:color="auto" w:fill="auto" w:val="clear"/>
           </w:tcPr>
@@ -1907,7 +1103,7 @@
         </w:tc>
         <w:tc>
           <w:tcPr>
-            <w:tcW w:w="3821" w:type="dxa"/>
+            <w:tcW w:w="3820" w:type="dxa"/>
             <w:tcBorders/>
             <w:shd w:color="auto" w:fill="auto" w:val="clear"/>
           </w:tcPr>
@@ -1938,7 +1134,7 @@
         </w:tc>
         <w:tc>
           <w:tcPr>
-            <w:tcW w:w="3409" w:type="dxa"/>
+            <w:tcW w:w="3410" w:type="dxa"/>
             <w:tcBorders/>
             <w:shd w:color="auto" w:fill="auto" w:val="clear"/>
           </w:tcPr>
@@ -2015,7 +1211,7 @@
         </w:tc>
         <w:tc>
           <w:tcPr>
-            <w:tcW w:w="3821" w:type="dxa"/>
+            <w:tcW w:w="3820" w:type="dxa"/>
             <w:tcBorders/>
             <w:shd w:color="auto" w:fill="auto" w:val="clear"/>
           </w:tcPr>
@@ -2059,7 +1255,7 @@
         </w:tc>
         <w:tc>
           <w:tcPr>
-            <w:tcW w:w="3409" w:type="dxa"/>
+            <w:tcW w:w="3410" w:type="dxa"/>
             <w:tcBorders/>
             <w:shd w:color="auto" w:fill="auto" w:val="clear"/>
           </w:tcPr>
@@ -2121,7 +1317,7 @@
         </w:tc>
         <w:tc>
           <w:tcPr>
-            <w:tcW w:w="3821" w:type="dxa"/>
+            <w:tcW w:w="3820" w:type="dxa"/>
             <w:tcBorders/>
             <w:shd w:color="auto" w:fill="auto" w:val="clear"/>
           </w:tcPr>
@@ -2144,7 +1340,7 @@
         </w:tc>
         <w:tc>
           <w:tcPr>
-            <w:tcW w:w="3409" w:type="dxa"/>
+            <w:tcW w:w="3410" w:type="dxa"/>
             <w:tcBorders/>
             <w:shd w:color="auto" w:fill="auto" w:val="clear"/>
           </w:tcPr>
@@ -2204,16 +1400,16 @@
         <w:pStyle w:val="Heading1"/>
         <w:rPr/>
       </w:pPr>
-      <w:bookmarkStart w:id="29" w:name="_Toc24461300"/>
-      <w:bookmarkStart w:id="30" w:name="_Toc24018278"/>
-      <w:bookmarkStart w:id="31" w:name="_Toc23405954"/>
+      <w:bookmarkStart w:id="22" w:name="_Toc23405954"/>
+      <w:bookmarkStart w:id="23" w:name="_Toc24018278"/>
+      <w:bookmarkStart w:id="24" w:name="_Toc24461300"/>
       <w:r>
         <w:rPr/>
         <w:t xml:space="preserve">3 – </w:t>
       </w:r>
-      <w:bookmarkEnd w:id="29"/>
-      <w:bookmarkEnd w:id="30"/>
-      <w:bookmarkEnd w:id="31"/>
+      <w:bookmarkEnd w:id="22"/>
+      <w:bookmarkEnd w:id="23"/>
+      <w:bookmarkEnd w:id="24"/>
       <w:r>
         <w:rPr/>
         <w:t>Evaluation of Each Organisations Business Strategy</w:t>
@@ -2528,15 +1724,15 @@
         <w:tblLook w:noVBand="1" w:val="04a0" w:noHBand="0" w:lastColumn="0" w:firstColumn="1" w:lastRow="0" w:firstRow="1"/>
       </w:tblPr>
       <w:tblGrid>
-        <w:gridCol w:w="2404"/>
+        <w:gridCol w:w="2403"/>
         <w:gridCol w:w="3259"/>
-        <w:gridCol w:w="3363"/>
+        <w:gridCol w:w="3364"/>
       </w:tblGrid>
       <w:tr>
         <w:trPr/>
         <w:tc>
           <w:tcPr>
-            <w:tcW w:w="2404" w:type="dxa"/>
+            <w:tcW w:w="2403" w:type="dxa"/>
             <w:tcBorders>
               <w:top w:val="single" w:sz="4" w:space="0" w:color="000000"/>
               <w:left w:val="single" w:sz="4" w:space="0" w:color="000000"/>
@@ -2602,7 +1798,7 @@
         </w:tc>
         <w:tc>
           <w:tcPr>
-            <w:tcW w:w="3363" w:type="dxa"/>
+            <w:tcW w:w="3364" w:type="dxa"/>
             <w:tcBorders>
               <w:top w:val="single" w:sz="4" w:space="0" w:color="000000"/>
               <w:left w:val="single" w:sz="4" w:space="0" w:color="000000"/>
@@ -2639,7 +1835,7 @@
         <w:trPr/>
         <w:tc>
           <w:tcPr>
-            <w:tcW w:w="2404" w:type="dxa"/>
+            <w:tcW w:w="2403" w:type="dxa"/>
             <w:tcBorders>
               <w:left w:val="single" w:sz="4" w:space="0" w:color="000000"/>
               <w:bottom w:val="single" w:sz="4" w:space="0" w:color="000000"/>
@@ -2705,7 +1901,7 @@
         </w:tc>
         <w:tc>
           <w:tcPr>
-            <w:tcW w:w="3363" w:type="dxa"/>
+            <w:tcW w:w="3364" w:type="dxa"/>
             <w:tcBorders>
               <w:left w:val="single" w:sz="4" w:space="0" w:color="000000"/>
               <w:bottom w:val="single" w:sz="4" w:space="0" w:color="000000"/>
@@ -2743,7 +1939,7 @@
         <w:trPr/>
         <w:tc>
           <w:tcPr>
-            <w:tcW w:w="2404" w:type="dxa"/>
+            <w:tcW w:w="2403" w:type="dxa"/>
             <w:tcBorders>
               <w:left w:val="single" w:sz="4" w:space="0" w:color="000000"/>
               <w:bottom w:val="single" w:sz="4" w:space="0" w:color="000000"/>
@@ -2821,7 +2017,7 @@
         </w:tc>
         <w:tc>
           <w:tcPr>
-            <w:tcW w:w="3363" w:type="dxa"/>
+            <w:tcW w:w="3364" w:type="dxa"/>
             <w:tcBorders>
               <w:left w:val="single" w:sz="4" w:space="0" w:color="000000"/>
               <w:bottom w:val="single" w:sz="4" w:space="0" w:color="000000"/>
@@ -2859,7 +2055,7 @@
         <w:trPr/>
         <w:tc>
           <w:tcPr>
-            <w:tcW w:w="2404" w:type="dxa"/>
+            <w:tcW w:w="2403" w:type="dxa"/>
             <w:tcBorders>
               <w:left w:val="single" w:sz="4" w:space="0" w:color="000000"/>
               <w:bottom w:val="single" w:sz="4" w:space="0" w:color="000000"/>
@@ -2927,7 +2123,7 @@
         </w:tc>
         <w:tc>
           <w:tcPr>
-            <w:tcW w:w="3363" w:type="dxa"/>
+            <w:tcW w:w="3364" w:type="dxa"/>
             <w:tcBorders>
               <w:left w:val="single" w:sz="4" w:space="0" w:color="000000"/>
               <w:bottom w:val="single" w:sz="4" w:space="0" w:color="000000"/>
@@ -2965,7 +2161,7 @@
         <w:trPr/>
         <w:tc>
           <w:tcPr>
-            <w:tcW w:w="2404" w:type="dxa"/>
+            <w:tcW w:w="2403" w:type="dxa"/>
             <w:tcBorders>
               <w:left w:val="single" w:sz="4" w:space="0" w:color="000000"/>
               <w:bottom w:val="single" w:sz="4" w:space="0" w:color="000000"/>
@@ -3033,7 +2229,7 @@
         </w:tc>
         <w:tc>
           <w:tcPr>
-            <w:tcW w:w="3363" w:type="dxa"/>
+            <w:tcW w:w="3364" w:type="dxa"/>
             <w:tcBorders>
               <w:left w:val="single" w:sz="4" w:space="0" w:color="000000"/>
               <w:bottom w:val="single" w:sz="4" w:space="0" w:color="000000"/>
@@ -3071,7 +2267,7 @@
         <w:trPr/>
         <w:tc>
           <w:tcPr>
-            <w:tcW w:w="2404" w:type="dxa"/>
+            <w:tcW w:w="2403" w:type="dxa"/>
             <w:tcBorders>
               <w:left w:val="single" w:sz="4" w:space="0" w:color="000000"/>
               <w:bottom w:val="single" w:sz="4" w:space="0" w:color="000000"/>
@@ -3137,7 +2333,7 @@
         </w:tc>
         <w:tc>
           <w:tcPr>
-            <w:tcW w:w="3363" w:type="dxa"/>
+            <w:tcW w:w="3364" w:type="dxa"/>
             <w:tcBorders>
               <w:left w:val="single" w:sz="4" w:space="0" w:color="000000"/>
               <w:bottom w:val="single" w:sz="4" w:space="0" w:color="000000"/>
@@ -3204,28 +2400,28 @@
           <w:rFonts w:cs="Times New Roman"/>
         </w:rPr>
       </w:pPr>
-      <w:bookmarkStart w:id="32" w:name="_Toc24461301"/>
-      <w:bookmarkStart w:id="33" w:name="_Toc24018279"/>
-      <w:bookmarkStart w:id="34" w:name="_Toc23405955"/>
-      <w:bookmarkStart w:id="35" w:name="_Toc22724596"/>
-      <w:bookmarkStart w:id="36" w:name="_Toc22971103"/>
+      <w:bookmarkStart w:id="25" w:name="_Toc24018279"/>
+      <w:bookmarkStart w:id="26" w:name="_Toc24461301"/>
+      <w:bookmarkStart w:id="27" w:name="_Toc22971103"/>
+      <w:bookmarkStart w:id="28" w:name="_Toc22724596"/>
+      <w:bookmarkStart w:id="29" w:name="_Toc23405955"/>
       <w:r>
         <w:rPr>
           <w:rFonts w:cs="Times New Roman"/>
         </w:rPr>
         <w:t xml:space="preserve">3.2 – </w:t>
       </w:r>
-      <w:bookmarkEnd w:id="34"/>
-      <w:bookmarkEnd w:id="35"/>
-      <w:bookmarkEnd w:id="36"/>
+      <w:bookmarkEnd w:id="27"/>
+      <w:bookmarkEnd w:id="28"/>
+      <w:bookmarkEnd w:id="29"/>
       <w:r>
         <w:rPr>
           <w:rFonts w:cs="Times New Roman"/>
         </w:rPr>
         <w:t>VRIO</w:t>
       </w:r>
-      <w:bookmarkEnd w:id="32"/>
-      <w:bookmarkEnd w:id="33"/>
+      <w:bookmarkEnd w:id="25"/>
+      <w:bookmarkEnd w:id="26"/>
     </w:p>
     <w:p>
       <w:pPr>
@@ -3257,14 +2453,7 @@
           <w:rFonts w:cs="Times New Roman" w:ascii="Times New Roman" w:hAnsi="Times New Roman"/>
           <w:sz w:val="22"/>
         </w:rPr>
-        <w:t>w</w:t>
-      </w:r>
-      <w:r>
-        <w:rPr>
-          <w:rFonts w:cs="Times New Roman" w:ascii="Times New Roman" w:hAnsi="Times New Roman"/>
-          <w:sz w:val="22"/>
-        </w:rPr>
-        <w:t xml:space="preserve">hich is an </w:t>
+        <w:t xml:space="preserve">which is an </w:t>
       </w:r>
       <w:r>
         <w:rPr>
@@ -3344,15 +2533,15 @@
         <w:tblLook w:noVBand="1" w:val="04a0" w:noHBand="0" w:lastColumn="0" w:firstColumn="1" w:lastRow="0" w:firstRow="1"/>
       </w:tblPr>
       <w:tblGrid>
-        <w:gridCol w:w="2262"/>
+        <w:gridCol w:w="2261"/>
         <w:gridCol w:w="3261"/>
-        <w:gridCol w:w="3492"/>
+        <w:gridCol w:w="3493"/>
       </w:tblGrid>
       <w:tr>
         <w:trPr/>
         <w:tc>
           <w:tcPr>
-            <w:tcW w:w="2262" w:type="dxa"/>
+            <w:tcW w:w="2261" w:type="dxa"/>
             <w:tcBorders/>
             <w:shd w:color="auto" w:fill="auto" w:val="clear"/>
           </w:tcPr>
@@ -3402,7 +2591,7 @@
         </w:tc>
         <w:tc>
           <w:tcPr>
-            <w:tcW w:w="3492" w:type="dxa"/>
+            <w:tcW w:w="3493" w:type="dxa"/>
             <w:tcBorders/>
             <w:shd w:color="auto" w:fill="auto" w:val="clear"/>
           </w:tcPr>
@@ -3430,7 +2619,7 @@
         <w:trPr/>
         <w:tc>
           <w:tcPr>
-            <w:tcW w:w="2262" w:type="dxa"/>
+            <w:tcW w:w="2261" w:type="dxa"/>
             <w:tcBorders/>
             <w:shd w:color="auto" w:fill="auto" w:val="clear"/>
           </w:tcPr>
@@ -3476,7 +2665,7 @@
         </w:tc>
         <w:tc>
           <w:tcPr>
-            <w:tcW w:w="3492" w:type="dxa"/>
+            <w:tcW w:w="3493" w:type="dxa"/>
             <w:tcBorders/>
             <w:shd w:color="auto" w:fill="auto" w:val="clear"/>
           </w:tcPr>
@@ -3504,7 +2693,7 @@
         <w:trPr/>
         <w:tc>
           <w:tcPr>
-            <w:tcW w:w="2262" w:type="dxa"/>
+            <w:tcW w:w="2261" w:type="dxa"/>
             <w:tcBorders/>
             <w:shd w:color="auto" w:fill="auto" w:val="clear"/>
           </w:tcPr>
@@ -3550,7 +2739,7 @@
         </w:tc>
         <w:tc>
           <w:tcPr>
-            <w:tcW w:w="3492" w:type="dxa"/>
+            <w:tcW w:w="3493" w:type="dxa"/>
             <w:tcBorders/>
             <w:shd w:color="auto" w:fill="auto" w:val="clear"/>
           </w:tcPr>
@@ -3578,7 +2767,7 @@
         <w:trPr/>
         <w:tc>
           <w:tcPr>
-            <w:tcW w:w="2262" w:type="dxa"/>
+            <w:tcW w:w="2261" w:type="dxa"/>
             <w:tcBorders/>
             <w:shd w:color="auto" w:fill="auto" w:val="clear"/>
           </w:tcPr>
@@ -3617,39 +2806,20 @@
               <w:rPr>
                 <w:rFonts w:cs="Times New Roman" w:ascii="Times New Roman" w:hAnsi="Times New Roman"/>
               </w:rPr>
-              <w:t xml:space="preserve">Spotify have put a lot of time and money into their R&amp;D team </w:t>
-            </w:r>
-            <w:r>
-              <w:rPr>
-                <w:rFonts w:cs="Times New Roman" w:ascii="Times New Roman" w:hAnsi="Times New Roman"/>
-              </w:rPr>
-              <w:t xml:space="preserve">by adding an office in london specifically for R&amp;D, </w:t>
-            </w:r>
-            <w:r>
-              <w:rPr>
-                <w:rFonts w:cs="Times New Roman" w:ascii="Times New Roman" w:hAnsi="Times New Roman"/>
-              </w:rPr>
-              <w:t xml:space="preserve">and this shows </w:t>
+              <w:t xml:space="preserve">Spotify have put a lot of time and money into their R&amp;D team by adding an office in london specifically for R&amp;D, and this shows </w:t>
             </w:r>
             <w:r>
               <w:rPr>
                 <w:rFonts w:cs="Times New Roman" w:ascii="Times New Roman" w:hAnsi="Times New Roman"/>
                 <w:sz w:val="22"/>
               </w:rPr>
-              <w:t>t</w:t>
-            </w:r>
-            <w:r>
-              <w:rPr>
-                <w:rFonts w:cs="Times New Roman" w:ascii="Times New Roman" w:hAnsi="Times New Roman"/>
-                <w:sz w:val="22"/>
-              </w:rPr>
-              <w:t>hat the project is prepared to learn and make changes. (Record of the day 2019).</w:t>
+              <w:t>that the project is prepared to learn and make changes. (Record of the day 2019).</w:t>
             </w:r>
           </w:p>
         </w:tc>
         <w:tc>
           <w:tcPr>
-            <w:tcW w:w="3492" w:type="dxa"/>
+            <w:tcW w:w="3493" w:type="dxa"/>
             <w:tcBorders/>
             <w:shd w:color="auto" w:fill="auto" w:val="clear"/>
           </w:tcPr>
@@ -3677,7 +2847,7 @@
         <w:trPr/>
         <w:tc>
           <w:tcPr>
-            <w:tcW w:w="2262" w:type="dxa"/>
+            <w:tcW w:w="2261" w:type="dxa"/>
             <w:tcBorders/>
             <w:shd w:color="auto" w:fill="auto" w:val="clear"/>
           </w:tcPr>
@@ -3727,7 +2897,7 @@
         </w:tc>
         <w:tc>
           <w:tcPr>
-            <w:tcW w:w="3492" w:type="dxa"/>
+            <w:tcW w:w="3493" w:type="dxa"/>
             <w:tcBorders/>
             <w:shd w:color="auto" w:fill="auto" w:val="clear"/>
           </w:tcPr>
@@ -3757,7 +2927,7 @@
         </w:trPr>
         <w:tc>
           <w:tcPr>
-            <w:tcW w:w="2262" w:type="dxa"/>
+            <w:tcW w:w="2261" w:type="dxa"/>
             <w:tcBorders>
               <w:top w:val="nil"/>
             </w:tcBorders>
@@ -3811,7 +2981,7 @@
         </w:tc>
         <w:tc>
           <w:tcPr>
-            <w:tcW w:w="3492" w:type="dxa"/>
+            <w:tcW w:w="3493" w:type="dxa"/>
             <w:tcBorders>
               <w:top w:val="nil"/>
             </w:tcBorders>
@@ -3960,15 +3130,15 @@
         <w:tblLook w:noVBand="1" w:val="04a0" w:noHBand="0" w:lastColumn="0" w:firstColumn="1" w:lastRow="0" w:firstRow="1"/>
       </w:tblPr>
       <w:tblGrid>
-        <w:gridCol w:w="3003"/>
+        <w:gridCol w:w="3002"/>
         <w:gridCol w:w="3004"/>
-        <w:gridCol w:w="3008"/>
+        <w:gridCol w:w="3009"/>
       </w:tblGrid>
       <w:tr>
         <w:trPr/>
         <w:tc>
           <w:tcPr>
-            <w:tcW w:w="3003" w:type="dxa"/>
+            <w:tcW w:w="3002" w:type="dxa"/>
             <w:tcBorders/>
             <w:shd w:fill="auto" w:val="clear"/>
           </w:tcPr>
@@ -4018,7 +3188,7 @@
         </w:tc>
         <w:tc>
           <w:tcPr>
-            <w:tcW w:w="3008" w:type="dxa"/>
+            <w:tcW w:w="3009" w:type="dxa"/>
             <w:tcBorders/>
             <w:shd w:fill="auto" w:val="clear"/>
           </w:tcPr>
@@ -4046,7 +3216,7 @@
         <w:trPr/>
         <w:tc>
           <w:tcPr>
-            <w:tcW w:w="3003" w:type="dxa"/>
+            <w:tcW w:w="3002" w:type="dxa"/>
             <w:tcBorders/>
             <w:shd w:fill="auto" w:val="clear"/>
           </w:tcPr>
@@ -4105,7 +3275,7 @@
         </w:tc>
         <w:tc>
           <w:tcPr>
-            <w:tcW w:w="3008" w:type="dxa"/>
+            <w:tcW w:w="3009" w:type="dxa"/>
             <w:tcBorders/>
             <w:shd w:fill="auto" w:val="clear"/>
           </w:tcPr>
@@ -4133,7 +3303,7 @@
         <w:trPr/>
         <w:tc>
           <w:tcPr>
-            <w:tcW w:w="3003" w:type="dxa"/>
+            <w:tcW w:w="3002" w:type="dxa"/>
             <w:tcBorders/>
             <w:shd w:fill="auto" w:val="clear"/>
           </w:tcPr>
@@ -4192,7 +3362,7 @@
         </w:tc>
         <w:tc>
           <w:tcPr>
-            <w:tcW w:w="3008" w:type="dxa"/>
+            <w:tcW w:w="3009" w:type="dxa"/>
             <w:tcBorders/>
             <w:shd w:fill="auto" w:val="clear"/>
           </w:tcPr>
@@ -4220,7 +3390,7 @@
         <w:trPr/>
         <w:tc>
           <w:tcPr>
-            <w:tcW w:w="3003" w:type="dxa"/>
+            <w:tcW w:w="3002" w:type="dxa"/>
             <w:tcBorders/>
             <w:shd w:fill="auto" w:val="clear"/>
           </w:tcPr>
@@ -4279,7 +3449,7 @@
         </w:tc>
         <w:tc>
           <w:tcPr>
-            <w:tcW w:w="3008" w:type="dxa"/>
+            <w:tcW w:w="3009" w:type="dxa"/>
             <w:tcBorders/>
             <w:shd w:fill="auto" w:val="clear"/>
           </w:tcPr>
@@ -4307,7 +3477,7 @@
         <w:trPr/>
         <w:tc>
           <w:tcPr>
-            <w:tcW w:w="3003" w:type="dxa"/>
+            <w:tcW w:w="3002" w:type="dxa"/>
             <w:tcBorders/>
             <w:shd w:fill="auto" w:val="clear"/>
           </w:tcPr>
@@ -4366,7 +3536,7 @@
         </w:tc>
         <w:tc>
           <w:tcPr>
-            <w:tcW w:w="3008" w:type="dxa"/>
+            <w:tcW w:w="3009" w:type="dxa"/>
             <w:tcBorders/>
             <w:shd w:fill="auto" w:val="clear"/>
           </w:tcPr>
@@ -4431,8 +3601,8 @@
         </w:rPr>
         <w:t>Whilst research Spotify and looking at their reviews, a lot of customers have rated Spotify as poor, with a total of 996 reviews, 42% of these reviews are bad with only 29% of the reviews being excellent (Trustpilot 2019)</w:t>
       </w:r>
-      <w:bookmarkStart w:id="37" w:name="_GoBack"/>
-      <w:bookmarkEnd w:id="37"/>
+      <w:bookmarkStart w:id="30" w:name="_GoBack"/>
+      <w:bookmarkEnd w:id="30"/>
       <w:r>
         <w:rPr>
           <w:rFonts w:cs="Times New Roman" w:ascii="Times New Roman" w:hAnsi="Times New Roman"/>
@@ -4461,7 +3631,9 @@
         </w:rPr>
       </w:pPr>
       <w:r>
-        <w:rPr/>
+        <w:rPr>
+          <w:rFonts w:cs="Times New Roman"/>
+        </w:rPr>
       </w:r>
       <w:r>
         <w:br w:type="page"/>
@@ -4511,15 +3683,15 @@
         <w:tblLook w:noVBand="1" w:val="04a0" w:noHBand="0" w:lastColumn="0" w:firstColumn="1" w:lastRow="0" w:firstRow="1"/>
       </w:tblPr>
       <w:tblGrid>
-        <w:gridCol w:w="3003"/>
+        <w:gridCol w:w="3002"/>
         <w:gridCol w:w="3004"/>
-        <w:gridCol w:w="3008"/>
+        <w:gridCol w:w="3009"/>
       </w:tblGrid>
       <w:tr>
         <w:trPr/>
         <w:tc>
           <w:tcPr>
-            <w:tcW w:w="3003" w:type="dxa"/>
+            <w:tcW w:w="3002" w:type="dxa"/>
             <w:tcBorders/>
             <w:shd w:fill="auto" w:val="clear"/>
           </w:tcPr>
@@ -4569,7 +3741,7 @@
         </w:tc>
         <w:tc>
           <w:tcPr>
-            <w:tcW w:w="3008" w:type="dxa"/>
+            <w:tcW w:w="3009" w:type="dxa"/>
             <w:tcBorders/>
             <w:shd w:fill="auto" w:val="clear"/>
           </w:tcPr>
@@ -4597,7 +3769,7 @@
         <w:trPr/>
         <w:tc>
           <w:tcPr>
-            <w:tcW w:w="3003" w:type="dxa"/>
+            <w:tcW w:w="3002" w:type="dxa"/>
             <w:tcBorders/>
             <w:shd w:fill="auto" w:val="clear"/>
           </w:tcPr>
@@ -4656,7 +3828,7 @@
         </w:tc>
         <w:tc>
           <w:tcPr>
-            <w:tcW w:w="3008" w:type="dxa"/>
+            <w:tcW w:w="3009" w:type="dxa"/>
             <w:tcBorders/>
             <w:shd w:fill="auto" w:val="clear"/>
           </w:tcPr>
@@ -4684,7 +3856,7 @@
         <w:trPr/>
         <w:tc>
           <w:tcPr>
-            <w:tcW w:w="3003" w:type="dxa"/>
+            <w:tcW w:w="3002" w:type="dxa"/>
             <w:tcBorders/>
             <w:shd w:fill="auto" w:val="clear"/>
           </w:tcPr>
@@ -4743,7 +3915,7 @@
         </w:tc>
         <w:tc>
           <w:tcPr>
-            <w:tcW w:w="3008" w:type="dxa"/>
+            <w:tcW w:w="3009" w:type="dxa"/>
             <w:tcBorders/>
             <w:shd w:fill="auto" w:val="clear"/>
           </w:tcPr>
@@ -4771,7 +3943,7 @@
         <w:trPr/>
         <w:tc>
           <w:tcPr>
-            <w:tcW w:w="3003" w:type="dxa"/>
+            <w:tcW w:w="3002" w:type="dxa"/>
             <w:tcBorders/>
             <w:shd w:fill="auto" w:val="clear"/>
           </w:tcPr>
@@ -4830,7 +4002,7 @@
         </w:tc>
         <w:tc>
           <w:tcPr>
-            <w:tcW w:w="3008" w:type="dxa"/>
+            <w:tcW w:w="3009" w:type="dxa"/>
             <w:tcBorders/>
             <w:shd w:fill="auto" w:val="clear"/>
           </w:tcPr>
@@ -4891,19 +4063,7 @@
         <w:rPr>
           <w:rFonts w:cs="Times New Roman" w:ascii="Times New Roman" w:hAnsi="Times New Roman"/>
         </w:rPr>
-        <w:t>Upon further investigation on reviews from HMV, they appear to have a mixed set of reviews. From 1-star ratings to 5-star ratings, but with an overall rating of 3.5 and having 62% of reviewers recommend HMV (</w:t>
-      </w:r>
-      <w:r>
-        <w:rPr>
-          <w:rFonts w:cs="Times New Roman" w:ascii="Times New Roman" w:hAnsi="Times New Roman"/>
-        </w:rPr>
-        <w:t>Reviews.io</w:t>
-      </w:r>
-      <w:r>
-        <w:rPr>
-          <w:rFonts w:cs="Times New Roman" w:ascii="Times New Roman" w:hAnsi="Times New Roman"/>
-        </w:rPr>
-        <w:t xml:space="preserve"> 2019). HMV also have an average rating on another review website providing 407 reviews with 40% of the reviews being bad and 31% being excellent, giving them a better rating than Spotify.</w:t>
+        <w:t>Upon further investigation on reviews from HMV, they appear to have a mixed set of reviews. From 1-star ratings to 5-star ratings, but with an overall rating of 3.5 and having 62% of reviewers recommend HMV (Reviews.io 2019). HMV also have an average rating on another review website providing 407 reviews with 40% of the reviews being bad and 31% being excellent, giving them a better rating than Spotify.</w:t>
       </w:r>
     </w:p>
     <w:p>
@@ -5001,70 +4161,70 @@
           <w:rFonts w:cs="Times New Roman" w:ascii="Times New Roman" w:hAnsi="Times New Roman"/>
         </w:rPr>
       </w:r>
-      <w:bookmarkStart w:id="38" w:name="_Toc24461302"/>
-      <w:bookmarkStart w:id="39" w:name="_Toc24018280"/>
-      <w:bookmarkStart w:id="40" w:name="_Toc23405957"/>
-      <w:bookmarkStart w:id="41" w:name="_Toc22724598"/>
-      <w:bookmarkStart w:id="42" w:name="_Toc22971105"/>
-      <w:bookmarkStart w:id="43" w:name="_Toc24461302"/>
-      <w:bookmarkStart w:id="44" w:name="_Toc24018280"/>
-      <w:bookmarkStart w:id="45" w:name="_Toc23405957"/>
-      <w:bookmarkStart w:id="46" w:name="_Toc22724598"/>
-      <w:bookmarkStart w:id="47" w:name="_Toc22971105"/>
+      <w:bookmarkStart w:id="31" w:name="_Toc22724598"/>
+      <w:bookmarkStart w:id="32" w:name="_Toc23405957"/>
+      <w:bookmarkStart w:id="33" w:name="_Toc24018280"/>
+      <w:bookmarkStart w:id="34" w:name="_Toc24461302"/>
+      <w:bookmarkStart w:id="35" w:name="_Toc22971105"/>
+      <w:bookmarkStart w:id="36" w:name="_Toc22724598"/>
+      <w:bookmarkStart w:id="37" w:name="_Toc23405957"/>
+      <w:bookmarkStart w:id="38" w:name="_Toc24018280"/>
+      <w:bookmarkStart w:id="39" w:name="_Toc24461302"/>
+      <w:bookmarkStart w:id="40" w:name="_Toc22971105"/>
+      <w:bookmarkEnd w:id="36"/>
+      <w:bookmarkEnd w:id="37"/>
+      <w:bookmarkEnd w:id="38"/>
+      <w:bookmarkEnd w:id="39"/>
+      <w:bookmarkEnd w:id="40"/>
+    </w:p>
+    <w:p>
+      <w:pPr>
+        <w:pStyle w:val="Normal"/>
+        <w:rPr>
+          <w:rFonts w:ascii="Times New Roman" w:hAnsi="Times New Roman" w:cs="Times New Roman"/>
+        </w:rPr>
+      </w:pPr>
+      <w:r>
+        <w:rPr>
+          <w:rFonts w:cs="Times New Roman" w:ascii="Times New Roman" w:hAnsi="Times New Roman"/>
+        </w:rPr>
+      </w:r>
+    </w:p>
+    <w:p>
+      <w:pPr>
+        <w:pStyle w:val="Normal"/>
+        <w:rPr>
+          <w:rFonts w:ascii="Times New Roman" w:hAnsi="Times New Roman" w:cs="Times New Roman"/>
+        </w:rPr>
+      </w:pPr>
+      <w:r>
+        <w:rPr>
+          <w:rFonts w:cs="Times New Roman" w:ascii="Times New Roman" w:hAnsi="Times New Roman"/>
+        </w:rPr>
+      </w:r>
+      <w:r>
+        <w:br w:type="page"/>
+      </w:r>
+    </w:p>
+    <w:p>
+      <w:pPr>
+        <w:pStyle w:val="Heading1"/>
+        <w:rPr/>
+      </w:pPr>
+      <w:bookmarkStart w:id="41" w:name="_Toc23405958"/>
+      <w:bookmarkStart w:id="42" w:name="_Toc22724599"/>
+      <w:bookmarkStart w:id="43" w:name="_Toc22971106"/>
+      <w:bookmarkStart w:id="44" w:name="_Toc24018281"/>
+      <w:bookmarkStart w:id="45" w:name="_Toc24461303"/>
+      <w:r>
+        <w:rPr/>
+        <w:t>6 – References</w:t>
+      </w:r>
+      <w:bookmarkEnd w:id="41"/>
+      <w:bookmarkEnd w:id="42"/>
       <w:bookmarkEnd w:id="43"/>
       <w:bookmarkEnd w:id="44"/>
       <w:bookmarkEnd w:id="45"/>
-      <w:bookmarkEnd w:id="46"/>
-      <w:bookmarkEnd w:id="47"/>
-    </w:p>
-    <w:p>
-      <w:pPr>
-        <w:pStyle w:val="Normal"/>
-        <w:rPr>
-          <w:rFonts w:ascii="Times New Roman" w:hAnsi="Times New Roman" w:cs="Times New Roman"/>
-        </w:rPr>
-      </w:pPr>
-      <w:r>
-        <w:rPr>
-          <w:rFonts w:cs="Times New Roman" w:ascii="Times New Roman" w:hAnsi="Times New Roman"/>
-        </w:rPr>
-      </w:r>
-    </w:p>
-    <w:p>
-      <w:pPr>
-        <w:pStyle w:val="Normal"/>
-        <w:rPr>
-          <w:rFonts w:ascii="Times New Roman" w:hAnsi="Times New Roman" w:cs="Times New Roman"/>
-        </w:rPr>
-      </w:pPr>
-      <w:r>
-        <w:rPr>
-          <w:rFonts w:cs="Times New Roman" w:ascii="Times New Roman" w:hAnsi="Times New Roman"/>
-        </w:rPr>
-      </w:r>
-      <w:r>
-        <w:br w:type="page"/>
-      </w:r>
-    </w:p>
-    <w:p>
-      <w:pPr>
-        <w:pStyle w:val="Heading1"/>
-        <w:rPr/>
-      </w:pPr>
-      <w:bookmarkStart w:id="48" w:name="_Toc24461303"/>
-      <w:bookmarkStart w:id="49" w:name="_Toc24018281"/>
-      <w:bookmarkStart w:id="50" w:name="_Toc22971106"/>
-      <w:bookmarkStart w:id="51" w:name="_Toc22724599"/>
-      <w:bookmarkStart w:id="52" w:name="_Toc23405958"/>
-      <w:r>
-        <w:rPr/>
-        <w:t>6 – References</w:t>
-      </w:r>
-      <w:bookmarkEnd w:id="48"/>
-      <w:bookmarkEnd w:id="49"/>
-      <w:bookmarkEnd w:id="50"/>
-      <w:bookmarkEnd w:id="51"/>
-      <w:bookmarkEnd w:id="52"/>
     </w:p>
     <w:p>
       <w:pPr>
@@ -5167,14 +4327,14 @@
           <w:rFonts w:ascii="Times New Roman" w:hAnsi="Times New Roman" w:cs="Times New Roman"/>
         </w:rPr>
       </w:pPr>
-      <w:bookmarkStart w:id="53" w:name="__DdeLink__250_1599935201"/>
+      <w:bookmarkStart w:id="46" w:name="__DdeLink__250_1599935201"/>
       <w:r>
         <w:rPr>
           <w:rFonts w:cs="Times New Roman" w:ascii="Times New Roman" w:hAnsi="Times New Roman"/>
         </w:rPr>
         <w:t>BBC News (2015)</w:t>
       </w:r>
-      <w:bookmarkEnd w:id="53"/>
+      <w:bookmarkEnd w:id="46"/>
       <w:r>
         <w:rPr>
           <w:rFonts w:cs="Times New Roman" w:ascii="Times New Roman" w:hAnsi="Times New Roman"/>
@@ -5509,16 +4669,14 @@
           <w:t>https://thisisglance.com/why-spotify-is-the-outright-best-music-streaming-app/</w:t>
         </w:r>
       </w:hyperlink>
-      <w:hyperlink r:id="rId15">
-        <w:r>
-          <w:rPr>
-            <w:rFonts w:cs="Times New Roman" w:ascii="Times New Roman" w:hAnsi="Times New Roman"/>
-            <w:i w:val="false"/>
-            <w:iCs w:val="false"/>
-          </w:rPr>
-          <w:t xml:space="preserve"> (Accessed 14/11/19)</w:t>
-        </w:r>
-      </w:hyperlink>
+      <w:r>
+        <w:rPr>
+          <w:rFonts w:cs="Times New Roman" w:ascii="Times New Roman" w:hAnsi="Times New Roman"/>
+          <w:i w:val="false"/>
+          <w:iCs w:val="false"/>
+        </w:rPr>
+        <w:t xml:space="preserve"> (Accessed 14/11/19)</w:t>
+      </w:r>
     </w:p>
     <w:p>
       <w:pPr>
@@ -5547,7 +4705,7 @@
         </w:rPr>
         <w:t xml:space="preserve"> Available at: </w:t>
       </w:r>
-      <w:hyperlink r:id="rId16">
+      <w:hyperlink r:id="rId15">
         <w:r>
           <w:rPr>
             <w:rStyle w:val="VisitedInternetLink"/>
@@ -5628,7 +4786,7 @@
         </w:rPr>
         <w:t xml:space="preserve">. Available at: </w:t>
       </w:r>
-      <w:hyperlink r:id="rId17">
+      <w:hyperlink r:id="rId16">
         <w:r>
           <w:rPr>
             <w:rStyle w:val="InternetLink"/>
@@ -5671,7 +4829,7 @@
         </w:rPr>
         <w:t xml:space="preserve"> Available at </w:t>
       </w:r>
-      <w:hyperlink r:id="rId18">
+      <w:hyperlink r:id="rId17">
         <w:r>
           <w:rPr>
             <w:rStyle w:val="InternetLink"/>
@@ -5717,7 +4875,7 @@
         </w:rPr>
         <w:t xml:space="preserve">. Available at: </w:t>
       </w:r>
-      <w:hyperlink r:id="rId19">
+      <w:hyperlink r:id="rId18">
         <w:r>
           <w:rPr>
             <w:rStyle w:val="InternetLink"/>
@@ -5800,7 +4958,7 @@
         </w:rPr>
         <w:t xml:space="preserve">Available at: </w:t>
       </w:r>
-      <w:hyperlink r:id="rId20">
+      <w:hyperlink r:id="rId19">
         <w:r>
           <w:rPr>
             <w:rStyle w:val="InternetLink"/>
@@ -5842,7 +5000,7 @@
         </w:rPr>
         <w:t xml:space="preserve">. Available at: </w:t>
       </w:r>
-      <w:hyperlink r:id="rId21">
+      <w:hyperlink r:id="rId20">
         <w:r>
           <w:rPr>
             <w:rStyle w:val="InternetLink"/>
@@ -5884,7 +5042,7 @@
         </w:rPr>
         <w:t xml:space="preserve"> Available at: </w:t>
       </w:r>
-      <w:hyperlink r:id="rId22">
+      <w:hyperlink r:id="rId21">
         <w:r>
           <w:rPr>
             <w:rStyle w:val="InternetLink"/>
@@ -5926,7 +5084,7 @@
         </w:rPr>
         <w:t xml:space="preserve"> Available at: </w:t>
       </w:r>
-      <w:hyperlink r:id="rId23">
+      <w:hyperlink r:id="rId22">
         <w:r>
           <w:rPr>
             <w:rStyle w:val="InternetLink"/>
@@ -5992,36 +5150,33 @@
         </w:rPr>
       </w:pPr>
       <w:r>
-        <w:rPr/>
-      </w:r>
-      <w:bookmarkStart w:id="54" w:name="_Toc24018282"/>
-      <w:bookmarkStart w:id="55" w:name="_Toc23405959"/>
-      <w:bookmarkStart w:id="56" w:name="_Toc22724600"/>
-      <w:bookmarkStart w:id="57" w:name="_Toc22971107"/>
-      <w:bookmarkStart w:id="58" w:name="_Toc24018282"/>
-      <w:bookmarkStart w:id="59" w:name="_Toc23405959"/>
-      <w:bookmarkStart w:id="60" w:name="_Toc22724600"/>
-      <w:bookmarkStart w:id="61" w:name="_Toc22971107"/>
+        <w:rPr>
+          <w:rFonts w:eastAsia="" w:cs="Times New Roman" w:eastAsiaTheme="majorEastAsia" w:ascii="Times New Roman" w:hAnsi="Times New Roman"/>
+          <w:color w:val="2F5496" w:themeColor="accent1" w:themeShade="bf"/>
+          <w:sz w:val="32"/>
+          <w:szCs w:val="32"/>
+        </w:rPr>
+      </w:r>
     </w:p>
     <w:p>
       <w:pPr>
         <w:pStyle w:val="Heading1"/>
         <w:rPr/>
       </w:pPr>
-      <w:bookmarkStart w:id="62" w:name="_Toc24018282"/>
-      <w:bookmarkStart w:id="63" w:name="_Toc23405959"/>
-      <w:bookmarkStart w:id="64" w:name="_Toc22724600"/>
-      <w:bookmarkStart w:id="65" w:name="_Toc22971107"/>
-      <w:bookmarkStart w:id="66" w:name="_Toc24461304"/>
+      <w:bookmarkStart w:id="47" w:name="_Toc23405959"/>
+      <w:bookmarkStart w:id="48" w:name="_Toc24018282"/>
+      <w:bookmarkStart w:id="49" w:name="_Toc22724600"/>
+      <w:bookmarkStart w:id="50" w:name="_Toc22971107"/>
+      <w:bookmarkStart w:id="51" w:name="_Toc24461304"/>
       <w:r>
         <w:rPr/>
         <w:t>7 – Appendix</w:t>
       </w:r>
-      <w:bookmarkEnd w:id="62"/>
-      <w:bookmarkEnd w:id="63"/>
-      <w:bookmarkEnd w:id="64"/>
-      <w:bookmarkEnd w:id="65"/>
-      <w:bookmarkEnd w:id="66"/>
+      <w:bookmarkEnd w:id="47"/>
+      <w:bookmarkEnd w:id="48"/>
+      <w:bookmarkEnd w:id="49"/>
+      <w:bookmarkEnd w:id="50"/>
+      <w:bookmarkEnd w:id="51"/>
       <w:r>
         <w:rPr/>
         <w:t xml:space="preserve"> </w:t>
@@ -6034,24 +5189,24 @@
           <w:rFonts w:cs="Times New Roman"/>
         </w:rPr>
       </w:pPr>
-      <w:bookmarkStart w:id="67" w:name="_Toc24461305"/>
-      <w:bookmarkStart w:id="68" w:name="_Toc24018283"/>
-      <w:bookmarkStart w:id="69" w:name="_Toc23405960"/>
-      <w:bookmarkStart w:id="70" w:name="_Toc22724601"/>
-      <w:bookmarkStart w:id="71" w:name="_Toc22971108"/>
-      <w:bookmarkStart w:id="72" w:name="_5.1_–_Appendix"/>
-      <w:bookmarkEnd w:id="72"/>
+      <w:bookmarkStart w:id="52" w:name="_Toc22971108"/>
+      <w:bookmarkStart w:id="53" w:name="_Toc22724601"/>
+      <w:bookmarkStart w:id="54" w:name="_Toc23405960"/>
+      <w:bookmarkStart w:id="55" w:name="_Toc24018283"/>
+      <w:bookmarkStart w:id="56" w:name="_Toc24461305"/>
+      <w:bookmarkStart w:id="57" w:name="_5.1_–_Appendix"/>
+      <w:bookmarkEnd w:id="57"/>
       <w:r>
         <w:rPr>
           <w:rFonts w:cs="Times New Roman"/>
         </w:rPr>
         <w:t xml:space="preserve">7.1 – </w:t>
       </w:r>
-      <w:bookmarkEnd w:id="67"/>
-      <w:bookmarkEnd w:id="68"/>
-      <w:bookmarkEnd w:id="69"/>
-      <w:bookmarkEnd w:id="70"/>
-      <w:bookmarkEnd w:id="71"/>
+      <w:bookmarkEnd w:id="52"/>
+      <w:bookmarkEnd w:id="53"/>
+      <w:bookmarkEnd w:id="54"/>
+      <w:bookmarkEnd w:id="55"/>
+      <w:bookmarkEnd w:id="56"/>
       <w:r>
         <w:rPr>
           <w:rFonts w:cs="Times New Roman"/>
@@ -6087,7 +5242,7 @@
                     </pic:cNvPicPr>
                   </pic:nvPicPr>
                   <pic:blipFill>
-                    <a:blip r:embed="rId24"/>
+                    <a:blip r:embed="rId23"/>
                     <a:stretch>
                       <a:fillRect/>
                     </a:stretch>
@@ -6127,7 +5282,7 @@
         </w:rPr>
         <w:t xml:space="preserve">(Apple Stock Market - </w:t>
       </w:r>
-      <w:hyperlink r:id="rId25">
+      <w:hyperlink r:id="rId24">
         <w:r>
           <w:rPr>
             <w:rStyle w:val="InternetLink"/>
@@ -6150,8 +5305,8 @@
           <w:rFonts w:cs="Times New Roman"/>
         </w:rPr>
       </w:pPr>
-      <w:bookmarkStart w:id="73" w:name="_7.2_–_Figure"/>
-      <w:bookmarkEnd w:id="73"/>
+      <w:bookmarkStart w:id="58" w:name="_7.2_–_Figure"/>
+      <w:bookmarkEnd w:id="58"/>
       <w:r>
         <w:rPr>
           <w:rFonts w:cs="Times New Roman"/>
@@ -6187,7 +5342,7 @@
                     </pic:cNvPicPr>
                   </pic:nvPicPr>
                   <pic:blipFill>
-                    <a:blip r:embed="rId26"/>
+                    <a:blip r:embed="rId25"/>
                     <a:stretch>
                       <a:fillRect/>
                     </a:stretch>
@@ -6227,7 +5382,7 @@
         </w:rPr>
         <w:t xml:space="preserve">(HMV Landing Page – </w:t>
       </w:r>
-      <w:hyperlink r:id="rId27">
+      <w:hyperlink r:id="rId26">
         <w:r>
           <w:rPr>
             <w:rStyle w:val="InternetLink"/>
@@ -6250,8 +5405,8 @@
           <w:rFonts w:cs="Times New Roman"/>
         </w:rPr>
       </w:pPr>
-      <w:bookmarkStart w:id="74" w:name="_7.3_–_Figure"/>
-      <w:bookmarkEnd w:id="74"/>
+      <w:bookmarkStart w:id="59" w:name="_7.3_–_Figure"/>
+      <w:bookmarkEnd w:id="59"/>
       <w:r>
         <w:rPr>
           <w:rFonts w:cs="Times New Roman"/>
@@ -6287,7 +5442,7 @@
                     </pic:cNvPicPr>
                   </pic:nvPicPr>
                   <pic:blipFill>
-                    <a:blip r:embed="rId28"/>
+                    <a:blip r:embed="rId27"/>
                     <a:stretch>
                       <a:fillRect/>
                     </a:stretch>
@@ -6322,7 +5477,7 @@
         </w:rPr>
         <w:t xml:space="preserve">(HMV Store Page – </w:t>
       </w:r>
-      <w:hyperlink r:id="rId29">
+      <w:hyperlink r:id="rId28">
         <w:r>
           <w:rPr>
             <w:rStyle w:val="InternetLink"/>
@@ -6345,8 +5500,8 @@
           <w:rFonts w:cs="Times New Roman"/>
         </w:rPr>
       </w:pPr>
-      <w:bookmarkStart w:id="75" w:name="_7.4_–_Figure"/>
-      <w:bookmarkEnd w:id="75"/>
+      <w:bookmarkStart w:id="60" w:name="_7.4_–_Figure"/>
+      <w:bookmarkEnd w:id="60"/>
       <w:r>
         <w:rPr>
           <w:rFonts w:cs="Times New Roman"/>
@@ -6382,7 +5537,7 @@
                     </pic:cNvPicPr>
                   </pic:nvPicPr>
                   <pic:blipFill>
-                    <a:blip r:embed="rId30"/>
+                    <a:blip r:embed="rId29"/>
                     <a:stretch>
                       <a:fillRect/>
                     </a:stretch>
@@ -6422,7 +5577,7 @@
         </w:rPr>
         <w:t xml:space="preserve">(HMV Help Page - </w:t>
       </w:r>
-      <w:hyperlink r:id="rId31">
+      <w:hyperlink r:id="rId30">
         <w:r>
           <w:rPr>
             <w:rStyle w:val="InternetLink"/>
@@ -6445,8 +5600,8 @@
           <w:rFonts w:cs="Times New Roman"/>
         </w:rPr>
       </w:pPr>
-      <w:bookmarkStart w:id="76" w:name="_7.5_–_Figure"/>
-      <w:bookmarkEnd w:id="76"/>
+      <w:bookmarkStart w:id="61" w:name="_7.5_–_Figure"/>
+      <w:bookmarkEnd w:id="61"/>
       <w:r>
         <w:rPr>
           <w:rFonts w:cs="Times New Roman"/>
@@ -6482,7 +5637,7 @@
                     </pic:cNvPicPr>
                   </pic:nvPicPr>
                   <pic:blipFill>
-                    <a:blip r:embed="rId32"/>
+                    <a:blip r:embed="rId31"/>
                     <a:stretch>
                       <a:fillRect/>
                     </a:stretch>
@@ -6517,7 +5672,7 @@
         </w:rPr>
         <w:t xml:space="preserve">(Spotify Landing Page - </w:t>
       </w:r>
-      <w:hyperlink r:id="rId33">
+      <w:hyperlink r:id="rId32">
         <w:r>
           <w:rPr>
             <w:rStyle w:val="InternetLink"/>
@@ -6540,8 +5695,8 @@
           <w:rFonts w:cs="Times New Roman"/>
         </w:rPr>
       </w:pPr>
-      <w:bookmarkStart w:id="77" w:name="_7.6_–_Figure"/>
-      <w:bookmarkEnd w:id="77"/>
+      <w:bookmarkStart w:id="62" w:name="_7.6_–_Figure"/>
+      <w:bookmarkEnd w:id="62"/>
       <w:r>
         <w:rPr>
           <w:rFonts w:cs="Times New Roman"/>
@@ -6577,7 +5732,7 @@
                     </pic:cNvPicPr>
                   </pic:nvPicPr>
                   <pic:blipFill>
-                    <a:blip r:embed="rId34"/>
+                    <a:blip r:embed="rId33"/>
                     <a:stretch>
                       <a:fillRect/>
                     </a:stretch>
@@ -6612,7 +5767,7 @@
         </w:rPr>
         <w:t xml:space="preserve">(Spotify Store Page - </w:t>
       </w:r>
-      <w:hyperlink r:id="rId35">
+      <w:hyperlink r:id="rId34">
         <w:r>
           <w:rPr>
             <w:rStyle w:val="InternetLink"/>
@@ -6635,8 +5790,8 @@
           <w:rFonts w:cs="Times New Roman"/>
         </w:rPr>
       </w:pPr>
-      <w:bookmarkStart w:id="78" w:name="_7.7_–_Figure"/>
-      <w:bookmarkEnd w:id="78"/>
+      <w:bookmarkStart w:id="63" w:name="_7.7_–_Figure"/>
+      <w:bookmarkEnd w:id="63"/>
       <w:r>
         <w:rPr>
           <w:rFonts w:cs="Times New Roman"/>
@@ -6672,7 +5827,7 @@
                     </pic:cNvPicPr>
                   </pic:nvPicPr>
                   <pic:blipFill>
-                    <a:blip r:embed="rId36"/>
+                    <a:blip r:embed="rId35"/>
                     <a:stretch>
                       <a:fillRect/>
                     </a:stretch>
@@ -6707,7 +5862,7 @@
         </w:rPr>
         <w:t xml:space="preserve">(Spotify Help Page - </w:t>
       </w:r>
-      <w:hyperlink r:id="rId37">
+      <w:hyperlink r:id="rId36">
         <w:r>
           <w:rPr>
             <w:rStyle w:val="InternetLink"/>
@@ -6730,8 +5885,8 @@
           <w:rFonts w:cs="Times New Roman"/>
         </w:rPr>
       </w:pPr>
-      <w:bookmarkStart w:id="79" w:name="_7.8_–_Figure"/>
-      <w:bookmarkEnd w:id="79"/>
+      <w:bookmarkStart w:id="64" w:name="_7.8_–_Figure"/>
+      <w:bookmarkEnd w:id="64"/>
       <w:r>
         <w:rPr>
           <w:rFonts w:cs="Times New Roman"/>
@@ -6767,7 +5922,7 @@
                     </pic:cNvPicPr>
                   </pic:nvPicPr>
                   <pic:blipFill>
-                    <a:blip r:embed="rId38"/>
+                    <a:blip r:embed="rId37"/>
                     <a:stretch>
                       <a:fillRect/>
                     </a:stretch>
@@ -6801,7 +5956,7 @@
         </w:rPr>
         <w:t xml:space="preserve">(Spotify Web Player - </w:t>
       </w:r>
-      <w:hyperlink r:id="rId39">
+      <w:hyperlink r:id="rId38">
         <w:r>
           <w:rPr>
             <w:rStyle w:val="InternetLink"/>
@@ -6823,7 +5978,6 @@
       <w:pgMar w:left="1440" w:right="1440" w:header="0" w:top="1440" w:footer="0" w:bottom="1440" w:gutter="0"/>
       <w:pgNumType w:start="0" w:fmt="decimal"/>
       <w:formProt w:val="false"/>
-      <w:titlePg/>
       <w:textDirection w:val="lrTb"/>
       <w:docGrid w:type="default" w:linePitch="360" w:charSpace="20480"/>
     </w:sectPr>
@@ -7914,7 +7068,7 @@
       <w:jc w:val="left"/>
     </w:pPr>
     <w:rPr>
-      <w:rFonts w:ascii="Calibri" w:hAnsi="Calibri" w:eastAsia="" w:eastAsiaTheme="minorEastAsia" w:cs=""/>
+      <w:rFonts w:ascii="Calibri" w:hAnsi="Calibri" w:eastAsia="" w:cs="" w:eastAsiaTheme="minorEastAsia"/>
       <w:color w:val="auto"/>
       <w:kern w:val="0"/>
       <w:sz w:val="22"/>

</xml_diff>